<commit_message>
chages in template and index
</commit_message>
<xml_diff>
--- a/app/Views/documents/visitor_template.docx
+++ b/app/Views/documents/visitor_template.docx
@@ -4,7 +4,7 @@
   <w:body>
     <w:tbl>
       <w:tblPr>
-        <w:tblW w:w="0" w:type="auto"/>
+        <w:tblW w:w="11063" w:type="dxa"/>
         <w:tblInd w:w="109" w:type="dxa"/>
         <w:tblLayout w:type="fixed"/>
         <w:tblCellMar>
@@ -14,8 +14,8 @@
         <w:tblLook w:val="01E0" w:firstRow="1" w:lastRow="1" w:firstColumn="1" w:lastColumn="1" w:noHBand="0" w:noVBand="0"/>
       </w:tblPr>
       <w:tblGrid>
-        <w:gridCol w:w="5818"/>
-        <w:gridCol w:w="4955"/>
+        <w:gridCol w:w="6106"/>
+        <w:gridCol w:w="4957"/>
       </w:tblGrid>
       <w:tr>
         <w:trPr>
@@ -23,7 +23,7 @@
         </w:trPr>
         <w:tc>
           <w:tcPr>
-            <w:tcW w:w="5818" w:type="dxa"/>
+            <w:tcW w:w="6106" w:type="dxa"/>
           </w:tcPr>
           <w:p>
             <w:pPr>
@@ -783,7 +783,7 @@
         </w:trPr>
         <w:tc>
           <w:tcPr>
-            <w:tcW w:w="10773" w:type="dxa"/>
+            <w:tcW w:w="11063" w:type="dxa"/>
             <w:gridSpan w:val="2"/>
           </w:tcPr>
           <w:p>
@@ -1078,7 +1078,7 @@
                     <pic:cNvPicPr/>
                   </pic:nvPicPr>
                   <pic:blipFill>
-                    <a:blip r:embed="rId5" cstate="print"/>
+                    <a:blip r:embed="rId7" cstate="print"/>
                     <a:stretch>
                       <a:fillRect/>
                     </a:stretch>
@@ -1704,76 +1704,96 @@
     <w:tbl>
       <w:tblPr>
         <w:tblStyle w:val="TableGrid"/>
-        <w:tblW w:w="10544" w:type="dxa"/>
+        <w:tblW w:w="10392" w:type="dxa"/>
         <w:tblInd w:w="842" w:type="dxa"/>
         <w:tblLook w:val="04A0" w:firstRow="1" w:lastRow="0" w:firstColumn="1" w:lastColumn="0" w:noHBand="0" w:noVBand="1"/>
       </w:tblPr>
       <w:tblGrid>
-        <w:gridCol w:w="2442"/>
-        <w:gridCol w:w="2847"/>
-        <w:gridCol w:w="2946"/>
-        <w:gridCol w:w="2309"/>
+        <w:gridCol w:w="674"/>
+        <w:gridCol w:w="3837"/>
+        <w:gridCol w:w="2410"/>
+        <w:gridCol w:w="3471"/>
       </w:tblGrid>
       <w:tr>
         <w:trPr>
-          <w:trHeight w:val="283"/>
+          <w:trHeight w:val="317"/>
         </w:trPr>
         <w:tc>
           <w:tcPr>
-            <w:tcW w:w="2453" w:type="dxa"/>
+            <w:tcW w:w="674" w:type="dxa"/>
           </w:tcPr>
           <w:p>
             <w:pPr>
-              <w:pStyle w:val="BodyText"/>
-              <w:spacing w:before="240" w:line="252" w:lineRule="auto"/>
-              <w:ind w:right="1023"/>
+              <w:rPr>
+                <w:b/>
+                <w:bCs/>
+              </w:rPr>
             </w:pPr>
             <w:r>
+              <w:rPr>
+                <w:b/>
+                <w:bCs/>
+              </w:rPr>
               <w:t>ID</w:t>
             </w:r>
           </w:p>
         </w:tc>
         <w:tc>
           <w:tcPr>
-            <w:tcW w:w="2847" w:type="dxa"/>
+            <w:tcW w:w="3837" w:type="dxa"/>
           </w:tcPr>
           <w:p>
             <w:pPr>
-              <w:pStyle w:val="BodyText"/>
-              <w:spacing w:before="240" w:line="252" w:lineRule="auto"/>
-              <w:ind w:right="1023"/>
+              <w:rPr>
+                <w:b/>
+                <w:bCs/>
+              </w:rPr>
             </w:pPr>
             <w:r>
+              <w:rPr>
+                <w:b/>
+                <w:bCs/>
+              </w:rPr>
               <w:t>Visitor Name</w:t>
             </w:r>
           </w:p>
         </w:tc>
         <w:tc>
           <w:tcPr>
-            <w:tcW w:w="2934" w:type="dxa"/>
+            <w:tcW w:w="2410" w:type="dxa"/>
           </w:tcPr>
           <w:p>
             <w:pPr>
-              <w:pStyle w:val="BodyText"/>
-              <w:spacing w:before="240" w:line="252" w:lineRule="auto"/>
-              <w:ind w:right="1023"/>
+              <w:rPr>
+                <w:b/>
+                <w:bCs/>
+              </w:rPr>
             </w:pPr>
             <w:r>
+              <w:rPr>
+                <w:b/>
+                <w:bCs/>
+              </w:rPr>
               <w:t>Mobile</w:t>
             </w:r>
           </w:p>
         </w:tc>
         <w:tc>
           <w:tcPr>
-            <w:tcW w:w="2310" w:type="dxa"/>
+            <w:tcW w:w="3471" w:type="dxa"/>
           </w:tcPr>
           <w:p>
             <w:pPr>
-              <w:pStyle w:val="BodyText"/>
-              <w:spacing w:before="240" w:line="252" w:lineRule="auto"/>
-              <w:ind w:right="1023"/>
+              <w:rPr>
+                <w:b/>
+                <w:bCs/>
+              </w:rPr>
             </w:pPr>
             <w:r>
+              <w:rPr>
+                <w:b/>
+                <w:bCs/>
+              </w:rPr>
               <w:t xml:space="preserve">Vehicle </w:t>
             </w:r>
           </w:p>
@@ -1781,18 +1801,13 @@
       </w:tr>
       <w:tr>
         <w:trPr>
-          <w:trHeight w:val="235"/>
+          <w:trHeight w:val="263"/>
         </w:trPr>
         <w:tc>
           <w:tcPr>
-            <w:tcW w:w="2453" w:type="dxa"/>
+            <w:tcW w:w="674" w:type="dxa"/>
           </w:tcPr>
           <w:p>
-            <w:pPr>
-              <w:pStyle w:val="BodyText"/>
-              <w:spacing w:before="240" w:line="252" w:lineRule="auto"/>
-              <w:ind w:right="1023"/>
-            </w:pPr>
             <w:r>
               <w:t>${</w:t>
             </w:r>
@@ -1806,14 +1821,9 @@
         </w:tc>
         <w:tc>
           <w:tcPr>
-            <w:tcW w:w="2847" w:type="dxa"/>
+            <w:tcW w:w="3837" w:type="dxa"/>
           </w:tcPr>
           <w:p>
-            <w:pPr>
-              <w:pStyle w:val="BodyText"/>
-              <w:spacing w:before="240" w:line="252" w:lineRule="auto"/>
-              <w:ind w:right="1023"/>
-            </w:pPr>
             <w:r>
               <w:t>${visitorName}</w:t>
             </w:r>
@@ -1821,14 +1831,9 @@
         </w:tc>
         <w:tc>
           <w:tcPr>
-            <w:tcW w:w="2934" w:type="dxa"/>
+            <w:tcW w:w="2410" w:type="dxa"/>
           </w:tcPr>
           <w:p>
-            <w:pPr>
-              <w:pStyle w:val="BodyText"/>
-              <w:spacing w:before="240" w:line="252" w:lineRule="auto"/>
-              <w:ind w:right="1023"/>
-            </w:pPr>
             <w:r>
               <w:t>${visitorMobile}</w:t>
             </w:r>
@@ -1836,14 +1841,9 @@
         </w:tc>
         <w:tc>
           <w:tcPr>
-            <w:tcW w:w="2310" w:type="dxa"/>
+            <w:tcW w:w="3471" w:type="dxa"/>
           </w:tcPr>
           <w:p>
-            <w:pPr>
-              <w:pStyle w:val="BodyText"/>
-              <w:spacing w:before="240" w:line="252" w:lineRule="auto"/>
-              <w:ind w:right="1023"/>
-            </w:pPr>
             <w:r>
               <w:t>${vehicle}</w:t>
             </w:r>
@@ -2127,7 +2127,7 @@
             <o:lock v:ext="edit" aspectratio="t"/>
           </v:shapetype>
           <v:shape id="_x0000_s1036" type="#_x0000_t75" style="position:absolute;left:0;text-align:left;margin-left:217.9pt;margin-top:17.15pt;width:125.2pt;height:64.5pt;z-index:-15726592">
-            <v:imagedata r:id="rId6" o:title=""/>
+            <v:imagedata r:id="rId8" o:title=""/>
           </v:shape>
         </w:pict>
       </w:r>
@@ -2180,7 +2180,7 @@
         </w:rPr>
         <w:pict w14:anchorId="620C4F95">
           <v:shape id="_x0000_s1028" type="#_x0000_t75" style="position:absolute;margin-left:65.4pt;margin-top:.15pt;width:133.9pt;height:41.95pt;z-index:-15718400">
-            <v:imagedata r:id="rId7" o:title=""/>
+            <v:imagedata r:id="rId9" o:title=""/>
           </v:shape>
         </w:pict>
       </w:r>
@@ -2290,7 +2290,9 @@
         <w:rPr>
           <w:rFonts w:ascii="Times New Roman" w:hAnsi="Times New Roman"/>
           <w:b/>
+          <w:color w:val="0461C1"/>
           <w:sz w:val="24"/>
+          <w:u w:val="thick" w:color="0461C1"/>
         </w:rPr>
       </w:pPr>
       <w:r>
@@ -2318,7 +2320,7 @@
         </w:rPr>
         <w:t>Mobile:+252614010488 Email:</w:t>
       </w:r>
-      <w:hyperlink r:id="rId8">
+      <w:hyperlink r:id="rId10">
         <w:r>
           <w:rPr>
             <w:rFonts w:ascii="Times New Roman" w:hAnsi="Times New Roman"/>
@@ -2357,7 +2359,7 @@
         </w:rPr>
         <w:t xml:space="preserve"> </w:t>
       </w:r>
-      <w:hyperlink r:id="rId9">
+      <w:hyperlink r:id="rId11">
         <w:r>
           <w:rPr>
             <w:rFonts w:ascii="Times New Roman" w:hAnsi="Times New Roman"/>
@@ -2386,7 +2388,7 @@
         </w:rPr>
         <w:t xml:space="preserve"> </w:t>
       </w:r>
-      <w:hyperlink r:id="rId10">
+      <w:hyperlink r:id="rId12">
         <w:r>
           <w:rPr>
             <w:rFonts w:ascii="Times New Roman" w:hAnsi="Times New Roman"/>
@@ -2399,6 +2401,83 @@
         </w:r>
       </w:hyperlink>
     </w:p>
+    <w:p>
+      <w:pPr>
+        <w:rPr>
+          <w:rFonts w:ascii="Times New Roman" w:hAnsi="Times New Roman"/>
+          <w:sz w:val="24"/>
+        </w:rPr>
+      </w:pPr>
+    </w:p>
+    <w:p>
+      <w:pPr>
+        <w:jc w:val="right"/>
+        <w:rPr>
+          <w:rFonts w:ascii="Times New Roman" w:hAnsi="Times New Roman"/>
+          <w:sz w:val="24"/>
+        </w:rPr>
+      </w:pPr>
+      <w:r>
+        <w:rPr>
+          <w:rFonts w:ascii="Times New Roman" w:hAnsi="Times New Roman"/>
+          <w:sz w:val="24"/>
+        </w:rPr>
+        <w:t>${qrcode}</w:t>
+      </w:r>
+    </w:p>
+    <w:p>
+      <w:pPr>
+        <w:rPr>
+          <w:rFonts w:ascii="Times New Roman" w:hAnsi="Times New Roman"/>
+          <w:sz w:val="24"/>
+        </w:rPr>
+      </w:pPr>
+    </w:p>
+    <w:p>
+      <w:pPr>
+        <w:rPr>
+          <w:rFonts w:ascii="Times New Roman" w:hAnsi="Times New Roman"/>
+          <w:sz w:val="24"/>
+        </w:rPr>
+      </w:pPr>
+    </w:p>
+    <w:p>
+      <w:pPr>
+        <w:rPr>
+          <w:rFonts w:ascii="Times New Roman" w:hAnsi="Times New Roman"/>
+          <w:sz w:val="24"/>
+        </w:rPr>
+      </w:pPr>
+    </w:p>
+    <w:p>
+      <w:pPr>
+        <w:rPr>
+          <w:rFonts w:ascii="Times New Roman" w:hAnsi="Times New Roman"/>
+          <w:b/>
+          <w:color w:val="0461C1"/>
+          <w:sz w:val="24"/>
+          <w:u w:val="thick" w:color="0461C1"/>
+        </w:rPr>
+      </w:pPr>
+    </w:p>
+    <w:p>
+      <w:pPr>
+        <w:tabs>
+          <w:tab w:val="left" w:pos="8610"/>
+        </w:tabs>
+        <w:rPr>
+          <w:rFonts w:ascii="Times New Roman" w:hAnsi="Times New Roman"/>
+          <w:sz w:val="24"/>
+        </w:rPr>
+      </w:pPr>
+      <w:r>
+        <w:rPr>
+          <w:rFonts w:ascii="Times New Roman" w:hAnsi="Times New Roman"/>
+          <w:sz w:val="24"/>
+        </w:rPr>
+        <w:tab/>
+      </w:r>
+    </w:p>
     <w:sectPr>
       <w:type w:val="continuous"/>
       <w:pgSz w:w="11910" w:h="16840"/>
@@ -2407,6 +2486,44 @@
     </w:sectPr>
   </w:body>
 </w:document>
+</file>
+
+<file path=word/endnotes.xml><?xml version="1.0" encoding="utf-8"?>
+<w:endnotes xmlns:wpc="http://schemas.microsoft.com/office/word/2010/wordprocessingCanvas" xmlns:cx="http://schemas.microsoft.com/office/drawing/2014/chartex" xmlns:cx1="http://schemas.microsoft.com/office/drawing/2015/9/8/chartex" xmlns:cx2="http://schemas.microsoft.com/office/drawing/2015/10/21/chartex" xmlns:cx3="http://schemas.microsoft.com/office/drawing/2016/5/9/chartex" xmlns:cx4="http://schemas.microsoft.com/office/drawing/2016/5/10/chartex" xmlns:cx5="http://schemas.microsoft.com/office/drawing/2016/5/11/chartex" xmlns:cx6="http://schemas.microsoft.com/office/drawing/2016/5/12/chartex" xmlns:cx7="http://schemas.microsoft.com/office/drawing/2016/5/13/chartex" xmlns:cx8="http://schemas.microsoft.com/office/drawing/2016/5/14/chartex" xmlns:mc="http://schemas.openxmlformats.org/markup-compatibility/2006" xmlns:aink="http://schemas.microsoft.com/office/drawing/2016/ink" xmlns:am3d="http://schemas.microsoft.com/office/drawing/2017/model3d" xmlns:o="urn:schemas-microsoft-com:office:office" xmlns:oel="http://schemas.microsoft.com/office/2019/extlst" xmlns:r="http://schemas.openxmlformats.org/officeDocument/2006/relationships" xmlns:m="http://schemas.openxmlformats.org/officeDocument/2006/math" xmlns:v="urn:schemas-microsoft-com:vml" xmlns:wp14="http://schemas.microsoft.com/office/word/2010/wordprocessingDrawing" xmlns:wp="http://schemas.openxmlformats.org/drawingml/2006/wordprocessingDrawing" xmlns:w10="urn:schemas-microsoft-com:office:word" xmlns:w="http://schemas.openxmlformats.org/wordprocessingml/2006/main" xmlns:w14="http://schemas.microsoft.com/office/word/2010/wordml" xmlns:w15="http://schemas.microsoft.com/office/word/2012/wordml" xmlns:w16cex="http://schemas.microsoft.com/office/word/2018/wordml/cex" xmlns:w16cid="http://schemas.microsoft.com/office/word/2016/wordml/cid" xmlns:w16="http://schemas.microsoft.com/office/word/2018/wordml" xmlns:w16sdtdh="http://schemas.microsoft.com/office/word/2020/wordml/sdtdatahash" xmlns:w16se="http://schemas.microsoft.com/office/word/2015/wordml/symex" xmlns:wpg="http://schemas.microsoft.com/office/word/2010/wordprocessingGroup" xmlns:wpi="http://schemas.microsoft.com/office/word/2010/wordprocessingInk" xmlns:wne="http://schemas.microsoft.com/office/word/2006/wordml" xmlns:wps="http://schemas.microsoft.com/office/word/2010/wordprocessingShape" mc:Ignorable="w14 w15 w16se w16cid w16 w16cex w16sdtdh wp14">
+  <w:endnote w:type="separator" w:id="-1">
+    <w:p>
+      <w:r>
+        <w:separator/>
+      </w:r>
+    </w:p>
+  </w:endnote>
+  <w:endnote w:type="continuationSeparator" w:id="0">
+    <w:p>
+      <w:r>
+        <w:continuationSeparator/>
+      </w:r>
+    </w:p>
+  </w:endnote>
+</w:endnotes>
+</file>
+
+<file path=word/footnotes.xml><?xml version="1.0" encoding="utf-8"?>
+<w:footnotes xmlns:wpc="http://schemas.microsoft.com/office/word/2010/wordprocessingCanvas" xmlns:cx="http://schemas.microsoft.com/office/drawing/2014/chartex" xmlns:cx1="http://schemas.microsoft.com/office/drawing/2015/9/8/chartex" xmlns:cx2="http://schemas.microsoft.com/office/drawing/2015/10/21/chartex" xmlns:cx3="http://schemas.microsoft.com/office/drawing/2016/5/9/chartex" xmlns:cx4="http://schemas.microsoft.com/office/drawing/2016/5/10/chartex" xmlns:cx5="http://schemas.microsoft.com/office/drawing/2016/5/11/chartex" xmlns:cx6="http://schemas.microsoft.com/office/drawing/2016/5/12/chartex" xmlns:cx7="http://schemas.microsoft.com/office/drawing/2016/5/13/chartex" xmlns:cx8="http://schemas.microsoft.com/office/drawing/2016/5/14/chartex" xmlns:mc="http://schemas.openxmlformats.org/markup-compatibility/2006" xmlns:aink="http://schemas.microsoft.com/office/drawing/2016/ink" xmlns:am3d="http://schemas.microsoft.com/office/drawing/2017/model3d" xmlns:o="urn:schemas-microsoft-com:office:office" xmlns:oel="http://schemas.microsoft.com/office/2019/extlst" xmlns:r="http://schemas.openxmlformats.org/officeDocument/2006/relationships" xmlns:m="http://schemas.openxmlformats.org/officeDocument/2006/math" xmlns:v="urn:schemas-microsoft-com:vml" xmlns:wp14="http://schemas.microsoft.com/office/word/2010/wordprocessingDrawing" xmlns:wp="http://schemas.openxmlformats.org/drawingml/2006/wordprocessingDrawing" xmlns:w10="urn:schemas-microsoft-com:office:word" xmlns:w="http://schemas.openxmlformats.org/wordprocessingml/2006/main" xmlns:w14="http://schemas.microsoft.com/office/word/2010/wordml" xmlns:w15="http://schemas.microsoft.com/office/word/2012/wordml" xmlns:w16cex="http://schemas.microsoft.com/office/word/2018/wordml/cex" xmlns:w16cid="http://schemas.microsoft.com/office/word/2016/wordml/cid" xmlns:w16="http://schemas.microsoft.com/office/word/2018/wordml" xmlns:w16sdtdh="http://schemas.microsoft.com/office/word/2020/wordml/sdtdatahash" xmlns:w16se="http://schemas.microsoft.com/office/word/2015/wordml/symex" xmlns:wpg="http://schemas.microsoft.com/office/word/2010/wordprocessingGroup" xmlns:wpi="http://schemas.microsoft.com/office/word/2010/wordprocessingInk" xmlns:wne="http://schemas.microsoft.com/office/word/2006/wordml" xmlns:wps="http://schemas.microsoft.com/office/word/2010/wordprocessingShape" mc:Ignorable="w14 w15 w16se w16cid w16 w16cex w16sdtdh wp14">
+  <w:footnote w:type="separator" w:id="-1">
+    <w:p>
+      <w:r>
+        <w:separator/>
+      </w:r>
+    </w:p>
+  </w:footnote>
+  <w:footnote w:type="continuationSeparator" w:id="0">
+    <w:p>
+      <w:r>
+        <w:continuationSeparator/>
+      </w:r>
+    </w:p>
+  </w:footnote>
+</w:footnotes>
 </file>
 
 <file path=word/numbering.xml><?xml version="1.0" encoding="utf-8"?>
@@ -3054,6 +3171,56 @@
       </w:tblBorders>
     </w:tblPr>
   </w:style>
+  <w:style w:type="paragraph" w:styleId="Header">
+    <w:name w:val="header"/>
+    <w:basedOn w:val="Normal"/>
+    <w:link w:val="HeaderChar"/>
+    <w:uiPriority w:val="99"/>
+    <w:unhideWhenUsed/>
+    <w:rsid w:val="006156D8"/>
+    <w:pPr>
+      <w:tabs>
+        <w:tab w:val="center" w:pos="4513"/>
+        <w:tab w:val="right" w:pos="9026"/>
+      </w:tabs>
+    </w:pPr>
+  </w:style>
+  <w:style w:type="character" w:customStyle="1" w:styleId="HeaderChar">
+    <w:name w:val="Header Char"/>
+    <w:basedOn w:val="DefaultParagraphFont"/>
+    <w:link w:val="Header"/>
+    <w:uiPriority w:val="99"/>
+    <w:rsid w:val="006156D8"/>
+    <w:rPr>
+      <w:rFonts w:ascii="Palatino Linotype" w:eastAsia="Palatino Linotype" w:hAnsi="Palatino Linotype" w:cs="Palatino Linotype"/>
+      <w:lang w:val="ms"/>
+    </w:rPr>
+  </w:style>
+  <w:style w:type="paragraph" w:styleId="Footer">
+    <w:name w:val="footer"/>
+    <w:basedOn w:val="Normal"/>
+    <w:link w:val="FooterChar"/>
+    <w:uiPriority w:val="99"/>
+    <w:unhideWhenUsed/>
+    <w:rsid w:val="006156D8"/>
+    <w:pPr>
+      <w:tabs>
+        <w:tab w:val="center" w:pos="4513"/>
+        <w:tab w:val="right" w:pos="9026"/>
+      </w:tabs>
+    </w:pPr>
+  </w:style>
+  <w:style w:type="character" w:customStyle="1" w:styleId="FooterChar">
+    <w:name w:val="Footer Char"/>
+    <w:basedOn w:val="DefaultParagraphFont"/>
+    <w:link w:val="Footer"/>
+    <w:uiPriority w:val="99"/>
+    <w:rsid w:val="006156D8"/>
+    <w:rPr>
+      <w:rFonts w:ascii="Palatino Linotype" w:eastAsia="Palatino Linotype" w:hAnsi="Palatino Linotype" w:cs="Palatino Linotype"/>
+      <w:lang w:val="ms"/>
+    </w:rPr>
+  </w:style>
 </w:styles>
 </file>
 

</xml_diff>

<commit_message>
completed visitor & permission
</commit_message>
<xml_diff>
--- a/app/Views/documents/visitor_template.docx
+++ b/app/Views/documents/visitor_template.docx
@@ -1123,6 +1123,23 @@
           <w:rFonts w:ascii="Palatino Linotype"/>
         </w:rPr>
         <w:tab/>
+      </w:r>
+      <w:r>
+        <w:rPr>
+          <w:rFonts w:ascii="Palatino Linotype"/>
+        </w:rPr>
+        <w:tab/>
+      </w:r>
+      <w:r>
+        <w:rPr>
+          <w:rFonts w:ascii="Palatino Linotype"/>
+        </w:rPr>
+        <w:tab/>
+      </w:r>
+      <w:r>
+        <w:rPr>
+          <w:rFonts w:ascii="Palatino Linotype"/>
+        </w:rPr>
         <w:t>Taariikh</w:t>
       </w:r>
       <w:r>
@@ -1704,15 +1721,16 @@
     <w:tbl>
       <w:tblPr>
         <w:tblStyle w:val="TableGrid"/>
-        <w:tblW w:w="10392" w:type="dxa"/>
-        <w:tblInd w:w="842" w:type="dxa"/>
+        <w:tblpPr w:leftFromText="180" w:rightFromText="180" w:vertAnchor="text" w:horzAnchor="page" w:tblpX="1618" w:tblpY="-41"/>
+        <w:tblOverlap w:val="never"/>
+        <w:tblW w:w="9747" w:type="dxa"/>
         <w:tblLook w:val="04A0" w:firstRow="1" w:lastRow="0" w:firstColumn="1" w:lastColumn="0" w:noHBand="0" w:noVBand="1"/>
       </w:tblPr>
       <w:tblGrid>
-        <w:gridCol w:w="674"/>
-        <w:gridCol w:w="3837"/>
-        <w:gridCol w:w="2410"/>
-        <w:gridCol w:w="3471"/>
+        <w:gridCol w:w="671"/>
+        <w:gridCol w:w="4115"/>
+        <w:gridCol w:w="1985"/>
+        <w:gridCol w:w="2976"/>
       </w:tblGrid>
       <w:tr>
         <w:trPr>
@@ -1720,7 +1738,7 @@
         </w:trPr>
         <w:tc>
           <w:tcPr>
-            <w:tcW w:w="674" w:type="dxa"/>
+            <w:tcW w:w="671" w:type="dxa"/>
           </w:tcPr>
           <w:p>
             <w:pPr>
@@ -1740,7 +1758,7 @@
         </w:tc>
         <w:tc>
           <w:tcPr>
-            <w:tcW w:w="3837" w:type="dxa"/>
+            <w:tcW w:w="4115" w:type="dxa"/>
           </w:tcPr>
           <w:p>
             <w:pPr>
@@ -1760,7 +1778,7 @@
         </w:tc>
         <w:tc>
           <w:tcPr>
-            <w:tcW w:w="2410" w:type="dxa"/>
+            <w:tcW w:w="1985" w:type="dxa"/>
           </w:tcPr>
           <w:p>
             <w:pPr>
@@ -1780,7 +1798,7 @@
         </w:tc>
         <w:tc>
           <w:tcPr>
-            <w:tcW w:w="3471" w:type="dxa"/>
+            <w:tcW w:w="2976" w:type="dxa"/>
           </w:tcPr>
           <w:p>
             <w:pPr>
@@ -1805,33 +1823,30 @@
         </w:trPr>
         <w:tc>
           <w:tcPr>
-            <w:tcW w:w="674" w:type="dxa"/>
+            <w:tcW w:w="671" w:type="dxa"/>
+            <w:vAlign w:val="bottom"/>
           </w:tcPr>
           <w:p>
             <w:r>
-              <w:t>${</w:t>
-            </w:r>
-            <w:r>
-              <w:t>id</w:t>
-            </w:r>
-            <w:r>
-              <w:t>}</w:t>
+              <w:t>${id}</w:t>
             </w:r>
           </w:p>
         </w:tc>
         <w:tc>
           <w:tcPr>
-            <w:tcW w:w="3837" w:type="dxa"/>
+            <w:tcW w:w="4115" w:type="dxa"/>
+            <w:vAlign w:val="bottom"/>
           </w:tcPr>
           <w:p>
             <w:r>
-              <w:t>${visitorName}</w:t>
+              <w:t>${avatar} ${visitorName}</w:t>
             </w:r>
           </w:p>
         </w:tc>
         <w:tc>
           <w:tcPr>
-            <w:tcW w:w="2410" w:type="dxa"/>
+            <w:tcW w:w="1985" w:type="dxa"/>
+            <w:vAlign w:val="bottom"/>
           </w:tcPr>
           <w:p>
             <w:r>
@@ -1841,7 +1856,8 @@
         </w:tc>
         <w:tc>
           <w:tcPr>
-            <w:tcW w:w="3471" w:type="dxa"/>
+            <w:tcW w:w="2976" w:type="dxa"/>
+            <w:vAlign w:val="bottom"/>
           </w:tcPr>
           <w:p>
             <w:r>
@@ -1851,11 +1867,12 @@
         </w:tc>
       </w:tr>
     </w:tbl>
+    <w:p/>
     <w:p>
       <w:pPr>
         <w:pStyle w:val="BodyText"/>
         <w:spacing w:before="240" w:line="252" w:lineRule="auto"/>
-        <w:ind w:right="1023"/>
+        <w:ind w:left="1120" w:right="1023"/>
       </w:pPr>
     </w:p>
     <w:p>
@@ -2104,36 +2121,6 @@
       <w:r>
         <w:rPr>
           <w:rFonts w:ascii="Palatino Linotype"/>
-          <w:noProof/>
-        </w:rPr>
-        <w:pict w14:anchorId="3B365E07">
-          <v:shapetype id="_x0000_t75" coordsize="21600,21600" o:spt="75" o:preferrelative="t" path="m@4@5l@4@11@9@11@9@5xe" filled="f" stroked="f">
-            <v:stroke joinstyle="miter"/>
-            <v:formulas>
-              <v:f eqn="if lineDrawn pixelLineWidth 0"/>
-              <v:f eqn="sum @0 1 0"/>
-              <v:f eqn="sum 0 0 @1"/>
-              <v:f eqn="prod @2 1 2"/>
-              <v:f eqn="prod @3 21600 pixelWidth"/>
-              <v:f eqn="prod @3 21600 pixelHeight"/>
-              <v:f eqn="sum @0 0 1"/>
-              <v:f eqn="prod @6 1 2"/>
-              <v:f eqn="prod @7 21600 pixelWidth"/>
-              <v:f eqn="sum @8 21600 0"/>
-              <v:f eqn="prod @7 21600 pixelHeight"/>
-              <v:f eqn="sum @10 21600 0"/>
-            </v:formulas>
-            <v:path o:extrusionok="f" gradientshapeok="t" o:connecttype="rect"/>
-            <o:lock v:ext="edit" aspectratio="t"/>
-          </v:shapetype>
-          <v:shape id="_x0000_s1036" type="#_x0000_t75" style="position:absolute;left:0;text-align:left;margin-left:217.9pt;margin-top:17.15pt;width:125.2pt;height:64.5pt;z-index:-15726592">
-            <v:imagedata r:id="rId8" o:title=""/>
-          </v:shape>
-        </w:pict>
-      </w:r>
-      <w:r>
-        <w:rPr>
-          <w:rFonts w:ascii="Palatino Linotype"/>
         </w:rPr>
         <w:t>Madaxa Maamulka Soo Gelidda &amp; Iskaanada</w:t>
       </w:r>
@@ -2163,90 +2150,6 @@
         </w:rPr>
         <w:t>Madaxweynaha JFS</w:t>
       </w:r>
-    </w:p>
-    <w:p>
-      <w:pPr>
-        <w:pStyle w:val="BodyText"/>
-        <w:rPr>
-          <w:b/>
-          <w:sz w:val="20"/>
-        </w:rPr>
-      </w:pPr>
-      <w:r>
-        <w:rPr>
-          <w:b/>
-          <w:noProof/>
-          <w:sz w:val="20"/>
-        </w:rPr>
-        <w:pict w14:anchorId="620C4F95">
-          <v:shape id="_x0000_s1028" type="#_x0000_t75" style="position:absolute;margin-left:65.4pt;margin-top:.15pt;width:133.9pt;height:41.95pt;z-index:-15718400">
-            <v:imagedata r:id="rId9" o:title=""/>
-          </v:shape>
-        </w:pict>
-      </w:r>
-    </w:p>
-    <w:p>
-      <w:pPr>
-        <w:pStyle w:val="BodyText"/>
-        <w:rPr>
-          <w:b/>
-          <w:sz w:val="20"/>
-        </w:rPr>
-      </w:pPr>
-    </w:p>
-    <w:p>
-      <w:pPr>
-        <w:pStyle w:val="BodyText"/>
-        <w:rPr>
-          <w:b/>
-          <w:sz w:val="20"/>
-        </w:rPr>
-      </w:pPr>
-    </w:p>
-    <w:p>
-      <w:pPr>
-        <w:pStyle w:val="BodyText"/>
-        <w:rPr>
-          <w:b/>
-          <w:sz w:val="20"/>
-        </w:rPr>
-      </w:pPr>
-    </w:p>
-    <w:p>
-      <w:pPr>
-        <w:pStyle w:val="BodyText"/>
-        <w:rPr>
-          <w:b/>
-          <w:sz w:val="20"/>
-        </w:rPr>
-      </w:pPr>
-    </w:p>
-    <w:p>
-      <w:pPr>
-        <w:pStyle w:val="BodyText"/>
-        <w:rPr>
-          <w:b/>
-          <w:sz w:val="20"/>
-        </w:rPr>
-      </w:pPr>
-    </w:p>
-    <w:p>
-      <w:pPr>
-        <w:pStyle w:val="BodyText"/>
-        <w:rPr>
-          <w:b/>
-          <w:sz w:val="20"/>
-        </w:rPr>
-      </w:pPr>
-    </w:p>
-    <w:p>
-      <w:pPr>
-        <w:pStyle w:val="BodyText"/>
-        <w:rPr>
-          <w:b/>
-          <w:sz w:val="20"/>
-        </w:rPr>
-      </w:pPr>
     </w:p>
     <w:p>
       <w:pPr>
@@ -2320,7 +2223,7 @@
         </w:rPr>
         <w:t>Mobile:+252614010488 Email:</w:t>
       </w:r>
-      <w:hyperlink r:id="rId10">
+      <w:hyperlink r:id="rId8">
         <w:r>
           <w:rPr>
             <w:rFonts w:ascii="Times New Roman" w:hAnsi="Times New Roman"/>
@@ -2359,7 +2262,7 @@
         </w:rPr>
         <w:t xml:space="preserve"> </w:t>
       </w:r>
-      <w:hyperlink r:id="rId11">
+      <w:hyperlink r:id="rId9">
         <w:r>
           <w:rPr>
             <w:rFonts w:ascii="Times New Roman" w:hAnsi="Times New Roman"/>
@@ -2388,7 +2291,7 @@
         </w:rPr>
         <w:t xml:space="preserve"> </w:t>
       </w:r>
-      <w:hyperlink r:id="rId12">
+      <w:hyperlink r:id="rId10">
         <w:r>
           <w:rPr>
             <w:rFonts w:ascii="Times New Roman" w:hAnsi="Times New Roman"/>

</xml_diff>

<commit_message>
add avatar and others
</commit_message>
<xml_diff>
--- a/app/Views/documents/visitor_template.docx
+++ b/app/Views/documents/visitor_template.docx
@@ -2,1069 +2,22 @@
 <file path=word/document.xml><?xml version="1.0" encoding="utf-8"?>
 <w:document xmlns:wpc="http://schemas.microsoft.com/office/word/2010/wordprocessingCanvas" xmlns:cx="http://schemas.microsoft.com/office/drawing/2014/chartex" xmlns:cx1="http://schemas.microsoft.com/office/drawing/2015/9/8/chartex" xmlns:cx2="http://schemas.microsoft.com/office/drawing/2015/10/21/chartex" xmlns:cx3="http://schemas.microsoft.com/office/drawing/2016/5/9/chartex" xmlns:cx4="http://schemas.microsoft.com/office/drawing/2016/5/10/chartex" xmlns:cx5="http://schemas.microsoft.com/office/drawing/2016/5/11/chartex" xmlns:cx6="http://schemas.microsoft.com/office/drawing/2016/5/12/chartex" xmlns:cx7="http://schemas.microsoft.com/office/drawing/2016/5/13/chartex" xmlns:cx8="http://schemas.microsoft.com/office/drawing/2016/5/14/chartex" xmlns:mc="http://schemas.openxmlformats.org/markup-compatibility/2006" xmlns:aink="http://schemas.microsoft.com/office/drawing/2016/ink" xmlns:am3d="http://schemas.microsoft.com/office/drawing/2017/model3d" xmlns:o="urn:schemas-microsoft-com:office:office" xmlns:oel="http://schemas.microsoft.com/office/2019/extlst" xmlns:r="http://schemas.openxmlformats.org/officeDocument/2006/relationships" xmlns:m="http://schemas.openxmlformats.org/officeDocument/2006/math" xmlns:v="urn:schemas-microsoft-com:vml" xmlns:wp14="http://schemas.microsoft.com/office/word/2010/wordprocessingDrawing" xmlns:wp="http://schemas.openxmlformats.org/drawingml/2006/wordprocessingDrawing" xmlns:w10="urn:schemas-microsoft-com:office:word" xmlns:w="http://schemas.openxmlformats.org/wordprocessingml/2006/main" xmlns:w14="http://schemas.microsoft.com/office/word/2010/wordml" xmlns:w15="http://schemas.microsoft.com/office/word/2012/wordml" xmlns:w16cex="http://schemas.microsoft.com/office/word/2018/wordml/cex" xmlns:w16cid="http://schemas.microsoft.com/office/word/2016/wordml/cid" xmlns:w16="http://schemas.microsoft.com/office/word/2018/wordml" xmlns:w16sdtdh="http://schemas.microsoft.com/office/word/2020/wordml/sdtdatahash" xmlns:w16se="http://schemas.microsoft.com/office/word/2015/wordml/symex" xmlns:wpg="http://schemas.microsoft.com/office/word/2010/wordprocessingGroup" xmlns:wpi="http://schemas.microsoft.com/office/word/2010/wordprocessingInk" xmlns:wne="http://schemas.microsoft.com/office/word/2006/wordml" xmlns:wps="http://schemas.microsoft.com/office/word/2010/wordprocessingShape" mc:Ignorable="w14 w15 w16se w16cid w16 w16cex w16sdtdh wp14">
   <w:body>
-    <w:tbl>
-      <w:tblPr>
-        <w:tblW w:w="11063" w:type="dxa"/>
-        <w:tblInd w:w="109" w:type="dxa"/>
-        <w:tblLayout w:type="fixed"/>
-        <w:tblCellMar>
-          <w:left w:w="0" w:type="dxa"/>
-          <w:right w:w="0" w:type="dxa"/>
-        </w:tblCellMar>
-        <w:tblLook w:val="01E0" w:firstRow="1" w:lastRow="1" w:firstColumn="1" w:lastColumn="1" w:noHBand="0" w:noVBand="0"/>
-      </w:tblPr>
-      <w:tblGrid>
-        <w:gridCol w:w="6106"/>
-        <w:gridCol w:w="4957"/>
-      </w:tblGrid>
-      <w:tr>
-        <w:trPr>
-          <w:trHeight w:val="1671"/>
-        </w:trPr>
-        <w:tc>
-          <w:tcPr>
-            <w:tcW w:w="6106" w:type="dxa"/>
-          </w:tcPr>
-          <w:p>
-            <w:pPr>
-              <w:pStyle w:val="TableParagraph"/>
-              <w:spacing w:line="283" w:lineRule="exact"/>
-              <w:ind w:right="1707"/>
-              <w:rPr>
-                <w:b/>
-              </w:rPr>
-            </w:pPr>
-            <w:r>
-              <w:rPr>
-                <w:b/>
-              </w:rPr>
-              <w:t>Jamhuuriyadda</w:t>
-            </w:r>
-            <w:r>
-              <w:rPr>
-                <w:b/>
-                <w:spacing w:val="48"/>
-              </w:rPr>
-              <w:t xml:space="preserve"> </w:t>
-            </w:r>
-            <w:r>
-              <w:rPr>
-                <w:b/>
-              </w:rPr>
-              <w:t>Federalka</w:t>
-            </w:r>
-            <w:r>
-              <w:rPr>
-                <w:b/>
-                <w:spacing w:val="-3"/>
-              </w:rPr>
-              <w:t xml:space="preserve"> </w:t>
-            </w:r>
-            <w:r>
-              <w:rPr>
-                <w:b/>
-              </w:rPr>
-              <w:t>Soomaaliya</w:t>
-            </w:r>
-          </w:p>
-          <w:p>
-            <w:pPr>
-              <w:pStyle w:val="TableParagraph"/>
-              <w:spacing w:before="99"/>
-              <w:ind w:right="1600"/>
-              <w:rPr>
-                <w:i/>
-                <w:sz w:val="24"/>
-              </w:rPr>
-            </w:pPr>
-            <w:r>
-              <w:rPr>
-                <w:i/>
-                <w:sz w:val="24"/>
-              </w:rPr>
-              <w:t>Madaxtooyada</w:t>
-            </w:r>
-          </w:p>
-          <w:p>
-            <w:pPr>
-              <w:pStyle w:val="TableParagraph"/>
-              <w:spacing w:before="102"/>
-              <w:ind w:right="1598"/>
-              <w:rPr>
-                <w:i/>
-                <w:sz w:val="24"/>
-              </w:rPr>
-            </w:pPr>
-            <w:r>
-              <w:rPr>
-                <w:i/>
-                <w:sz w:val="24"/>
-              </w:rPr>
-              <w:t>Waaxda Tiknooloojiyadda &amp; Amniga</w:t>
-            </w:r>
-            <w:r>
-              <w:rPr>
-                <w:i/>
-                <w:spacing w:val="-58"/>
-                <w:sz w:val="24"/>
-              </w:rPr>
-              <w:t xml:space="preserve"> </w:t>
-            </w:r>
-            <w:r>
-              <w:rPr>
-                <w:i/>
-                <w:sz w:val="24"/>
-              </w:rPr>
-              <w:t>Dijitaalka</w:t>
-            </w:r>
-          </w:p>
-        </w:tc>
-        <w:tc>
-          <w:tcPr>
-            <w:tcW w:w="4955" w:type="dxa"/>
-          </w:tcPr>
-          <w:p>
-            <w:pPr>
-              <w:pStyle w:val="TableParagraph"/>
-              <w:bidi/>
-              <w:spacing w:line="306" w:lineRule="exact"/>
-              <w:ind w:left="0" w:right="1722"/>
-              <w:jc w:val="right"/>
-              <w:rPr>
-                <w:rFonts w:ascii="Arial" w:cs="Arial"/>
-                <w:b/>
-                <w:bCs/>
-                <w:sz w:val="28"/>
-                <w:szCs w:val="28"/>
-              </w:rPr>
-            </w:pPr>
-            <w:r>
-              <w:rPr>
-                <w:rFonts w:ascii="Arial" w:cs="Arial"/>
-                <w:b/>
-                <w:bCs/>
-                <w:spacing w:val="-1"/>
-                <w:w w:val="93"/>
-                <w:sz w:val="28"/>
-                <w:szCs w:val="28"/>
-                <w:rtl/>
-              </w:rPr>
-              <w:t>جـ</w:t>
-            </w:r>
-            <w:r>
-              <w:rPr>
-                <w:rFonts w:ascii="Arial" w:cs="Arial"/>
-                <w:b/>
-                <w:bCs/>
-                <w:spacing w:val="1"/>
-                <w:w w:val="110"/>
-                <w:sz w:val="28"/>
-                <w:szCs w:val="28"/>
-                <w:rtl/>
-              </w:rPr>
-              <w:t>م</w:t>
-            </w:r>
-            <w:r>
-              <w:rPr>
-                <w:rFonts w:ascii="Arial" w:cs="Arial"/>
-                <w:b/>
-                <w:bCs/>
-                <w:spacing w:val="-1"/>
-                <w:w w:val="110"/>
-                <w:sz w:val="28"/>
-                <w:szCs w:val="28"/>
-                <w:rtl/>
-              </w:rPr>
-              <w:t>ـهـو</w:t>
-            </w:r>
-            <w:r>
-              <w:rPr>
-                <w:rFonts w:ascii="Arial" w:cs="Arial"/>
-                <w:b/>
-                <w:bCs/>
-                <w:spacing w:val="-2"/>
-                <w:w w:val="70"/>
-                <w:sz w:val="28"/>
-                <w:szCs w:val="28"/>
-                <w:rtl/>
-              </w:rPr>
-              <w:t>ر</w:t>
-            </w:r>
-            <w:r>
-              <w:rPr>
-                <w:rFonts w:ascii="Arial" w:cs="Arial"/>
-                <w:b/>
-                <w:bCs/>
-                <w:spacing w:val="-1"/>
-                <w:w w:val="70"/>
-                <w:sz w:val="28"/>
-                <w:szCs w:val="28"/>
-                <w:rtl/>
-              </w:rPr>
-              <w:t>يـ</w:t>
-            </w:r>
-            <w:r>
-              <w:rPr>
-                <w:rFonts w:ascii="Arial" w:cs="Arial"/>
-                <w:b/>
-                <w:bCs/>
-                <w:spacing w:val="-2"/>
-                <w:w w:val="121"/>
-                <w:sz w:val="28"/>
-                <w:szCs w:val="28"/>
-                <w:rtl/>
-              </w:rPr>
-              <w:t>ة</w:t>
-            </w:r>
-            <w:r>
-              <w:rPr>
-                <w:rFonts w:ascii="Arial" w:cs="Arial"/>
-                <w:b/>
-                <w:bCs/>
-                <w:sz w:val="28"/>
-                <w:szCs w:val="28"/>
-                <w:rtl/>
-              </w:rPr>
-              <w:t xml:space="preserve"> ا</w:t>
-            </w:r>
-            <w:r>
-              <w:rPr>
-                <w:rFonts w:ascii="Arial" w:cs="Arial"/>
-                <w:b/>
-                <w:bCs/>
-                <w:spacing w:val="-2"/>
-                <w:w w:val="78"/>
-                <w:sz w:val="28"/>
-                <w:szCs w:val="28"/>
-                <w:rtl/>
-              </w:rPr>
-              <w:t>ل</w:t>
-            </w:r>
-            <w:r>
-              <w:rPr>
-                <w:rFonts w:ascii="Arial" w:cs="Arial"/>
-                <w:b/>
-                <w:bCs/>
-                <w:spacing w:val="-1"/>
-                <w:w w:val="78"/>
-                <w:sz w:val="28"/>
-                <w:szCs w:val="28"/>
-                <w:rtl/>
-              </w:rPr>
-              <w:t>صــو</w:t>
-            </w:r>
-            <w:r>
-              <w:rPr>
-                <w:rFonts w:ascii="Arial" w:cs="Arial"/>
-                <w:b/>
-                <w:bCs/>
-                <w:w w:val="115"/>
-                <w:sz w:val="28"/>
-                <w:szCs w:val="28"/>
-                <w:rtl/>
-              </w:rPr>
-              <w:t>م</w:t>
-            </w:r>
-            <w:r>
-              <w:rPr>
-                <w:rFonts w:ascii="Arial" w:cs="Arial"/>
-                <w:b/>
-                <w:bCs/>
-                <w:spacing w:val="-2"/>
-                <w:w w:val="101"/>
-                <w:sz w:val="28"/>
-                <w:szCs w:val="28"/>
-                <w:rtl/>
-              </w:rPr>
-              <w:t>ـ</w:t>
-            </w:r>
-            <w:r>
-              <w:rPr>
-                <w:rFonts w:ascii="Arial" w:cs="Arial"/>
-                <w:b/>
-                <w:bCs/>
-                <w:spacing w:val="-1"/>
-                <w:w w:val="101"/>
-                <w:sz w:val="28"/>
-                <w:szCs w:val="28"/>
-                <w:rtl/>
-              </w:rPr>
-              <w:t>ـال</w:t>
-            </w:r>
-            <w:r>
-              <w:rPr>
-                <w:rFonts w:ascii="Arial" w:cs="Arial"/>
-                <w:b/>
-                <w:bCs/>
-                <w:sz w:val="28"/>
-                <w:szCs w:val="28"/>
-                <w:rtl/>
-              </w:rPr>
-              <w:t xml:space="preserve"> ا</w:t>
-            </w:r>
-            <w:r>
-              <w:rPr>
-                <w:rFonts w:ascii="Arial" w:cs="Arial"/>
-                <w:b/>
-                <w:bCs/>
-                <w:spacing w:val="-1"/>
-                <w:w w:val="52"/>
-                <w:sz w:val="28"/>
-                <w:szCs w:val="28"/>
-                <w:rtl/>
-              </w:rPr>
-              <w:t>ل</w:t>
-            </w:r>
-            <w:r>
-              <w:rPr>
-                <w:rFonts w:ascii="Arial" w:cs="Arial"/>
-                <w:b/>
-                <w:bCs/>
-                <w:spacing w:val="-3"/>
-                <w:w w:val="42"/>
-                <w:sz w:val="28"/>
-                <w:szCs w:val="28"/>
-                <w:rtl/>
-              </w:rPr>
-              <w:t>ف</w:t>
-            </w:r>
-            <w:r>
-              <w:rPr>
-                <w:rFonts w:ascii="Arial" w:cs="Arial"/>
-                <w:b/>
-                <w:bCs/>
-                <w:w w:val="73"/>
-                <w:sz w:val="28"/>
-                <w:szCs w:val="28"/>
-                <w:rtl/>
-              </w:rPr>
-              <w:t>يدر</w:t>
-            </w:r>
-            <w:r>
-              <w:rPr>
-                <w:rFonts w:ascii="Arial" w:cs="Arial"/>
-                <w:b/>
-                <w:bCs/>
-                <w:spacing w:val="-2"/>
-                <w:w w:val="55"/>
-                <w:sz w:val="28"/>
-                <w:szCs w:val="28"/>
-                <w:rtl/>
-              </w:rPr>
-              <w:t>ا</w:t>
-            </w:r>
-            <w:r>
-              <w:rPr>
-                <w:rFonts w:ascii="Arial" w:cs="Arial"/>
-                <w:b/>
-                <w:bCs/>
-                <w:spacing w:val="-1"/>
-                <w:w w:val="55"/>
-                <w:sz w:val="28"/>
-                <w:szCs w:val="28"/>
-                <w:rtl/>
-              </w:rPr>
-              <w:t>لي</w:t>
-            </w:r>
-            <w:r>
-              <w:rPr>
-                <w:rFonts w:ascii="Arial" w:cs="Arial"/>
-                <w:b/>
-                <w:bCs/>
-                <w:spacing w:val="-2"/>
-                <w:w w:val="121"/>
-                <w:sz w:val="28"/>
-                <w:szCs w:val="28"/>
-                <w:rtl/>
-              </w:rPr>
-              <w:t>ة</w:t>
-            </w:r>
-          </w:p>
-          <w:p>
-            <w:pPr>
-              <w:pStyle w:val="TableParagraph"/>
-              <w:bidi/>
-              <w:spacing w:before="43"/>
-              <w:ind w:left="702" w:right="2122"/>
-              <w:rPr>
-                <w:rFonts w:ascii="Microsoft Sans Serif" w:cs="Microsoft Sans Serif"/>
-                <w:sz w:val="29"/>
-                <w:szCs w:val="29"/>
-              </w:rPr>
-            </w:pPr>
-            <w:r>
-              <w:rPr>
-                <w:rFonts w:ascii="Microsoft Sans Serif" w:cs="Microsoft Sans Serif"/>
-                <w:w w:val="85"/>
-                <w:sz w:val="29"/>
-                <w:szCs w:val="29"/>
-                <w:rtl/>
-              </w:rPr>
-              <w:t>ا</w:t>
-            </w:r>
-            <w:r>
-              <w:rPr>
-                <w:rFonts w:ascii="Microsoft Sans Serif" w:cs="Microsoft Sans Serif"/>
-                <w:spacing w:val="-2"/>
-                <w:w w:val="67"/>
-                <w:sz w:val="29"/>
-                <w:szCs w:val="29"/>
-                <w:rtl/>
-              </w:rPr>
-              <w:t>ل</w:t>
-            </w:r>
-            <w:r>
-              <w:rPr>
-                <w:rFonts w:ascii="Microsoft Sans Serif" w:cs="Microsoft Sans Serif"/>
-                <w:w w:val="67"/>
-                <w:sz w:val="29"/>
-                <w:szCs w:val="29"/>
-                <w:rtl/>
-              </w:rPr>
-              <w:t>ر</w:t>
-            </w:r>
-            <w:r>
-              <w:rPr>
-                <w:rFonts w:ascii="Microsoft Sans Serif" w:cs="Microsoft Sans Serif"/>
-                <w:spacing w:val="1"/>
-                <w:w w:val="57"/>
-                <w:sz w:val="29"/>
-                <w:szCs w:val="29"/>
-                <w:rtl/>
-              </w:rPr>
-              <w:t>ئ</w:t>
-            </w:r>
-            <w:r>
-              <w:rPr>
-                <w:rFonts w:ascii="Microsoft Sans Serif" w:cs="Microsoft Sans Serif"/>
-                <w:w w:val="57"/>
-                <w:sz w:val="29"/>
-                <w:szCs w:val="29"/>
-                <w:rtl/>
-              </w:rPr>
-              <w:t>اس</w:t>
-            </w:r>
-            <w:r>
-              <w:rPr>
-                <w:rFonts w:ascii="Microsoft Sans Serif" w:cs="Microsoft Sans Serif"/>
-                <w:spacing w:val="-2"/>
-                <w:w w:val="117"/>
-                <w:sz w:val="29"/>
-                <w:szCs w:val="29"/>
-                <w:rtl/>
-              </w:rPr>
-              <w:t>ة</w:t>
-            </w:r>
-          </w:p>
-          <w:p>
-            <w:pPr>
-              <w:pStyle w:val="TableParagraph"/>
-              <w:bidi/>
-              <w:spacing w:before="49"/>
-              <w:ind w:left="704" w:right="2122"/>
-              <w:rPr>
-                <w:rFonts w:ascii="Microsoft Sans Serif" w:cs="Microsoft Sans Serif"/>
-                <w:sz w:val="32"/>
-                <w:szCs w:val="32"/>
-              </w:rPr>
-            </w:pPr>
-            <w:r>
-              <w:rPr>
-                <w:rFonts w:ascii="Microsoft Sans Serif" w:cs="Microsoft Sans Serif"/>
-                <w:spacing w:val="-1"/>
-                <w:w w:val="81"/>
-                <w:sz w:val="29"/>
-                <w:szCs w:val="29"/>
-                <w:rtl/>
-              </w:rPr>
-              <w:t>مك</w:t>
-            </w:r>
-            <w:r>
-              <w:rPr>
-                <w:rFonts w:ascii="Microsoft Sans Serif" w:cs="Microsoft Sans Serif"/>
-                <w:w w:val="33"/>
-                <w:sz w:val="29"/>
-                <w:szCs w:val="29"/>
-                <w:rtl/>
-              </w:rPr>
-              <w:t>ت</w:t>
-            </w:r>
-            <w:r>
-              <w:rPr>
-                <w:rFonts w:ascii="Microsoft Sans Serif" w:cs="Microsoft Sans Serif"/>
-                <w:spacing w:val="-2"/>
-                <w:w w:val="96"/>
-                <w:sz w:val="29"/>
-                <w:szCs w:val="29"/>
-                <w:rtl/>
-              </w:rPr>
-              <w:t>ب</w:t>
-            </w:r>
-            <w:r>
-              <w:rPr>
-                <w:rFonts w:ascii="Microsoft Sans Serif" w:cs="Microsoft Sans Serif"/>
-                <w:spacing w:val="-4"/>
-                <w:sz w:val="32"/>
-                <w:szCs w:val="32"/>
-                <w:rtl/>
-              </w:rPr>
-              <w:t xml:space="preserve"> </w:t>
-            </w:r>
-            <w:r>
-              <w:rPr>
-                <w:rFonts w:ascii="Microsoft Sans Serif" w:cs="Microsoft Sans Serif"/>
-                <w:w w:val="45"/>
-                <w:sz w:val="32"/>
-                <w:szCs w:val="32"/>
-                <w:rtl/>
-              </w:rPr>
-              <w:t>ق</w:t>
-            </w:r>
-            <w:r>
-              <w:rPr>
-                <w:rFonts w:ascii="Microsoft Sans Serif" w:cs="Microsoft Sans Serif"/>
-                <w:w w:val="74"/>
-                <w:sz w:val="32"/>
-                <w:szCs w:val="32"/>
-                <w:rtl/>
-              </w:rPr>
-              <w:t>سم</w:t>
-            </w:r>
-            <w:r>
-              <w:rPr>
-                <w:rFonts w:ascii="Microsoft Sans Serif" w:cs="Microsoft Sans Serif"/>
-                <w:spacing w:val="2"/>
-                <w:sz w:val="32"/>
-                <w:szCs w:val="32"/>
-                <w:rtl/>
-              </w:rPr>
-              <w:t xml:space="preserve"> </w:t>
-            </w:r>
-            <w:r>
-              <w:rPr>
-                <w:rFonts w:ascii="Microsoft Sans Serif" w:cs="Microsoft Sans Serif"/>
-                <w:w w:val="88"/>
-                <w:sz w:val="32"/>
-                <w:szCs w:val="32"/>
-                <w:rtl/>
-              </w:rPr>
-              <w:t>ا</w:t>
-            </w:r>
-            <w:r>
-              <w:rPr>
-                <w:rFonts w:ascii="Microsoft Sans Serif" w:cs="Microsoft Sans Serif"/>
-                <w:w w:val="40"/>
-                <w:sz w:val="32"/>
-                <w:szCs w:val="32"/>
-                <w:rtl/>
-              </w:rPr>
-              <w:t>ل</w:t>
-            </w:r>
-            <w:r>
-              <w:rPr>
-                <w:rFonts w:ascii="Microsoft Sans Serif" w:cs="Microsoft Sans Serif"/>
-                <w:spacing w:val="-1"/>
-                <w:w w:val="34"/>
-                <w:sz w:val="32"/>
-                <w:szCs w:val="32"/>
-                <w:rtl/>
-              </w:rPr>
-              <w:t>ت</w:t>
-            </w:r>
-            <w:r>
-              <w:rPr>
-                <w:rFonts w:ascii="Microsoft Sans Serif" w:cs="Microsoft Sans Serif"/>
-                <w:spacing w:val="-1"/>
-                <w:w w:val="65"/>
-                <w:sz w:val="32"/>
-                <w:szCs w:val="32"/>
-                <w:rtl/>
-              </w:rPr>
-              <w:t>ك</w:t>
-            </w:r>
-            <w:r>
-              <w:rPr>
-                <w:rFonts w:ascii="Microsoft Sans Serif" w:cs="Microsoft Sans Serif"/>
-                <w:spacing w:val="-1"/>
-                <w:w w:val="45"/>
-                <w:sz w:val="32"/>
-                <w:szCs w:val="32"/>
-                <w:rtl/>
-              </w:rPr>
-              <w:t>ن</w:t>
-            </w:r>
-            <w:r>
-              <w:rPr>
-                <w:rFonts w:ascii="Microsoft Sans Serif" w:cs="Microsoft Sans Serif"/>
-                <w:spacing w:val="-1"/>
-                <w:w w:val="101"/>
-                <w:sz w:val="32"/>
-                <w:szCs w:val="32"/>
-                <w:rtl/>
-              </w:rPr>
-              <w:t>و</w:t>
-            </w:r>
-            <w:r>
-              <w:rPr>
-                <w:rFonts w:ascii="Microsoft Sans Serif" w:cs="Microsoft Sans Serif"/>
-                <w:w w:val="40"/>
-                <w:sz w:val="32"/>
-                <w:szCs w:val="32"/>
-                <w:rtl/>
-              </w:rPr>
-              <w:t>ل</w:t>
-            </w:r>
-            <w:r>
-              <w:rPr>
-                <w:rFonts w:ascii="Microsoft Sans Serif" w:cs="Microsoft Sans Serif"/>
-                <w:w w:val="101"/>
-                <w:sz w:val="32"/>
-                <w:szCs w:val="32"/>
-                <w:rtl/>
-              </w:rPr>
-              <w:t>و</w:t>
-            </w:r>
-            <w:r>
-              <w:rPr>
-                <w:rFonts w:ascii="Microsoft Sans Serif" w:cs="Microsoft Sans Serif"/>
-                <w:spacing w:val="1"/>
-                <w:w w:val="97"/>
-                <w:sz w:val="32"/>
-                <w:szCs w:val="32"/>
-                <w:rtl/>
-              </w:rPr>
-              <w:t>ج</w:t>
-            </w:r>
-            <w:r>
-              <w:rPr>
-                <w:rFonts w:ascii="Microsoft Sans Serif" w:cs="Microsoft Sans Serif"/>
-                <w:spacing w:val="-1"/>
-                <w:w w:val="38"/>
-                <w:sz w:val="32"/>
-                <w:szCs w:val="32"/>
-                <w:rtl/>
-              </w:rPr>
-              <w:t>ي</w:t>
-            </w:r>
-            <w:r>
-              <w:rPr>
-                <w:rFonts w:ascii="Microsoft Sans Serif" w:cs="Microsoft Sans Serif"/>
-                <w:w w:val="97"/>
-                <w:sz w:val="32"/>
-                <w:szCs w:val="32"/>
-                <w:rtl/>
-              </w:rPr>
-              <w:t>ا</w:t>
-            </w:r>
-          </w:p>
-          <w:p>
-            <w:pPr>
-              <w:pStyle w:val="TableParagraph"/>
-              <w:bidi/>
-              <w:spacing w:before="8"/>
-              <w:ind w:left="704" w:right="2033"/>
-              <w:rPr>
-                <w:rFonts w:ascii="Microsoft Sans Serif" w:cs="Microsoft Sans Serif"/>
-                <w:sz w:val="32"/>
-                <w:szCs w:val="32"/>
-              </w:rPr>
-            </w:pPr>
-            <w:r>
-              <w:rPr>
-                <w:rFonts w:ascii="Microsoft Sans Serif" w:cs="Microsoft Sans Serif"/>
-                <w:w w:val="101"/>
-                <w:sz w:val="32"/>
-                <w:szCs w:val="32"/>
-                <w:rtl/>
-              </w:rPr>
-              <w:t>وأمن</w:t>
-            </w:r>
-            <w:r>
-              <w:rPr>
-                <w:rFonts w:ascii="Microsoft Sans Serif" w:cs="Microsoft Sans Serif"/>
-                <w:spacing w:val="4"/>
-                <w:sz w:val="32"/>
-                <w:szCs w:val="32"/>
-                <w:rtl/>
-              </w:rPr>
-              <w:t xml:space="preserve"> </w:t>
-            </w:r>
-            <w:r>
-              <w:rPr>
-                <w:rFonts w:ascii="Microsoft Sans Serif" w:cs="Microsoft Sans Serif"/>
-                <w:w w:val="88"/>
-                <w:sz w:val="32"/>
-                <w:szCs w:val="32"/>
-                <w:rtl/>
-              </w:rPr>
-              <w:t>ا</w:t>
-            </w:r>
-            <w:r>
-              <w:rPr>
-                <w:rFonts w:ascii="Microsoft Sans Serif" w:cs="Microsoft Sans Serif"/>
-                <w:spacing w:val="1"/>
-                <w:w w:val="72"/>
-                <w:sz w:val="32"/>
-                <w:szCs w:val="32"/>
-                <w:rtl/>
-              </w:rPr>
-              <w:t>إ</w:t>
-            </w:r>
-            <w:r>
-              <w:rPr>
-                <w:rFonts w:ascii="Microsoft Sans Serif" w:cs="Microsoft Sans Serif"/>
-                <w:w w:val="72"/>
-                <w:sz w:val="32"/>
-                <w:szCs w:val="32"/>
-                <w:rtl/>
-              </w:rPr>
-              <w:t>ل</w:t>
-            </w:r>
-            <w:r>
-              <w:rPr>
-                <w:rFonts w:ascii="Microsoft Sans Serif" w:cs="Microsoft Sans Serif"/>
-                <w:spacing w:val="-1"/>
-                <w:w w:val="45"/>
-                <w:sz w:val="32"/>
-                <w:szCs w:val="32"/>
-                <w:rtl/>
-              </w:rPr>
-              <w:t>ن</w:t>
-            </w:r>
-            <w:r>
-              <w:rPr>
-                <w:rFonts w:ascii="Microsoft Sans Serif" w:cs="Microsoft Sans Serif"/>
-                <w:spacing w:val="-1"/>
-                <w:w w:val="34"/>
-                <w:sz w:val="32"/>
-                <w:szCs w:val="32"/>
-                <w:rtl/>
-              </w:rPr>
-              <w:t>ت</w:t>
-            </w:r>
-            <w:r>
-              <w:rPr>
-                <w:rFonts w:ascii="Microsoft Sans Serif" w:cs="Microsoft Sans Serif"/>
-                <w:spacing w:val="1"/>
-                <w:sz w:val="32"/>
-                <w:szCs w:val="32"/>
-                <w:rtl/>
-              </w:rPr>
-              <w:t>ر</w:t>
-            </w:r>
-            <w:r>
-              <w:rPr>
-                <w:rFonts w:ascii="Microsoft Sans Serif" w:cs="Microsoft Sans Serif"/>
-                <w:spacing w:val="-1"/>
-                <w:w w:val="45"/>
-                <w:sz w:val="32"/>
-                <w:szCs w:val="32"/>
-                <w:rtl/>
-              </w:rPr>
-              <w:t>ن</w:t>
-            </w:r>
-            <w:r>
-              <w:rPr>
-                <w:rFonts w:ascii="Microsoft Sans Serif" w:cs="Microsoft Sans Serif"/>
-                <w:spacing w:val="2"/>
-                <w:w w:val="99"/>
-                <w:sz w:val="32"/>
-                <w:szCs w:val="32"/>
-                <w:rtl/>
-              </w:rPr>
-              <w:t>ت</w:t>
-            </w:r>
-          </w:p>
-        </w:tc>
-      </w:tr>
-      <w:tr>
-        <w:trPr>
-          <w:trHeight w:val="1084"/>
-        </w:trPr>
-        <w:tc>
-          <w:tcPr>
-            <w:tcW w:w="11063" w:type="dxa"/>
-            <w:gridSpan w:val="2"/>
-          </w:tcPr>
-          <w:p>
-            <w:pPr>
-              <w:pStyle w:val="TableParagraph"/>
-              <w:spacing w:before="120" w:line="321" w:lineRule="exact"/>
-              <w:ind w:left="4007" w:right="3623"/>
-              <w:rPr>
-                <w:b/>
-                <w:sz w:val="24"/>
-              </w:rPr>
-            </w:pPr>
-            <w:r>
-              <w:rPr>
-                <w:b/>
-                <w:sz w:val="24"/>
-              </w:rPr>
-              <w:t>Federal</w:t>
-            </w:r>
-            <w:r>
-              <w:rPr>
-                <w:b/>
-                <w:spacing w:val="-4"/>
-                <w:sz w:val="24"/>
-              </w:rPr>
-              <w:t xml:space="preserve"> </w:t>
-            </w:r>
-            <w:r>
-              <w:rPr>
-                <w:b/>
-                <w:sz w:val="24"/>
-              </w:rPr>
-              <w:t>Republic</w:t>
-            </w:r>
-            <w:r>
-              <w:rPr>
-                <w:b/>
-                <w:spacing w:val="-3"/>
-                <w:sz w:val="24"/>
-              </w:rPr>
-              <w:t xml:space="preserve"> </w:t>
-            </w:r>
-            <w:r>
-              <w:rPr>
-                <w:b/>
-                <w:sz w:val="24"/>
-              </w:rPr>
-              <w:t>of</w:t>
-            </w:r>
-            <w:r>
-              <w:rPr>
-                <w:b/>
-                <w:spacing w:val="-2"/>
-                <w:sz w:val="24"/>
-              </w:rPr>
-              <w:t xml:space="preserve"> </w:t>
-            </w:r>
-            <w:r>
-              <w:rPr>
-                <w:b/>
-                <w:sz w:val="24"/>
-              </w:rPr>
-              <w:t>Somalia</w:t>
-            </w:r>
-          </w:p>
-          <w:p>
-            <w:pPr>
-              <w:pStyle w:val="TableParagraph"/>
-              <w:spacing w:line="318" w:lineRule="exact"/>
-              <w:ind w:left="4005" w:right="3623"/>
-              <w:rPr>
-                <w:sz w:val="24"/>
-              </w:rPr>
-            </w:pPr>
-            <w:r>
-              <w:rPr>
-                <w:sz w:val="24"/>
-              </w:rPr>
-              <w:t>The</w:t>
-            </w:r>
-            <w:r>
-              <w:rPr>
-                <w:spacing w:val="56"/>
-                <w:sz w:val="24"/>
-              </w:rPr>
-              <w:t xml:space="preserve"> </w:t>
-            </w:r>
-            <w:r>
-              <w:rPr>
-                <w:sz w:val="24"/>
-              </w:rPr>
-              <w:t>Presidency</w:t>
-            </w:r>
-          </w:p>
-          <w:p>
-            <w:pPr>
-              <w:pStyle w:val="TableParagraph"/>
-              <w:tabs>
-                <w:tab w:val="left" w:pos="2907"/>
-                <w:tab w:val="left" w:pos="11051"/>
-              </w:tabs>
-              <w:spacing w:line="304" w:lineRule="exact"/>
-              <w:ind w:left="22" w:right="-288"/>
-              <w:rPr>
-                <w:sz w:val="24"/>
-              </w:rPr>
-            </w:pPr>
-            <w:r>
-              <w:rPr>
-                <w:sz w:val="24"/>
-                <w:u w:val="thick" w:color="006FC0"/>
-              </w:rPr>
-              <w:t xml:space="preserve"> </w:t>
-            </w:r>
-            <w:r>
-              <w:rPr>
-                <w:sz w:val="24"/>
-                <w:u w:val="thick" w:color="006FC0"/>
-              </w:rPr>
-              <w:tab/>
-              <w:t>Office</w:t>
-            </w:r>
-            <w:r>
-              <w:rPr>
-                <w:spacing w:val="-2"/>
-                <w:sz w:val="24"/>
-                <w:u w:val="thick" w:color="006FC0"/>
-              </w:rPr>
-              <w:t xml:space="preserve"> </w:t>
-            </w:r>
-            <w:r>
-              <w:rPr>
-                <w:sz w:val="24"/>
-                <w:u w:val="thick" w:color="006FC0"/>
-              </w:rPr>
-              <w:t>of</w:t>
-            </w:r>
-            <w:r>
-              <w:rPr>
-                <w:spacing w:val="-2"/>
-                <w:sz w:val="24"/>
-                <w:u w:val="thick" w:color="006FC0"/>
-              </w:rPr>
-              <w:t xml:space="preserve"> </w:t>
-            </w:r>
-            <w:r>
-              <w:rPr>
-                <w:sz w:val="24"/>
-                <w:u w:val="thick" w:color="006FC0"/>
-              </w:rPr>
-              <w:t>the</w:t>
-            </w:r>
-            <w:r>
-              <w:rPr>
-                <w:spacing w:val="-2"/>
-                <w:sz w:val="24"/>
-                <w:u w:val="thick" w:color="006FC0"/>
-              </w:rPr>
-              <w:t xml:space="preserve"> </w:t>
-            </w:r>
-            <w:r>
-              <w:rPr>
-                <w:sz w:val="24"/>
-                <w:u w:val="thick" w:color="006FC0"/>
-              </w:rPr>
-              <w:t>Department</w:t>
-            </w:r>
-            <w:r>
-              <w:rPr>
-                <w:spacing w:val="-2"/>
-                <w:sz w:val="24"/>
-                <w:u w:val="thick" w:color="006FC0"/>
-              </w:rPr>
-              <w:t xml:space="preserve"> </w:t>
-            </w:r>
-            <w:r>
-              <w:rPr>
-                <w:sz w:val="24"/>
-                <w:u w:val="thick" w:color="006FC0"/>
-              </w:rPr>
-              <w:t>of</w:t>
-            </w:r>
-            <w:r>
-              <w:rPr>
-                <w:spacing w:val="-2"/>
-                <w:sz w:val="24"/>
-                <w:u w:val="thick" w:color="006FC0"/>
-              </w:rPr>
-              <w:t xml:space="preserve"> </w:t>
-            </w:r>
-            <w:r>
-              <w:rPr>
-                <w:sz w:val="24"/>
-                <w:u w:val="thick" w:color="006FC0"/>
-              </w:rPr>
-              <w:t>ICT</w:t>
-            </w:r>
-            <w:r>
-              <w:rPr>
-                <w:spacing w:val="-1"/>
-                <w:sz w:val="24"/>
-                <w:u w:val="thick" w:color="006FC0"/>
-              </w:rPr>
-              <w:t xml:space="preserve"> </w:t>
-            </w:r>
-            <w:r>
-              <w:rPr>
-                <w:sz w:val="24"/>
-                <w:u w:val="thick" w:color="006FC0"/>
-              </w:rPr>
-              <w:t>&amp;</w:t>
-            </w:r>
-            <w:r>
-              <w:rPr>
-                <w:spacing w:val="-2"/>
-                <w:sz w:val="24"/>
-                <w:u w:val="thick" w:color="006FC0"/>
-              </w:rPr>
-              <w:t xml:space="preserve"> </w:t>
-            </w:r>
-            <w:r>
-              <w:rPr>
-                <w:sz w:val="24"/>
-                <w:u w:val="thick" w:color="006FC0"/>
-              </w:rPr>
-              <w:t>Cyber</w:t>
-            </w:r>
-            <w:r>
-              <w:rPr>
-                <w:spacing w:val="-1"/>
-                <w:sz w:val="24"/>
-                <w:u w:val="thick" w:color="006FC0"/>
-              </w:rPr>
-              <w:t xml:space="preserve"> </w:t>
-            </w:r>
-            <w:r>
-              <w:rPr>
-                <w:sz w:val="24"/>
-                <w:u w:val="thick" w:color="006FC0"/>
-              </w:rPr>
-              <w:t>security</w:t>
-            </w:r>
-            <w:r>
-              <w:rPr>
-                <w:sz w:val="24"/>
-                <w:u w:val="thick" w:color="006FC0"/>
-              </w:rPr>
-              <w:tab/>
-            </w:r>
-          </w:p>
-        </w:tc>
-      </w:tr>
-    </w:tbl>
-    <w:p>
-      <w:pPr>
-        <w:pStyle w:val="Heading2"/>
-        <w:tabs>
-          <w:tab w:val="left" w:pos="7596"/>
-        </w:tabs>
-        <w:spacing w:before="64"/>
-        <w:ind w:left="280"/>
-        <w:rPr>
-          <w:rFonts w:ascii="Palatino Linotype"/>
-          <w:sz w:val="28"/>
-        </w:rPr>
-      </w:pPr>
+    <w:p>
       <w:r>
         <w:rPr>
           <w:noProof/>
         </w:rPr>
         <w:drawing>
-          <wp:anchor distT="0" distB="0" distL="0" distR="0" simplePos="0" relativeHeight="487532032" behindDoc="1" locked="0" layoutInCell="1" allowOverlap="1" wp14:anchorId="35F28696" wp14:editId="3421EA81">
+          <wp:anchor distT="0" distB="0" distL="0" distR="0" simplePos="0" relativeHeight="487532032" behindDoc="1" locked="0" layoutInCell="1" allowOverlap="1" wp14:anchorId="35F28696" wp14:editId="55ACFF4B">
             <wp:simplePos x="0" y="0"/>
             <wp:positionH relativeFrom="page">
-              <wp:posOffset>3010535</wp:posOffset>
+              <wp:posOffset>200025</wp:posOffset>
             </wp:positionH>
-            <wp:positionV relativeFrom="paragraph">
-              <wp:posOffset>-1736886</wp:posOffset>
+            <wp:positionV relativeFrom="page">
+              <wp:posOffset>133350</wp:posOffset>
             </wp:positionV>
-            <wp:extent cx="1481455" cy="1127759"/>
-            <wp:effectExtent l="0" t="0" r="0" b="0"/>
+            <wp:extent cx="7086600" cy="1228725"/>
+            <wp:effectExtent l="0" t="0" r="0" b="9525"/>
             <wp:wrapNone/>
             <wp:docPr id="1" name="image1.png"/>
             <wp:cNvGraphicFramePr>
@@ -1074,11 +27,17 @@
               <a:graphicData uri="http://schemas.openxmlformats.org/drawingml/2006/picture">
                 <pic:pic xmlns:pic="http://schemas.openxmlformats.org/drawingml/2006/picture">
                   <pic:nvPicPr>
-                    <pic:cNvPr id="2" name="image1.png"/>
+                    <pic:cNvPr id="1" name="image1.png"/>
                     <pic:cNvPicPr/>
                   </pic:nvPicPr>
                   <pic:blipFill>
-                    <a:blip r:embed="rId7" cstate="print"/>
+                    <a:blip r:embed="rId7">
+                      <a:extLst>
+                        <a:ext uri="{28A0092B-C50C-407E-A947-70E740481C1C}">
+                          <a14:useLocalDpi xmlns:a14="http://schemas.microsoft.com/office/drawing/2010/main" val="0"/>
+                        </a:ext>
+                      </a:extLst>
+                    </a:blip>
                     <a:stretch>
                       <a:fillRect/>
                     </a:stretch>
@@ -1086,7 +45,7 @@
                   <pic:spPr>
                     <a:xfrm>
                       <a:off x="0" y="0"/>
-                      <a:ext cx="1481455" cy="1127759"/>
+                      <a:ext cx="7173020" cy="1243709"/>
                     </a:xfrm>
                     <a:prstGeom prst="rect">
                       <a:avLst/>
@@ -1095,9 +54,35 @@
                 </pic:pic>
               </a:graphicData>
             </a:graphic>
+            <wp14:sizeRelH relativeFrom="margin">
+              <wp14:pctWidth>0</wp14:pctWidth>
+            </wp14:sizeRelH>
+            <wp14:sizeRelV relativeFrom="margin">
+              <wp14:pctHeight>0</wp14:pctHeight>
+            </wp14:sizeRelV>
           </wp:anchor>
         </w:drawing>
       </w:r>
+    </w:p>
+    <w:p/>
+    <w:p/>
+    <w:p/>
+    <w:p/>
+    <w:p/>
+    <w:p/>
+    <w:p>
+      <w:pPr>
+        <w:pStyle w:val="Heading2"/>
+        <w:tabs>
+          <w:tab w:val="left" w:pos="7596"/>
+        </w:tabs>
+        <w:spacing w:before="64"/>
+        <w:ind w:left="280"/>
+        <w:rPr>
+          <w:rFonts w:ascii="Palatino Linotype"/>
+          <w:sz w:val="28"/>
+        </w:rPr>
+      </w:pPr>
       <w:r>
         <w:rPr>
           <w:rFonts w:ascii="Palatino Linotype"/>
@@ -1715,31 +700,8 @@
       <w:pPr>
         <w:pStyle w:val="BodyText"/>
         <w:spacing w:line="206" w:lineRule="auto"/>
-        <w:ind w:left="400" w:right="1023" w:firstLine="720"/>
-      </w:pPr>
-    </w:p>
-    <w:p>
-      <w:pPr>
-        <w:pStyle w:val="BodyText"/>
-        <w:spacing w:line="206" w:lineRule="auto"/>
-        <w:ind w:left="400" w:right="1023" w:firstLine="720"/>
-        <w:jc w:val="center"/>
-      </w:pPr>
-      <w:r>
-        <w:t>${image</w:t>
-      </w:r>
-      <w:r>
-        <w:t>s</w:t>
-      </w:r>
-      <w:r>
-        <w:t>_</w:t>
-      </w:r>
-      <w:r>
-        <w:t>table</w:t>
-      </w:r>
-      <w:r>
-        <w:t>}</w:t>
-      </w:r>
+        <w:ind w:left="1120" w:right="1023"/>
+      </w:pPr>
     </w:p>
     <w:p>
       <w:pPr>
@@ -1748,18 +710,10 @@
         <w:ind w:left="1120" w:right="1023"/>
       </w:pPr>
     </w:p>
-    <w:p>
-      <w:pPr>
-        <w:pStyle w:val="BodyText"/>
-        <w:spacing w:line="206" w:lineRule="auto"/>
-        <w:ind w:left="1120" w:right="1023"/>
-      </w:pPr>
-    </w:p>
     <w:tbl>
       <w:tblPr>
-        <w:tblStyle w:val="TableGrid"/>
+        <w:tblStyle w:val="ListTable3-Accent1"/>
         <w:tblpPr w:leftFromText="180" w:rightFromText="180" w:vertAnchor="text" w:horzAnchor="page" w:tblpXSpec="center" w:tblpY="-41"/>
-        <w:tblOverlap w:val="never"/>
         <w:tblW w:w="9747" w:type="dxa"/>
         <w:tblLook w:val="04A0" w:firstRow="1" w:lastRow="0" w:firstColumn="1" w:lastColumn="0" w:noHBand="0" w:noVBand="1"/>
       </w:tblPr>
@@ -1771,24 +725,22 @@
       </w:tblGrid>
       <w:tr>
         <w:trPr>
+          <w:cnfStyle w:val="100000000000" w:firstRow="1" w:lastRow="0" w:firstColumn="0" w:lastColumn="0" w:oddVBand="0" w:evenVBand="0" w:oddHBand="0" w:evenHBand="0" w:firstRowFirstColumn="0" w:firstRowLastColumn="0" w:lastRowFirstColumn="0" w:lastRowLastColumn="0"/>
           <w:trHeight w:val="317"/>
         </w:trPr>
         <w:tc>
           <w:tcPr>
+            <w:cnfStyle w:val="001000000100" w:firstRow="0" w:lastRow="0" w:firstColumn="1" w:lastColumn="0" w:oddVBand="0" w:evenVBand="0" w:oddHBand="0" w:evenHBand="0" w:firstRowFirstColumn="1" w:firstRowLastColumn="0" w:lastRowFirstColumn="0" w:lastRowLastColumn="0"/>
             <w:tcW w:w="671" w:type="dxa"/>
           </w:tcPr>
           <w:p>
             <w:pPr>
               <w:rPr>
-                <w:b/>
-                <w:bCs/>
+                <w:b w:val="0"/>
+                <w:bCs w:val="0"/>
               </w:rPr>
             </w:pPr>
             <w:r>
-              <w:rPr>
-                <w:b/>
-                <w:bCs/>
-              </w:rPr>
               <w:t>ID</w:t>
             </w:r>
           </w:p>
@@ -1799,16 +751,13 @@
           </w:tcPr>
           <w:p>
             <w:pPr>
+              <w:cnfStyle w:val="100000000000" w:firstRow="1" w:lastRow="0" w:firstColumn="0" w:lastColumn="0" w:oddVBand="0" w:evenVBand="0" w:oddHBand="0" w:evenHBand="0" w:firstRowFirstColumn="0" w:firstRowLastColumn="0" w:lastRowFirstColumn="0" w:lastRowLastColumn="0"/>
               <w:rPr>
-                <w:b/>
-                <w:bCs/>
+                <w:b w:val="0"/>
+                <w:bCs w:val="0"/>
               </w:rPr>
             </w:pPr>
             <w:r>
-              <w:rPr>
-                <w:b/>
-                <w:bCs/>
-              </w:rPr>
               <w:t>Visitor Name</w:t>
             </w:r>
           </w:p>
@@ -1819,16 +768,13 @@
           </w:tcPr>
           <w:p>
             <w:pPr>
+              <w:cnfStyle w:val="100000000000" w:firstRow="1" w:lastRow="0" w:firstColumn="0" w:lastColumn="0" w:oddVBand="0" w:evenVBand="0" w:oddHBand="0" w:evenHBand="0" w:firstRowFirstColumn="0" w:firstRowLastColumn="0" w:lastRowFirstColumn="0" w:lastRowLastColumn="0"/>
               <w:rPr>
-                <w:b/>
-                <w:bCs/>
+                <w:b w:val="0"/>
+                <w:bCs w:val="0"/>
               </w:rPr>
             </w:pPr>
             <w:r>
-              <w:rPr>
-                <w:b/>
-                <w:bCs/>
-              </w:rPr>
               <w:t>Mobile</w:t>
             </w:r>
           </w:p>
@@ -1839,16 +785,13 @@
           </w:tcPr>
           <w:p>
             <w:pPr>
+              <w:cnfStyle w:val="100000000000" w:firstRow="1" w:lastRow="0" w:firstColumn="0" w:lastColumn="0" w:oddVBand="0" w:evenVBand="0" w:oddHBand="0" w:evenHBand="0" w:firstRowFirstColumn="0" w:firstRowLastColumn="0" w:lastRowFirstColumn="0" w:lastRowLastColumn="0"/>
               <w:rPr>
-                <w:b/>
-                <w:bCs/>
+                <w:b w:val="0"/>
+                <w:bCs w:val="0"/>
               </w:rPr>
             </w:pPr>
             <w:r>
-              <w:rPr>
-                <w:b/>
-                <w:bCs/>
-              </w:rPr>
               <w:t xml:space="preserve">Vehicle </w:t>
             </w:r>
           </w:p>
@@ -1856,12 +799,13 @@
       </w:tr>
       <w:tr>
         <w:trPr>
+          <w:cnfStyle w:val="000000100000" w:firstRow="0" w:lastRow="0" w:firstColumn="0" w:lastColumn="0" w:oddVBand="0" w:evenVBand="0" w:oddHBand="1" w:evenHBand="0" w:firstRowFirstColumn="0" w:firstRowLastColumn="0" w:lastRowFirstColumn="0" w:lastRowLastColumn="0"/>
           <w:trHeight w:val="263"/>
         </w:trPr>
         <w:tc>
           <w:tcPr>
+            <w:cnfStyle w:val="001000000000" w:firstRow="0" w:lastRow="0" w:firstColumn="1" w:lastColumn="0" w:oddVBand="0" w:evenVBand="0" w:oddHBand="0" w:evenHBand="0" w:firstRowFirstColumn="0" w:firstRowLastColumn="0" w:lastRowFirstColumn="0" w:lastRowLastColumn="0"/>
             <w:tcW w:w="671" w:type="dxa"/>
-            <w:vAlign w:val="bottom"/>
           </w:tcPr>
           <w:p>
             <w:r>
@@ -1872,9 +816,11 @@
         <w:tc>
           <w:tcPr>
             <w:tcW w:w="4115" w:type="dxa"/>
-            <w:vAlign w:val="bottom"/>
           </w:tcPr>
           <w:p>
+            <w:pPr>
+              <w:cnfStyle w:val="000000100000" w:firstRow="0" w:lastRow="0" w:firstColumn="0" w:lastColumn="0" w:oddVBand="0" w:evenVBand="0" w:oddHBand="1" w:evenHBand="0" w:firstRowFirstColumn="0" w:firstRowLastColumn="0" w:lastRowFirstColumn="0" w:lastRowLastColumn="0"/>
+            </w:pPr>
             <w:r>
               <w:t>${visitorName}</w:t>
             </w:r>
@@ -1883,9 +829,11 @@
         <w:tc>
           <w:tcPr>
             <w:tcW w:w="1985" w:type="dxa"/>
-            <w:vAlign w:val="bottom"/>
           </w:tcPr>
           <w:p>
+            <w:pPr>
+              <w:cnfStyle w:val="000000100000" w:firstRow="0" w:lastRow="0" w:firstColumn="0" w:lastColumn="0" w:oddVBand="0" w:evenVBand="0" w:oddHBand="1" w:evenHBand="0" w:firstRowFirstColumn="0" w:firstRowLastColumn="0" w:lastRowFirstColumn="0" w:lastRowLastColumn="0"/>
+            </w:pPr>
             <w:r>
               <w:t>${visitorMobile}</w:t>
             </w:r>
@@ -1894,9 +842,11 @@
         <w:tc>
           <w:tcPr>
             <w:tcW w:w="2976" w:type="dxa"/>
-            <w:vAlign w:val="bottom"/>
           </w:tcPr>
           <w:p>
+            <w:pPr>
+              <w:cnfStyle w:val="000000100000" w:firstRow="0" w:lastRow="0" w:firstColumn="0" w:lastColumn="0" w:oddVBand="0" w:evenVBand="0" w:oddHBand="1" w:evenHBand="0" w:firstRowFirstColumn="0" w:firstRowLastColumn="0" w:lastRowFirstColumn="0" w:lastRowLastColumn="0"/>
+            </w:pPr>
             <w:r>
               <w:t>${vehicle}</w:t>
             </w:r>
@@ -1915,9 +865,27 @@
     <w:p>
       <w:pPr>
         <w:pStyle w:val="BodyText"/>
+        <w:spacing w:line="206" w:lineRule="auto"/>
+        <w:ind w:left="400" w:right="1023" w:firstLine="720"/>
+        <w:jc w:val="center"/>
+      </w:pPr>
+      <w:r>
+        <w:t>${images_table}</w:t>
+      </w:r>
+    </w:p>
+    <w:p>
+      <w:pPr>
+        <w:pStyle w:val="BodyText"/>
         <w:spacing w:before="240" w:line="252" w:lineRule="auto"/>
         <w:ind w:left="1120" w:right="1023"/>
       </w:pPr>
+    </w:p>
+    <w:p>
+      <w:pPr>
+        <w:pStyle w:val="BodyText"/>
+        <w:spacing w:before="240" w:line="252" w:lineRule="auto"/>
+        <w:ind w:left="1120" w:right="1023"/>
+      </w:pPr>
       <w:r>
         <w:t>Sidaas</w:t>
       </w:r>
@@ -2048,142 +1016,157 @@
         <w:t>amni.</w:t>
       </w:r>
     </w:p>
-    <w:p>
-      <w:pPr>
-        <w:pStyle w:val="Heading2"/>
-        <w:spacing w:before="168"/>
-        <w:rPr>
-          <w:rFonts w:ascii="Palatino Linotype"/>
-        </w:rPr>
-      </w:pPr>
-      <w:r>
-        <w:rPr>
-          <w:rFonts w:ascii="Palatino Linotype"/>
+    <w:p/>
+    <w:p>
+      <w:pPr>
+        <w:ind w:left="400" w:firstLine="720"/>
+        <w:rPr>
+          <w:b/>
+          <w:bCs/>
+        </w:rPr>
+      </w:pPr>
+      <w:r>
+        <w:rPr>
+          <w:b/>
+          <w:bCs/>
         </w:rPr>
         <w:t>Wada-shaqeyn</w:t>
       </w:r>
       <w:r>
         <w:rPr>
-          <w:rFonts w:ascii="Palatino Linotype"/>
+          <w:b/>
+          <w:bCs/>
           <w:spacing w:val="-6"/>
         </w:rPr>
         <w:t xml:space="preserve"> </w:t>
       </w:r>
       <w:r>
         <w:rPr>
-          <w:rFonts w:ascii="Palatino Linotype"/>
+          <w:b/>
+          <w:bCs/>
         </w:rPr>
         <w:t>wacan</w:t>
       </w:r>
     </w:p>
     <w:p>
       <w:pPr>
-        <w:spacing w:before="158" w:line="323" w:lineRule="exact"/>
         <w:ind w:left="1120"/>
         <w:rPr>
           <w:b/>
-          <w:sz w:val="24"/>
-        </w:rPr>
-      </w:pPr>
-      <w:r>
-        <w:rPr>
-          <w:b/>
-          <w:sz w:val="24"/>
+          <w:bCs/>
+        </w:rPr>
+      </w:pPr>
+      <w:r>
+        <w:rPr>
+          <w:b/>
+          <w:bCs/>
         </w:rPr>
         <w:t>Mr.</w:t>
       </w:r>
       <w:r>
         <w:rPr>
           <w:b/>
+          <w:bCs/>
           <w:spacing w:val="-2"/>
-          <w:sz w:val="24"/>
-        </w:rPr>
-        <w:t xml:space="preserve"> </w:t>
-      </w:r>
-      <w:r>
-        <w:rPr>
-          <w:b/>
-          <w:sz w:val="24"/>
+        </w:rPr>
+        <w:t xml:space="preserve"> </w:t>
+      </w:r>
+      <w:r>
+        <w:rPr>
+          <w:b/>
+          <w:bCs/>
         </w:rPr>
         <w:t>Daahir</w:t>
       </w:r>
       <w:r>
         <w:rPr>
           <w:b/>
+          <w:bCs/>
           <w:spacing w:val="-2"/>
-          <w:sz w:val="24"/>
-        </w:rPr>
-        <w:t xml:space="preserve"> </w:t>
-      </w:r>
-      <w:r>
-        <w:rPr>
-          <w:b/>
-          <w:sz w:val="24"/>
+        </w:rPr>
+        <w:t xml:space="preserve"> </w:t>
+      </w:r>
+      <w:r>
+        <w:rPr>
+          <w:b/>
+          <w:bCs/>
         </w:rPr>
         <w:t>Sheikh</w:t>
       </w:r>
       <w:r>
         <w:rPr>
           <w:b/>
+          <w:bCs/>
           <w:spacing w:val="-2"/>
-          <w:sz w:val="24"/>
-        </w:rPr>
-        <w:t xml:space="preserve"> </w:t>
-      </w:r>
-      <w:r>
-        <w:rPr>
-          <w:b/>
-          <w:sz w:val="24"/>
+        </w:rPr>
+        <w:t xml:space="preserve"> </w:t>
+      </w:r>
+      <w:r>
+        <w:rPr>
+          <w:b/>
+          <w:bCs/>
         </w:rPr>
         <w:t>Shair</w:t>
       </w:r>
     </w:p>
     <w:p>
       <w:pPr>
-        <w:pStyle w:val="Heading2"/>
-        <w:ind w:right="5050"/>
-        <w:rPr>
-          <w:rFonts w:ascii="Palatino Linotype"/>
-        </w:rPr>
-      </w:pPr>
-      <w:r>
-        <w:rPr>
-          <w:rFonts w:ascii="Palatino Linotype"/>
-          <w:noProof/>
-        </w:rPr>
-        <w:pict w14:anchorId="414DE9B0">
-          <v:rect id="_x0000_s1035" style="position:absolute;left:0;text-align:left;margin-left:217.5pt;margin-top:16.8pt;width:125.95pt;height:65.25pt;z-index:-15725568" filled="f" strokecolor="white"/>
-        </w:pict>
-      </w:r>
-      <w:r>
-        <w:rPr>
-          <w:rFonts w:ascii="Palatino Linotype"/>
-        </w:rPr>
-        <w:t>Madaxa Maamulka Soo Gelidda &amp; Iskaanada</w:t>
-      </w:r>
-      <w:r>
-        <w:rPr>
-          <w:rFonts w:ascii="Palatino Linotype"/>
+        <w:ind w:left="1120"/>
+        <w:rPr>
+          <w:b/>
+          <w:bCs/>
+        </w:rPr>
+      </w:pPr>
+      <w:r>
+        <w:rPr>
+          <w:b/>
+          <w:bCs/>
+        </w:rPr>
+        <w:t xml:space="preserve">Madaxa Maamulka Soo Gelidda &amp; </w:t>
+      </w:r>
+    </w:p>
+    <w:p>
+      <w:pPr>
+        <w:ind w:left="1120"/>
+        <w:rPr>
+          <w:b/>
+          <w:bCs/>
+        </w:rPr>
+      </w:pPr>
+      <w:r>
+        <w:rPr>
+          <w:b/>
+          <w:bCs/>
+        </w:rPr>
+        <w:t>Iskaanada</w:t>
+      </w:r>
+      <w:r>
+        <w:rPr>
+          <w:b/>
+          <w:bCs/>
           <w:spacing w:val="-57"/>
         </w:rPr>
         <w:t xml:space="preserve"> </w:t>
       </w:r>
       <w:r>
         <w:rPr>
-          <w:rFonts w:ascii="Palatino Linotype"/>
+          <w:b/>
+          <w:bCs/>
         </w:rPr>
         <w:t>Xafiiska</w:t>
       </w:r>
       <w:r>
         <w:rPr>
-          <w:rFonts w:ascii="Palatino Linotype"/>
+          <w:b/>
+          <w:bCs/>
           <w:spacing w:val="-1"/>
         </w:rPr>
         <w:t xml:space="preserve"> </w:t>
       </w:r>
       <w:r>
         <w:rPr>
-          <w:rFonts w:ascii="Palatino Linotype"/>
+          <w:b/>
+          <w:bCs/>
         </w:rPr>
         <w:t>Madaxweynaha JFS</w:t>
       </w:r>
@@ -2367,14 +1350,9 @@
     </w:p>
     <w:p>
       <w:pPr>
-        <w:rPr>
-          <w:rFonts w:ascii="Times New Roman" w:hAnsi="Times New Roman"/>
-          <w:sz w:val="24"/>
-        </w:rPr>
-      </w:pPr>
-    </w:p>
-    <w:p>
-      <w:pPr>
+        <w:tabs>
+          <w:tab w:val="left" w:pos="8610"/>
+        </w:tabs>
         <w:rPr>
           <w:rFonts w:ascii="Times New Roman" w:hAnsi="Times New Roman"/>
           <w:sz w:val="24"/>
@@ -3011,7 +1989,6 @@
   <w:style w:type="character" w:default="1" w:styleId="DefaultParagraphFont">
     <w:name w:val="Default Paragraph Font"/>
     <w:uiPriority w:val="1"/>
-    <w:semiHidden/>
     <w:unhideWhenUsed/>
   </w:style>
   <w:style w:type="table" w:default="1" w:styleId="TableNormal">
@@ -3201,6 +2178,254 @@
       <w:szCs w:val="24"/>
       <w:lang w:val="ms"/>
     </w:rPr>
+  </w:style>
+  <w:style w:type="table" w:styleId="GridTable1Light-Accent5">
+    <w:name w:val="Grid Table 1 Light Accent 5"/>
+    <w:basedOn w:val="TableNormal"/>
+    <w:uiPriority w:val="46"/>
+    <w:rsid w:val="001C2055"/>
+    <w:tblPr>
+      <w:tblStyleRowBandSize w:val="1"/>
+      <w:tblStyleColBandSize w:val="1"/>
+      <w:tblBorders>
+        <w:top w:val="single" w:sz="4" w:space="0" w:color="B6DDE8" w:themeColor="accent5" w:themeTint="66"/>
+        <w:left w:val="single" w:sz="4" w:space="0" w:color="B6DDE8" w:themeColor="accent5" w:themeTint="66"/>
+        <w:bottom w:val="single" w:sz="4" w:space="0" w:color="B6DDE8" w:themeColor="accent5" w:themeTint="66"/>
+        <w:right w:val="single" w:sz="4" w:space="0" w:color="B6DDE8" w:themeColor="accent5" w:themeTint="66"/>
+        <w:insideH w:val="single" w:sz="4" w:space="0" w:color="B6DDE8" w:themeColor="accent5" w:themeTint="66"/>
+        <w:insideV w:val="single" w:sz="4" w:space="0" w:color="B6DDE8" w:themeColor="accent5" w:themeTint="66"/>
+      </w:tblBorders>
+    </w:tblPr>
+    <w:tblStylePr w:type="firstRow">
+      <w:rPr>
+        <w:b/>
+        <w:bCs/>
+      </w:rPr>
+      <w:tblPr/>
+      <w:tcPr>
+        <w:tcBorders>
+          <w:bottom w:val="single" w:sz="12" w:space="0" w:color="92CDDC" w:themeColor="accent5" w:themeTint="99"/>
+        </w:tcBorders>
+      </w:tcPr>
+    </w:tblStylePr>
+    <w:tblStylePr w:type="lastRow">
+      <w:rPr>
+        <w:b/>
+        <w:bCs/>
+      </w:rPr>
+      <w:tblPr/>
+      <w:tcPr>
+        <w:tcBorders>
+          <w:top w:val="double" w:sz="2" w:space="0" w:color="92CDDC" w:themeColor="accent5" w:themeTint="99"/>
+        </w:tcBorders>
+      </w:tcPr>
+    </w:tblStylePr>
+    <w:tblStylePr w:type="firstCol">
+      <w:rPr>
+        <w:b/>
+        <w:bCs/>
+      </w:rPr>
+    </w:tblStylePr>
+    <w:tblStylePr w:type="lastCol">
+      <w:rPr>
+        <w:b/>
+        <w:bCs/>
+      </w:rPr>
+    </w:tblStylePr>
+  </w:style>
+  <w:style w:type="table" w:styleId="GridTable4-Accent1">
+    <w:name w:val="Grid Table 4 Accent 1"/>
+    <w:basedOn w:val="TableNormal"/>
+    <w:uiPriority w:val="49"/>
+    <w:rsid w:val="001C2055"/>
+    <w:tblPr>
+      <w:tblStyleRowBandSize w:val="1"/>
+      <w:tblStyleColBandSize w:val="1"/>
+      <w:tblBorders>
+        <w:top w:val="single" w:sz="4" w:space="0" w:color="95B3D7" w:themeColor="accent1" w:themeTint="99"/>
+        <w:left w:val="single" w:sz="4" w:space="0" w:color="95B3D7" w:themeColor="accent1" w:themeTint="99"/>
+        <w:bottom w:val="single" w:sz="4" w:space="0" w:color="95B3D7" w:themeColor="accent1" w:themeTint="99"/>
+        <w:right w:val="single" w:sz="4" w:space="0" w:color="95B3D7" w:themeColor="accent1" w:themeTint="99"/>
+        <w:insideH w:val="single" w:sz="4" w:space="0" w:color="95B3D7" w:themeColor="accent1" w:themeTint="99"/>
+        <w:insideV w:val="single" w:sz="4" w:space="0" w:color="95B3D7" w:themeColor="accent1" w:themeTint="99"/>
+      </w:tblBorders>
+    </w:tblPr>
+    <w:tblStylePr w:type="firstRow">
+      <w:rPr>
+        <w:b/>
+        <w:bCs/>
+        <w:color w:val="FFFFFF" w:themeColor="background1"/>
+      </w:rPr>
+      <w:tblPr/>
+      <w:tcPr>
+        <w:tcBorders>
+          <w:top w:val="single" w:sz="4" w:space="0" w:color="4F81BD" w:themeColor="accent1"/>
+          <w:left w:val="single" w:sz="4" w:space="0" w:color="4F81BD" w:themeColor="accent1"/>
+          <w:bottom w:val="single" w:sz="4" w:space="0" w:color="4F81BD" w:themeColor="accent1"/>
+          <w:right w:val="single" w:sz="4" w:space="0" w:color="4F81BD" w:themeColor="accent1"/>
+          <w:insideH w:val="nil"/>
+          <w:insideV w:val="nil"/>
+        </w:tcBorders>
+        <w:shd w:val="clear" w:color="auto" w:fill="4F81BD" w:themeFill="accent1"/>
+      </w:tcPr>
+    </w:tblStylePr>
+    <w:tblStylePr w:type="lastRow">
+      <w:rPr>
+        <w:b/>
+        <w:bCs/>
+      </w:rPr>
+      <w:tblPr/>
+      <w:tcPr>
+        <w:tcBorders>
+          <w:top w:val="double" w:sz="4" w:space="0" w:color="4F81BD" w:themeColor="accent1"/>
+        </w:tcBorders>
+      </w:tcPr>
+    </w:tblStylePr>
+    <w:tblStylePr w:type="firstCol">
+      <w:rPr>
+        <w:b/>
+        <w:bCs/>
+      </w:rPr>
+    </w:tblStylePr>
+    <w:tblStylePr w:type="lastCol">
+      <w:rPr>
+        <w:b/>
+        <w:bCs/>
+      </w:rPr>
+    </w:tblStylePr>
+    <w:tblStylePr w:type="band1Vert">
+      <w:tblPr/>
+      <w:tcPr>
+        <w:shd w:val="clear" w:color="auto" w:fill="DBE5F1" w:themeFill="accent1" w:themeFillTint="33"/>
+      </w:tcPr>
+    </w:tblStylePr>
+    <w:tblStylePr w:type="band1Horz">
+      <w:tblPr/>
+      <w:tcPr>
+        <w:shd w:val="clear" w:color="auto" w:fill="DBE5F1" w:themeFill="accent1" w:themeFillTint="33"/>
+      </w:tcPr>
+    </w:tblStylePr>
+  </w:style>
+  <w:style w:type="table" w:styleId="ListTable3-Accent1">
+    <w:name w:val="List Table 3 Accent 1"/>
+    <w:basedOn w:val="TableNormal"/>
+    <w:uiPriority w:val="48"/>
+    <w:rsid w:val="001C2055"/>
+    <w:tblPr>
+      <w:tblStyleRowBandSize w:val="1"/>
+      <w:tblStyleColBandSize w:val="1"/>
+      <w:tblBorders>
+        <w:top w:val="single" w:sz="4" w:space="0" w:color="4F81BD" w:themeColor="accent1"/>
+        <w:left w:val="single" w:sz="4" w:space="0" w:color="4F81BD" w:themeColor="accent1"/>
+        <w:bottom w:val="single" w:sz="4" w:space="0" w:color="4F81BD" w:themeColor="accent1"/>
+        <w:right w:val="single" w:sz="4" w:space="0" w:color="4F81BD" w:themeColor="accent1"/>
+      </w:tblBorders>
+    </w:tblPr>
+    <w:tblStylePr w:type="firstRow">
+      <w:rPr>
+        <w:b/>
+        <w:bCs/>
+        <w:color w:val="FFFFFF" w:themeColor="background1"/>
+      </w:rPr>
+      <w:tblPr/>
+      <w:tcPr>
+        <w:shd w:val="clear" w:color="auto" w:fill="4F81BD" w:themeFill="accent1"/>
+      </w:tcPr>
+    </w:tblStylePr>
+    <w:tblStylePr w:type="lastRow">
+      <w:rPr>
+        <w:b/>
+        <w:bCs/>
+      </w:rPr>
+      <w:tblPr/>
+      <w:tcPr>
+        <w:tcBorders>
+          <w:top w:val="double" w:sz="4" w:space="0" w:color="4F81BD" w:themeColor="accent1"/>
+        </w:tcBorders>
+        <w:shd w:val="clear" w:color="auto" w:fill="FFFFFF" w:themeFill="background1"/>
+      </w:tcPr>
+    </w:tblStylePr>
+    <w:tblStylePr w:type="firstCol">
+      <w:rPr>
+        <w:b/>
+        <w:bCs/>
+      </w:rPr>
+      <w:tblPr/>
+      <w:tcPr>
+        <w:tcBorders>
+          <w:right w:val="nil"/>
+        </w:tcBorders>
+        <w:shd w:val="clear" w:color="auto" w:fill="FFFFFF" w:themeFill="background1"/>
+      </w:tcPr>
+    </w:tblStylePr>
+    <w:tblStylePr w:type="lastCol">
+      <w:rPr>
+        <w:b/>
+        <w:bCs/>
+      </w:rPr>
+      <w:tblPr/>
+      <w:tcPr>
+        <w:tcBorders>
+          <w:left w:val="nil"/>
+        </w:tcBorders>
+        <w:shd w:val="clear" w:color="auto" w:fill="FFFFFF" w:themeFill="background1"/>
+      </w:tcPr>
+    </w:tblStylePr>
+    <w:tblStylePr w:type="band1Vert">
+      <w:tblPr/>
+      <w:tcPr>
+        <w:tcBorders>
+          <w:left w:val="single" w:sz="4" w:space="0" w:color="4F81BD" w:themeColor="accent1"/>
+          <w:right w:val="single" w:sz="4" w:space="0" w:color="4F81BD" w:themeColor="accent1"/>
+        </w:tcBorders>
+      </w:tcPr>
+    </w:tblStylePr>
+    <w:tblStylePr w:type="band1Horz">
+      <w:tblPr/>
+      <w:tcPr>
+        <w:tcBorders>
+          <w:top w:val="single" w:sz="4" w:space="0" w:color="4F81BD" w:themeColor="accent1"/>
+          <w:bottom w:val="single" w:sz="4" w:space="0" w:color="4F81BD" w:themeColor="accent1"/>
+          <w:insideH w:val="nil"/>
+        </w:tcBorders>
+      </w:tcPr>
+    </w:tblStylePr>
+    <w:tblStylePr w:type="neCell">
+      <w:tblPr/>
+      <w:tcPr>
+        <w:tcBorders>
+          <w:left w:val="nil"/>
+          <w:bottom w:val="nil"/>
+        </w:tcBorders>
+      </w:tcPr>
+    </w:tblStylePr>
+    <w:tblStylePr w:type="nwCell">
+      <w:tblPr/>
+      <w:tcPr>
+        <w:tcBorders>
+          <w:bottom w:val="nil"/>
+          <w:right w:val="nil"/>
+        </w:tcBorders>
+      </w:tcPr>
+    </w:tblStylePr>
+    <w:tblStylePr w:type="seCell">
+      <w:tblPr/>
+      <w:tcPr>
+        <w:tcBorders>
+          <w:top w:val="double" w:sz="4" w:space="0" w:color="4F81BD" w:themeColor="accent1"/>
+          <w:left w:val="nil"/>
+        </w:tcBorders>
+      </w:tcPr>
+    </w:tblStylePr>
+    <w:tblStylePr w:type="swCell">
+      <w:tblPr/>
+      <w:tcPr>
+        <w:tcBorders>
+          <w:top w:val="double" w:sz="4" w:space="0" w:color="4F81BD" w:themeColor="accent1"/>
+          <w:right w:val="nil"/>
+        </w:tcBorders>
+      </w:tcPr>
+    </w:tblStylePr>
   </w:style>
 </w:styles>
 </file>

</xml_diff>

<commit_message>
allowed gates and logo
</commit_message>
<xml_diff>
--- a/app/Views/documents/visitor_template.docx
+++ b/app/Views/documents/visitor_template.docx
@@ -27,79 +27,99 @@
           <w:rFonts w:asciiTheme="majorBidi" w:hAnsiTheme="majorBidi" w:cstheme="majorBidi"/>
         </w:rPr>
       </w:pPr>
-      <w:r>
-        <w:rPr>
-          <w:rFonts w:asciiTheme="majorBidi" w:hAnsiTheme="majorBidi" w:cstheme="majorBidi"/>
-        </w:rPr>
-        <w:t>Tix:</w:t>
-      </w:r>
-      <w:r>
-        <w:rPr>
-          <w:rFonts w:asciiTheme="majorBidi" w:hAnsiTheme="majorBidi" w:cstheme="majorBidi"/>
-          <w:spacing w:val="-2"/>
-        </w:rPr>
-        <w:t xml:space="preserve"> </w:t>
-      </w:r>
-      <w:r>
-        <w:rPr>
-          <w:rFonts w:asciiTheme="majorBidi" w:hAnsiTheme="majorBidi" w:cstheme="majorBidi"/>
-          <w:spacing w:val="-2"/>
-        </w:rPr>
-        <w:t>${ref}</w:t>
-      </w:r>
-      <w:r>
-        <w:rPr>
-          <w:rFonts w:asciiTheme="majorBidi" w:hAnsiTheme="majorBidi" w:cstheme="majorBidi"/>
-        </w:rPr>
-        <w:tab/>
-      </w:r>
-      <w:r>
-        <w:rPr>
-          <w:rFonts w:asciiTheme="majorBidi" w:hAnsiTheme="majorBidi" w:cstheme="majorBidi"/>
-        </w:rPr>
-        <w:tab/>
-      </w:r>
-      <w:r>
-        <w:rPr>
-          <w:rFonts w:asciiTheme="majorBidi" w:hAnsiTheme="majorBidi" w:cstheme="majorBidi"/>
-        </w:rPr>
-        <w:tab/>
-      </w:r>
-      <w:r>
-        <w:rPr>
-          <w:rFonts w:asciiTheme="majorBidi" w:hAnsiTheme="majorBidi" w:cstheme="majorBidi"/>
-        </w:rPr>
-        <w:t>Taariikh</w:t>
-      </w:r>
-      <w:r>
-        <w:rPr>
-          <w:rFonts w:asciiTheme="majorBidi" w:hAnsiTheme="majorBidi" w:cstheme="majorBidi"/>
-          <w:spacing w:val="-2"/>
-        </w:rPr>
-        <w:t xml:space="preserve"> </w:t>
-      </w:r>
-      <w:r>
-        <w:rPr>
-          <w:rFonts w:asciiTheme="majorBidi" w:hAnsiTheme="majorBidi" w:cstheme="majorBidi"/>
-        </w:rPr>
-        <w:t>:</w:t>
-      </w:r>
-      <w:r>
-        <w:rPr>
-          <w:rFonts w:asciiTheme="majorBidi" w:hAnsiTheme="majorBidi" w:cstheme="majorBidi"/>
-          <w:spacing w:val="-1"/>
-        </w:rPr>
-        <w:t xml:space="preserve"> </w:t>
-      </w:r>
-      <w:r>
-        <w:rPr>
-          <w:rFonts w:asciiTheme="majorBidi" w:hAnsiTheme="majorBidi" w:cstheme="majorBidi"/>
-        </w:rPr>
-        <w:t>${date}</w:t>
-      </w:r>
     </w:p>
     <w:p>
       <w:pPr>
+        <w:pStyle w:val="Heading2"/>
+        <w:tabs>
+          <w:tab w:val="left" w:pos="7596"/>
+        </w:tabs>
+        <w:spacing w:line="276" w:lineRule="auto"/>
+        <w:ind w:left="280"/>
+        <w:rPr>
+          <w:rFonts w:asciiTheme="majorBidi" w:hAnsiTheme="majorBidi" w:cstheme="majorBidi"/>
+        </w:rPr>
+      </w:pPr>
+    </w:p>
+    <w:p>
+      <w:pPr>
+        <w:pStyle w:val="Heading2"/>
+        <w:tabs>
+          <w:tab w:val="left" w:pos="7596"/>
+        </w:tabs>
+        <w:spacing w:line="276" w:lineRule="auto"/>
+        <w:ind w:left="280"/>
+        <w:rPr>
+          <w:rFonts w:asciiTheme="majorBidi" w:hAnsiTheme="majorBidi" w:cstheme="majorBidi"/>
+        </w:rPr>
+      </w:pPr>
+      <w:r>
+        <w:rPr>
+          <w:rFonts w:asciiTheme="majorBidi" w:hAnsiTheme="majorBidi" w:cstheme="majorBidi"/>
+        </w:rPr>
+        <w:t>Tix:</w:t>
+      </w:r>
+      <w:r>
+        <w:rPr>
+          <w:rFonts w:asciiTheme="majorBidi" w:hAnsiTheme="majorBidi" w:cstheme="majorBidi"/>
+          <w:spacing w:val="-2"/>
+        </w:rPr>
+        <w:t xml:space="preserve"> </w:t>
+      </w:r>
+      <w:r>
+        <w:rPr>
+          <w:rFonts w:asciiTheme="majorBidi" w:hAnsiTheme="majorBidi" w:cstheme="majorBidi"/>
+          <w:spacing w:val="-2"/>
+        </w:rPr>
+        <w:t>${ref}</w:t>
+      </w:r>
+      <w:r>
+        <w:rPr>
+          <w:rFonts w:asciiTheme="majorBidi" w:hAnsiTheme="majorBidi" w:cstheme="majorBidi"/>
+        </w:rPr>
+        <w:tab/>
+      </w:r>
+      <w:r>
+        <w:rPr>
+          <w:rFonts w:asciiTheme="majorBidi" w:hAnsiTheme="majorBidi" w:cstheme="majorBidi"/>
+        </w:rPr>
+        <w:tab/>
+      </w:r>
+      <w:r>
+        <w:rPr>
+          <w:rFonts w:asciiTheme="majorBidi" w:hAnsiTheme="majorBidi" w:cstheme="majorBidi"/>
+        </w:rPr>
+        <w:t>Taariikh</w:t>
+      </w:r>
+      <w:r>
+        <w:rPr>
+          <w:rFonts w:asciiTheme="majorBidi" w:hAnsiTheme="majorBidi" w:cstheme="majorBidi"/>
+          <w:spacing w:val="-2"/>
+        </w:rPr>
+        <w:t xml:space="preserve"> </w:t>
+      </w:r>
+      <w:r>
+        <w:rPr>
+          <w:rFonts w:asciiTheme="majorBidi" w:hAnsiTheme="majorBidi" w:cstheme="majorBidi"/>
+        </w:rPr>
+        <w:t>:</w:t>
+      </w:r>
+      <w:r>
+        <w:rPr>
+          <w:rFonts w:asciiTheme="majorBidi" w:hAnsiTheme="majorBidi" w:cstheme="majorBidi"/>
+          <w:spacing w:val="-1"/>
+        </w:rPr>
+        <w:t xml:space="preserve"> </w:t>
+      </w:r>
+      <w:r>
+        <w:rPr>
+          <w:rFonts w:asciiTheme="majorBidi" w:hAnsiTheme="majorBidi" w:cstheme="majorBidi"/>
+        </w:rPr>
+        <w:t>${date}</w:t>
+      </w:r>
+    </w:p>
+    <w:p>
+      <w:pPr>
         <w:pStyle w:val="BodyText"/>
         <w:spacing w:before="4"/>
         <w:rPr>
@@ -112,7 +132,7 @@
       <w:pPr>
         <w:pStyle w:val="BodyText"/>
         <w:spacing w:before="52"/>
-        <w:ind w:left="1120"/>
+        <w:ind w:left="851"/>
         <w:rPr>
           <w:rFonts w:asciiTheme="majorBidi" w:hAnsiTheme="majorBidi" w:cstheme="majorBidi"/>
         </w:rPr>
@@ -195,7 +215,7 @@
       <w:pPr>
         <w:pStyle w:val="BodyText"/>
         <w:spacing w:before="16"/>
-        <w:ind w:left="1120"/>
+        <w:ind w:left="851"/>
         <w:rPr>
           <w:rFonts w:asciiTheme="majorBidi" w:hAnsiTheme="majorBidi" w:cstheme="majorBidi"/>
         </w:rPr>
@@ -304,6 +324,7 @@
       <w:pPr>
         <w:pStyle w:val="BodyText"/>
         <w:spacing w:before="2"/>
+        <w:ind w:left="851"/>
         <w:rPr>
           <w:rFonts w:asciiTheme="majorBidi" w:hAnsiTheme="majorBidi" w:cstheme="majorBidi"/>
         </w:rPr>
@@ -312,7 +333,7 @@
     <w:p>
       <w:pPr>
         <w:pStyle w:val="Heading1"/>
-        <w:ind w:left="1120" w:firstLine="0"/>
+        <w:ind w:left="851" w:firstLine="0"/>
         <w:rPr>
           <w:rFonts w:asciiTheme="majorBidi" w:hAnsiTheme="majorBidi" w:cstheme="majorBidi"/>
           <w:sz w:val="24"/>
@@ -441,6 +462,7 @@
       <w:pPr>
         <w:pStyle w:val="BodyText"/>
         <w:spacing w:before="6"/>
+        <w:ind w:left="851"/>
         <w:rPr>
           <w:rFonts w:asciiTheme="majorBidi" w:hAnsiTheme="majorBidi" w:cstheme="majorBidi"/>
           <w:b/>
@@ -451,7 +473,7 @@
       <w:pPr>
         <w:pStyle w:val="BodyText"/>
         <w:spacing w:line="206" w:lineRule="auto"/>
-        <w:ind w:left="1120" w:right="1023"/>
+        <w:ind w:left="851" w:right="1023"/>
         <w:rPr>
           <w:rFonts w:asciiTheme="majorBidi" w:hAnsiTheme="majorBidi" w:cstheme="majorBidi"/>
         </w:rPr>
@@ -473,20 +495,37 @@
         <w:rPr>
           <w:rFonts w:asciiTheme="majorBidi" w:hAnsiTheme="majorBidi" w:cstheme="majorBidi"/>
         </w:rPr>
-        <w:t>Madaxtooyada JFS inaad noosoo fududeysaan marti shir ku leh Xafiiska Amniga</w:t>
-      </w:r>
-      <w:r>
-        <w:rPr>
-          <w:rFonts w:asciiTheme="majorBidi" w:hAnsiTheme="majorBidi" w:cstheme="majorBidi"/>
-          <w:spacing w:val="1"/>
-        </w:rPr>
-        <w:t xml:space="preserve"> </w:t>
-      </w:r>
-      <w:r>
-        <w:rPr>
-          <w:rFonts w:asciiTheme="majorBidi" w:hAnsiTheme="majorBidi" w:cstheme="majorBidi"/>
-        </w:rPr>
-        <w:t>Qaranka</w:t>
+        <w:t>Madaxtooyada JFS inaad noosoo fududeysaan marti</w:t>
+      </w:r>
+      <w:r>
+        <w:rPr>
+          <w:rFonts w:asciiTheme="majorBidi" w:hAnsiTheme="majorBidi" w:cstheme="majorBidi"/>
+        </w:rPr>
+        <w:t>dan</w:t>
+      </w:r>
+      <w:r>
+        <w:rPr>
+          <w:rFonts w:asciiTheme="majorBidi" w:hAnsiTheme="majorBidi" w:cstheme="majorBidi"/>
+        </w:rPr>
+        <w:t xml:space="preserve"> </w:t>
+      </w:r>
+      <w:r>
+        <w:rPr>
+          <w:rFonts w:asciiTheme="majorBidi" w:hAnsiTheme="majorBidi" w:cstheme="majorBidi"/>
+        </w:rPr>
+        <w:t>balan</w:t>
+      </w:r>
+      <w:r>
+        <w:rPr>
+          <w:rFonts w:asciiTheme="majorBidi" w:hAnsiTheme="majorBidi" w:cstheme="majorBidi"/>
+        </w:rPr>
+        <w:t xml:space="preserve"> ku leh Xafiiska </w:t>
+      </w:r>
+      <w:r>
+        <w:rPr>
+          <w:rFonts w:asciiTheme="majorBidi" w:hAnsiTheme="majorBidi" w:cstheme="majorBidi"/>
+        </w:rPr>
+        <w:t>Madaxtooyada</w:t>
       </w:r>
       <w:r>
         <w:rPr>
@@ -701,79 +740,26 @@
         <w:rPr>
           <w:rFonts w:asciiTheme="majorBidi" w:hAnsiTheme="majorBidi" w:cstheme="majorBidi"/>
         </w:rPr>
-        <w:t>(Ceelgaabta,</w:t>
-      </w:r>
-      <w:r>
-        <w:rPr>
-          <w:rFonts w:asciiTheme="majorBidi" w:hAnsiTheme="majorBidi" w:cstheme="majorBidi"/>
-          <w:spacing w:val="-3"/>
-        </w:rPr>
-        <w:t xml:space="preserve"> </w:t>
-      </w:r>
-      <w:r>
-        <w:rPr>
-          <w:rFonts w:asciiTheme="majorBidi" w:hAnsiTheme="majorBidi" w:cstheme="majorBidi"/>
-        </w:rPr>
-        <w:t>Kashmir,</w:t>
-      </w:r>
-      <w:r>
-        <w:rPr>
-          <w:rFonts w:asciiTheme="majorBidi" w:hAnsiTheme="majorBidi" w:cstheme="majorBidi"/>
-          <w:spacing w:val="-1"/>
-        </w:rPr>
-        <w:t xml:space="preserve"> </w:t>
-      </w:r>
-      <w:r>
-        <w:rPr>
-          <w:rFonts w:asciiTheme="majorBidi" w:hAnsiTheme="majorBidi" w:cstheme="majorBidi"/>
-        </w:rPr>
-        <w:t>Radio Muqdisho</w:t>
-      </w:r>
-      <w:r>
-        <w:rPr>
-          <w:rFonts w:asciiTheme="majorBidi" w:hAnsiTheme="majorBidi" w:cstheme="majorBidi"/>
-          <w:spacing w:val="-6"/>
-        </w:rPr>
-        <w:t xml:space="preserve"> </w:t>
-      </w:r>
-      <w:r>
-        <w:rPr>
-          <w:rFonts w:asciiTheme="majorBidi" w:hAnsiTheme="majorBidi" w:cstheme="majorBidi"/>
-        </w:rPr>
-        <w:t>&amp;</w:t>
-      </w:r>
-      <w:r>
-        <w:rPr>
-          <w:rFonts w:asciiTheme="majorBidi" w:hAnsiTheme="majorBidi" w:cstheme="majorBidi"/>
-          <w:spacing w:val="-3"/>
-        </w:rPr>
-        <w:t xml:space="preserve"> </w:t>
-      </w:r>
-      <w:r>
-        <w:rPr>
-          <w:rFonts w:asciiTheme="majorBidi" w:hAnsiTheme="majorBidi" w:cstheme="majorBidi"/>
-        </w:rPr>
-        <w:t>Gate</w:t>
-      </w:r>
-      <w:r>
-        <w:rPr>
-          <w:rFonts w:asciiTheme="majorBidi" w:hAnsiTheme="majorBidi" w:cstheme="majorBidi"/>
-          <w:spacing w:val="-1"/>
-        </w:rPr>
-        <w:t xml:space="preserve"> </w:t>
-      </w:r>
-      <w:r>
-        <w:rPr>
-          <w:rFonts w:asciiTheme="majorBidi" w:hAnsiTheme="majorBidi" w:cstheme="majorBidi"/>
-        </w:rPr>
-        <w:t>1).</w:t>
+        <w:t>(</w:t>
+      </w:r>
+      <w:r>
+        <w:rPr>
+          <w:rFonts w:asciiTheme="majorBidi" w:hAnsiTheme="majorBidi" w:cstheme="majorBidi"/>
+        </w:rPr>
+        <w:t>$gates</w:t>
+      </w:r>
+      <w:r>
+        <w:rPr>
+          <w:rFonts w:asciiTheme="majorBidi" w:hAnsiTheme="majorBidi" w:cstheme="majorBidi"/>
+        </w:rPr>
+        <w:t>).</w:t>
       </w:r>
     </w:p>
     <w:p>
       <w:pPr>
         <w:pStyle w:val="BodyText"/>
         <w:spacing w:line="206" w:lineRule="auto"/>
-        <w:ind w:left="1120" w:right="1023"/>
+        <w:ind w:left="851" w:right="1023"/>
         <w:rPr>
           <w:rFonts w:asciiTheme="majorBidi" w:hAnsiTheme="majorBidi" w:cstheme="majorBidi"/>
         </w:rPr>
@@ -783,7 +769,7 @@
       <w:pPr>
         <w:pStyle w:val="BodyText"/>
         <w:spacing w:line="206" w:lineRule="auto"/>
-        <w:ind w:left="1120" w:right="1023"/>
+        <w:ind w:left="851" w:right="1023"/>
         <w:rPr>
           <w:rFonts w:asciiTheme="majorBidi" w:hAnsiTheme="majorBidi" w:cstheme="majorBidi"/>
         </w:rPr>
@@ -791,26 +777,26 @@
     </w:p>
     <w:tbl>
       <w:tblPr>
-        <w:tblStyle w:val="ListTable3-Accent1"/>
+        <w:tblStyle w:val="GridTable1Light"/>
         <w:tblpPr w:leftFromText="180" w:rightFromText="180" w:vertAnchor="text" w:horzAnchor="page" w:tblpXSpec="center" w:tblpY="-41"/>
-        <w:tblW w:w="9747" w:type="dxa"/>
+        <w:tblW w:w="9586" w:type="dxa"/>
         <w:tblLook w:val="04A0" w:firstRow="1" w:lastRow="0" w:firstColumn="1" w:lastColumn="0" w:noHBand="0" w:noVBand="1"/>
       </w:tblPr>
       <w:tblGrid>
         <w:gridCol w:w="726"/>
-        <w:gridCol w:w="4084"/>
-        <w:gridCol w:w="1984"/>
-        <w:gridCol w:w="2953"/>
+        <w:gridCol w:w="3545"/>
+        <w:gridCol w:w="2725"/>
+        <w:gridCol w:w="2590"/>
       </w:tblGrid>
       <w:tr>
         <w:trPr>
           <w:cnfStyle w:val="100000000000" w:firstRow="1" w:lastRow="0" w:firstColumn="0" w:lastColumn="0" w:oddVBand="0" w:evenVBand="0" w:oddHBand="0" w:evenHBand="0" w:firstRowFirstColumn="0" w:firstRowLastColumn="0" w:lastRowFirstColumn="0" w:lastRowLastColumn="0"/>
-          <w:trHeight w:val="317"/>
+          <w:trHeight w:val="271"/>
         </w:trPr>
         <w:tc>
           <w:tcPr>
-            <w:cnfStyle w:val="001000000100" w:firstRow="0" w:lastRow="0" w:firstColumn="1" w:lastColumn="0" w:oddVBand="0" w:evenVBand="0" w:oddHBand="0" w:evenHBand="0" w:firstRowFirstColumn="1" w:firstRowLastColumn="0" w:lastRowFirstColumn="0" w:lastRowLastColumn="0"/>
-            <w:tcW w:w="671" w:type="dxa"/>
+            <w:cnfStyle w:val="001000000000" w:firstRow="0" w:lastRow="0" w:firstColumn="1" w:lastColumn="0" w:oddVBand="0" w:evenVBand="0" w:oddHBand="0" w:evenHBand="0" w:firstRowFirstColumn="0" w:firstRowLastColumn="0" w:lastRowFirstColumn="0" w:lastRowLastColumn="0"/>
+            <w:tcW w:w="717" w:type="dxa"/>
           </w:tcPr>
           <w:p>
             <w:pPr>
@@ -828,16 +814,17 @@
                 <w:sz w:val="24"/>
                 <w:szCs w:val="24"/>
               </w:rPr>
-              <w:t>ID</w:t>
+              <w:t>NO.</w:t>
             </w:r>
           </w:p>
         </w:tc>
         <w:tc>
           <w:tcPr>
-            <w:tcW w:w="4115" w:type="dxa"/>
+            <w:tcW w:w="3574" w:type="dxa"/>
           </w:tcPr>
           <w:p>
             <w:pPr>
+              <w:ind w:left="851"/>
               <w:cnfStyle w:val="100000000000" w:firstRow="1" w:lastRow="0" w:firstColumn="0" w:lastColumn="0" w:oddVBand="0" w:evenVBand="0" w:oddHBand="0" w:evenHBand="0" w:firstRowFirstColumn="0" w:firstRowLastColumn="0" w:lastRowFirstColumn="0" w:lastRowLastColumn="0"/>
               <w:rPr>
                 <w:rFonts w:asciiTheme="majorBidi" w:hAnsiTheme="majorBidi" w:cstheme="majorBidi"/>
@@ -853,16 +840,17 @@
                 <w:sz w:val="24"/>
                 <w:szCs w:val="24"/>
               </w:rPr>
-              <w:t>Visitor Name</w:t>
+              <w:t>Magaca</w:t>
             </w:r>
           </w:p>
         </w:tc>
         <w:tc>
           <w:tcPr>
-            <w:tcW w:w="1985" w:type="dxa"/>
+            <w:tcW w:w="2691" w:type="dxa"/>
           </w:tcPr>
           <w:p>
             <w:pPr>
+              <w:ind w:left="851"/>
               <w:cnfStyle w:val="100000000000" w:firstRow="1" w:lastRow="0" w:firstColumn="0" w:lastColumn="0" w:oddVBand="0" w:evenVBand="0" w:oddHBand="0" w:evenHBand="0" w:firstRowFirstColumn="0" w:firstRowLastColumn="0" w:lastRowFirstColumn="0" w:lastRowLastColumn="0"/>
               <w:rPr>
                 <w:rFonts w:asciiTheme="majorBidi" w:hAnsiTheme="majorBidi" w:cstheme="majorBidi"/>
@@ -878,16 +866,17 @@
                 <w:sz w:val="24"/>
                 <w:szCs w:val="24"/>
               </w:rPr>
-              <w:t>Mobile</w:t>
+              <w:t>Taleefanka</w:t>
             </w:r>
           </w:p>
         </w:tc>
         <w:tc>
           <w:tcPr>
-            <w:tcW w:w="2976" w:type="dxa"/>
+            <w:tcW w:w="2604" w:type="dxa"/>
           </w:tcPr>
           <w:p>
             <w:pPr>
+              <w:ind w:left="851"/>
               <w:cnfStyle w:val="100000000000" w:firstRow="1" w:lastRow="0" w:firstColumn="0" w:lastColumn="0" w:oddVBand="0" w:evenVBand="0" w:oddHBand="0" w:evenHBand="0" w:firstRowFirstColumn="0" w:firstRowLastColumn="0" w:lastRowFirstColumn="0" w:lastRowLastColumn="0"/>
               <w:rPr>
                 <w:rFonts w:asciiTheme="majorBidi" w:hAnsiTheme="majorBidi" w:cstheme="majorBidi"/>
@@ -903,20 +892,27 @@
                 <w:sz w:val="24"/>
                 <w:szCs w:val="24"/>
               </w:rPr>
-              <w:t xml:space="preserve">Vehicle </w:t>
+              <w:t>Gaadiidka</w:t>
+            </w:r>
+            <w:r>
+              <w:rPr>
+                <w:rFonts w:asciiTheme="majorBidi" w:hAnsiTheme="majorBidi" w:cstheme="majorBidi"/>
+                <w:sz w:val="24"/>
+                <w:szCs w:val="24"/>
+              </w:rPr>
+              <w:t xml:space="preserve"> </w:t>
             </w:r>
           </w:p>
         </w:tc>
       </w:tr>
       <w:tr>
         <w:trPr>
-          <w:cnfStyle w:val="000000100000" w:firstRow="0" w:lastRow="0" w:firstColumn="0" w:lastColumn="0" w:oddVBand="0" w:evenVBand="0" w:oddHBand="1" w:evenHBand="0" w:firstRowFirstColumn="0" w:firstRowLastColumn="0" w:lastRowFirstColumn="0" w:lastRowLastColumn="0"/>
-          <w:trHeight w:val="263"/>
+          <w:trHeight w:val="255"/>
         </w:trPr>
         <w:tc>
           <w:tcPr>
             <w:cnfStyle w:val="001000000000" w:firstRow="0" w:lastRow="0" w:firstColumn="1" w:lastColumn="0" w:oddVBand="0" w:evenVBand="0" w:oddHBand="0" w:evenHBand="0" w:firstRowFirstColumn="0" w:firstRowLastColumn="0" w:lastRowFirstColumn="0" w:lastRowLastColumn="0"/>
-            <w:tcW w:w="671" w:type="dxa"/>
+            <w:tcW w:w="717" w:type="dxa"/>
           </w:tcPr>
           <w:p>
             <w:pPr>
@@ -938,11 +934,12 @@
         </w:tc>
         <w:tc>
           <w:tcPr>
-            <w:tcW w:w="4115" w:type="dxa"/>
+            <w:tcW w:w="3574" w:type="dxa"/>
           </w:tcPr>
           <w:p>
             <w:pPr>
-              <w:cnfStyle w:val="000000100000" w:firstRow="0" w:lastRow="0" w:firstColumn="0" w:lastColumn="0" w:oddVBand="0" w:evenVBand="0" w:oddHBand="1" w:evenHBand="0" w:firstRowFirstColumn="0" w:firstRowLastColumn="0" w:lastRowFirstColumn="0" w:lastRowLastColumn="0"/>
+              <w:ind w:left="851"/>
+              <w:cnfStyle w:val="000000000000" w:firstRow="0" w:lastRow="0" w:firstColumn="0" w:lastColumn="0" w:oddVBand="0" w:evenVBand="0" w:oddHBand="0" w:evenHBand="0" w:firstRowFirstColumn="0" w:firstRowLastColumn="0" w:lastRowFirstColumn="0" w:lastRowLastColumn="0"/>
               <w:rPr>
                 <w:rFonts w:asciiTheme="majorBidi" w:hAnsiTheme="majorBidi" w:cstheme="majorBidi"/>
                 <w:sz w:val="24"/>
@@ -961,11 +958,12 @@
         </w:tc>
         <w:tc>
           <w:tcPr>
-            <w:tcW w:w="1985" w:type="dxa"/>
+            <w:tcW w:w="2691" w:type="dxa"/>
           </w:tcPr>
           <w:p>
             <w:pPr>
-              <w:cnfStyle w:val="000000100000" w:firstRow="0" w:lastRow="0" w:firstColumn="0" w:lastColumn="0" w:oddVBand="0" w:evenVBand="0" w:oddHBand="1" w:evenHBand="0" w:firstRowFirstColumn="0" w:firstRowLastColumn="0" w:lastRowFirstColumn="0" w:lastRowLastColumn="0"/>
+              <w:ind w:left="851"/>
+              <w:cnfStyle w:val="000000000000" w:firstRow="0" w:lastRow="0" w:firstColumn="0" w:lastColumn="0" w:oddVBand="0" w:evenVBand="0" w:oddHBand="0" w:evenHBand="0" w:firstRowFirstColumn="0" w:firstRowLastColumn="0" w:lastRowFirstColumn="0" w:lastRowLastColumn="0"/>
               <w:rPr>
                 <w:rFonts w:asciiTheme="majorBidi" w:hAnsiTheme="majorBidi" w:cstheme="majorBidi"/>
                 <w:sz w:val="24"/>
@@ -984,11 +982,12 @@
         </w:tc>
         <w:tc>
           <w:tcPr>
-            <w:tcW w:w="2976" w:type="dxa"/>
+            <w:tcW w:w="2604" w:type="dxa"/>
           </w:tcPr>
           <w:p>
             <w:pPr>
-              <w:cnfStyle w:val="000000100000" w:firstRow="0" w:lastRow="0" w:firstColumn="0" w:lastColumn="0" w:oddVBand="0" w:evenVBand="0" w:oddHBand="1" w:evenHBand="0" w:firstRowFirstColumn="0" w:firstRowLastColumn="0" w:lastRowFirstColumn="0" w:lastRowLastColumn="0"/>
+              <w:ind w:left="851"/>
+              <w:cnfStyle w:val="000000000000" w:firstRow="0" w:lastRow="0" w:firstColumn="0" w:lastColumn="0" w:oddVBand="0" w:evenVBand="0" w:oddHBand="0" w:evenHBand="0" w:firstRowFirstColumn="0" w:firstRowLastColumn="0" w:lastRowFirstColumn="0" w:lastRowLastColumn="0"/>
               <w:rPr>
                 <w:rFonts w:asciiTheme="majorBidi" w:hAnsiTheme="majorBidi" w:cstheme="majorBidi"/>
                 <w:sz w:val="24"/>
@@ -1009,6 +1008,7 @@
     </w:tbl>
     <w:p>
       <w:pPr>
+        <w:ind w:left="851"/>
         <w:rPr>
           <w:rFonts w:asciiTheme="majorBidi" w:hAnsiTheme="majorBidi" w:cstheme="majorBidi"/>
           <w:sz w:val="24"/>
@@ -1020,7 +1020,7 @@
       <w:pPr>
         <w:pStyle w:val="BodyText"/>
         <w:spacing w:before="240" w:line="252" w:lineRule="auto"/>
-        <w:ind w:left="1120" w:right="1023"/>
+        <w:ind w:left="851" w:right="1023"/>
         <w:rPr>
           <w:rFonts w:asciiTheme="majorBidi" w:hAnsiTheme="majorBidi" w:cstheme="majorBidi"/>
         </w:rPr>
@@ -1030,7 +1030,7 @@
       <w:pPr>
         <w:pStyle w:val="BodyText"/>
         <w:spacing w:line="206" w:lineRule="auto"/>
-        <w:ind w:left="400" w:right="1023" w:firstLine="720"/>
+        <w:ind w:left="851" w:right="1023"/>
         <w:jc w:val="center"/>
         <w:rPr>
           <w:rFonts w:asciiTheme="majorBidi" w:hAnsiTheme="majorBidi" w:cstheme="majorBidi"/>
@@ -1047,7 +1047,7 @@
       <w:pPr>
         <w:pStyle w:val="BodyText"/>
         <w:spacing w:before="240" w:line="252" w:lineRule="auto"/>
-        <w:ind w:left="1120" w:right="1023"/>
+        <w:ind w:left="851" w:right="1023"/>
         <w:rPr>
           <w:rFonts w:asciiTheme="majorBidi" w:hAnsiTheme="majorBidi" w:cstheme="majorBidi"/>
         </w:rPr>
@@ -1248,7 +1248,7 @@
           <w:tab w:val="left" w:pos="7635"/>
         </w:tabs>
         <w:spacing w:before="240" w:line="252" w:lineRule="auto"/>
-        <w:ind w:left="1120" w:right="1023"/>
+        <w:ind w:left="851" w:right="1023"/>
         <w:rPr>
           <w:rFonts w:asciiTheme="majorBidi" w:hAnsiTheme="majorBidi" w:cstheme="majorBidi"/>
           <w:b/>
@@ -1276,7 +1276,7 @@
       <w:pPr>
         <w:pStyle w:val="BodyText"/>
         <w:spacing w:line="252" w:lineRule="auto"/>
-        <w:ind w:left="1120" w:right="1023"/>
+        <w:ind w:left="851" w:right="1023"/>
         <w:rPr>
           <w:rFonts w:asciiTheme="majorBidi" w:hAnsiTheme="majorBidi" w:cstheme="majorBidi"/>
         </w:rPr>
@@ -1293,6 +1293,7 @@
         <w:tabs>
           <w:tab w:val="left" w:pos="9195"/>
         </w:tabs>
+        <w:ind w:left="851"/>
         <w:rPr>
           <w:rFonts w:asciiTheme="majorBidi" w:hAnsiTheme="majorBidi" w:cstheme="majorBidi"/>
           <w:sz w:val="24"/>
@@ -1312,7 +1313,7 @@
       <w:pPr>
         <w:pStyle w:val="BodyText"/>
         <w:spacing w:before="73" w:line="360" w:lineRule="auto"/>
-        <w:ind w:left="1120" w:right="772"/>
+        <w:ind w:left="851" w:right="772"/>
         <w:jc w:val="both"/>
         <w:rPr>
           <w:rFonts w:asciiTheme="majorBidi" w:hAnsiTheme="majorBidi" w:cstheme="majorBidi"/>
@@ -1329,7 +1330,7 @@
       <w:pPr>
         <w:pStyle w:val="BodyText"/>
         <w:spacing w:before="73" w:line="360" w:lineRule="auto"/>
-        <w:ind w:left="1120" w:right="772"/>
+        <w:ind w:left="851" w:right="772"/>
         <w:jc w:val="both"/>
         <w:rPr>
           <w:rFonts w:ascii="Book Antiqua" w:hAnsi="Book Antiqua"/>
@@ -1342,7 +1343,7 @@
     <w:p>
       <w:pPr>
         <w:pStyle w:val="BodyText"/>
-        <w:ind w:left="1120"/>
+        <w:ind w:left="851"/>
         <w:rPr>
           <w:rFonts w:ascii="Book Antiqua" w:hAnsi="Book Antiqua"/>
           <w:b/>
@@ -1378,7 +1379,7 @@
     <w:p>
       <w:pPr>
         <w:pStyle w:val="BodyText"/>
-        <w:ind w:left="1120"/>
+        <w:ind w:left="851"/>
         <w:rPr>
           <w:rFonts w:ascii="Book Antiqua" w:hAnsi="Book Antiqua"/>
           <w:b/>
@@ -1389,7 +1390,7 @@
     <w:p>
       <w:pPr>
         <w:pStyle w:val="BodyText"/>
-        <w:ind w:left="1120"/>
+        <w:ind w:left="851"/>
         <w:rPr>
           <w:rFonts w:ascii="Book Antiqua" w:hAnsi="Book Antiqua"/>
           <w:b/>
@@ -1401,7 +1402,7 @@
     <w:p>
       <w:pPr>
         <w:pStyle w:val="BodyText"/>
-        <w:ind w:left="1120"/>
+        <w:ind w:left="851"/>
         <w:rPr>
           <w:rFonts w:cs="Times New Roman"/>
           <w:b/>
@@ -1423,7 +1424,7 @@
     <w:p>
       <w:pPr>
         <w:pStyle w:val="BodyText"/>
-        <w:ind w:left="1120"/>
+        <w:ind w:left="851"/>
         <w:rPr>
           <w:rFonts w:cs="Times New Roman"/>
           <w:b/>
@@ -1444,7 +1445,7 @@
     </w:p>
     <w:p>
       <w:pPr>
-        <w:ind w:left="400" w:firstLine="720"/>
+        <w:ind w:left="851"/>
         <w:rPr>
           <w:rFonts w:asciiTheme="majorBidi" w:hAnsiTheme="majorBidi" w:cstheme="majorBidi"/>
           <w:b/>
@@ -1644,7 +1645,7 @@
           </mc:Choice>
           <mc:Fallback>
             <w:pict>
-              <v:group w14:anchorId="3C7A7ED2" id="Group 1" o:spid="_x0000_s1026" style="position:absolute;margin-left:109.3pt;margin-top:2.2pt;width:220.55pt;height:67.35pt;z-index:-251656704;mso-position-horizontal-relative:margin" coordsize="5355,1747" o:gfxdata="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">
+              <v:group w14:anchorId="09325006" id="Group 1" o:spid="_x0000_s1026" style="position:absolute;margin-left:109.3pt;margin-top:2.2pt;width:220.55pt;height:67.35pt;z-index:-251656704;mso-position-horizontal-relative:margin" coordsize="5355,1747" o:gfxdata="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">
                 <v:shapetype id="_x0000_t75" coordsize="21600,21600" o:spt="75" o:preferrelative="t" path="m@4@5l@4@11@9@11@9@5xe" filled="f" stroked="f">
                   <v:stroke joinstyle="miter"/>
                   <v:formulas>
@@ -1684,16 +1685,7 @@
           <w:bCs/>
           <w:color w:val="000000" w:themeColor="text1"/>
         </w:rPr>
-        <w:t>Xafiiska Madaxweynaha</w:t>
-      </w:r>
-      <w:r>
-        <w:rPr>
-          <w:rFonts w:cs="Times New Roman"/>
-          <w:b/>
-          <w:bCs/>
-          <w:color w:val="000000" w:themeColor="text1"/>
-        </w:rPr>
-        <w:t xml:space="preserve"> JFS</w:t>
+        <w:t>Xafiiska Madaxweynaha JFS</w:t>
       </w:r>
     </w:p>
     <w:sectPr>
@@ -1750,7 +1742,7 @@
       <w:ind w:right="1891"/>
       <w:jc w:val="center"/>
       <w:rPr>
-        <w:rFonts w:asciiTheme="majorBidi" w:hAnsiTheme="majorBidi" w:cstheme="majorBidi"/>
+        <w:rFonts w:ascii="Book Antiqua" w:hAnsi="Book Antiqua" w:cstheme="majorBidi"/>
         <w:b/>
         <w:sz w:val="24"/>
         <w:szCs w:val="24"/>
@@ -1758,7 +1750,7 @@
     </w:pPr>
     <w:r>
       <w:rPr>
-        <w:rFonts w:asciiTheme="majorBidi" w:hAnsiTheme="majorBidi" w:cstheme="majorBidi"/>
+        <w:rFonts w:ascii="Book Antiqua" w:hAnsi="Book Antiqua" w:cstheme="majorBidi"/>
         <w:noProof/>
       </w:rPr>
       <mc:AlternateContent>
@@ -1877,7 +1869,7 @@
     </w:r>
     <w:r>
       <w:rPr>
-        <w:rFonts w:asciiTheme="majorBidi" w:hAnsiTheme="majorBidi" w:cstheme="majorBidi"/>
+        <w:rFonts w:ascii="Book Antiqua" w:hAnsi="Book Antiqua" w:cstheme="majorBidi"/>
         <w:b/>
         <w:noProof/>
         <w:sz w:val="24"/>
@@ -1977,7 +1969,7 @@
         </mc:Choice>
         <mc:Fallback>
           <w:pict>
-            <v:shape w14:anchorId="78BAE551" id="Freeform: Shape 1" o:spid="_x0000_s1026" style="position:absolute;margin-left:24.65pt;margin-top:-.15pt;width:543.75pt;height:.1pt;z-index:-251689472;visibility:visible;mso-wrap-style:square;mso-width-percent:0;mso-height-percent:0;mso-wrap-distance-left:0;mso-wrap-distance-top:0;mso-wrap-distance-right:0;mso-wrap-distance-bottom:0;mso-position-horizontal:absolute;mso-position-horizontal-relative:page;mso-position-vertical:absolute;mso-position-vertical-relative:text;mso-width-percent:0;mso-height-percent:0;mso-width-relative:page;mso-height-relative:page;v-text-anchor:top" coordsize="10875,1270" o:gfxdata="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" path="m,l10875,e" filled="f" strokecolor="#006ec0" strokeweight="1.5pt">
+            <v:shape w14:anchorId="7025751A" id="Freeform: Shape 1" o:spid="_x0000_s1026" style="position:absolute;margin-left:24.65pt;margin-top:-.15pt;width:543.75pt;height:.1pt;z-index:-251689472;visibility:visible;mso-wrap-style:square;mso-width-percent:0;mso-height-percent:0;mso-wrap-distance-left:0;mso-wrap-distance-top:0;mso-wrap-distance-right:0;mso-wrap-distance-bottom:0;mso-position-horizontal:absolute;mso-position-horizontal-relative:page;mso-position-vertical:absolute;mso-position-vertical-relative:text;mso-width-percent:0;mso-height-percent:0;mso-width-relative:page;mso-height-relative:page;v-text-anchor:top" coordsize="10875,1270" o:gfxdata="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" path="m,l10875,e" filled="f" strokecolor="#006ec0" strokeweight="1.5pt">
               <v:path arrowok="t" o:connecttype="custom" o:connectlocs="0,0;6905625,0" o:connectangles="0,0"/>
               <w10:wrap type="topAndBottom" anchorx="page"/>
             </v:shape>
@@ -1987,7 +1979,7 @@
     </w:r>
     <w:r>
       <w:rPr>
-        <w:rFonts w:asciiTheme="majorBidi" w:hAnsiTheme="majorBidi" w:cstheme="majorBidi"/>
+        <w:rFonts w:ascii="Book Antiqua" w:hAnsi="Book Antiqua" w:cstheme="majorBidi"/>
         <w:b/>
         <w:sz w:val="24"/>
         <w:szCs w:val="24"/>
@@ -1996,7 +1988,7 @@
     </w:r>
     <w:r>
       <w:rPr>
-        <w:rFonts w:asciiTheme="majorBidi" w:hAnsiTheme="majorBidi" w:cstheme="majorBidi"/>
+        <w:rFonts w:ascii="Book Antiqua" w:hAnsi="Book Antiqua" w:cstheme="majorBidi"/>
         <w:b/>
         <w:spacing w:val="-57"/>
         <w:sz w:val="24"/>
@@ -2006,24 +1998,32 @@
     </w:r>
     <w:r>
       <w:rPr>
-        <w:rFonts w:asciiTheme="majorBidi" w:hAnsiTheme="majorBidi" w:cstheme="majorBidi"/>
+        <w:rFonts w:ascii="Book Antiqua" w:hAnsi="Book Antiqua" w:cstheme="majorBidi"/>
         <w:b/>
         <w:sz w:val="24"/>
         <w:szCs w:val="24"/>
       </w:rPr>
-      <w:t>Mobile:+252614010488 Email:</w:t>
+      <w:t xml:space="preserve">Mobile:+252614010488 </w:t>
     </w:r>
-    <w:hyperlink r:id="rId1">
-      <w:r>
-        <w:rPr>
-          <w:rFonts w:asciiTheme="majorBidi" w:hAnsiTheme="majorBidi" w:cstheme="majorBidi"/>
+    <w:r>
+      <w:rPr>
+        <w:rFonts w:ascii="Book Antiqua" w:hAnsi="Book Antiqua" w:cstheme="majorBidi"/>
+        <w:b/>
+        <w:sz w:val="24"/>
+        <w:szCs w:val="24"/>
+      </w:rPr>
+      <w:t>Email:</w:t>
+    </w:r>
+    <w:hyperlink r:id="rId1" w:history="1">
+      <w:r>
+        <w:rPr>
+          <w:rStyle w:val="Hyperlink"/>
+          <w:rFonts w:ascii="Book Antiqua" w:hAnsi="Book Antiqua" w:cstheme="majorBidi"/>
           <w:b/>
-          <w:color w:val="0461C1"/>
           <w:sz w:val="24"/>
           <w:szCs w:val="24"/>
-          <w:u w:val="thick" w:color="0461C1"/>
-        </w:rPr>
-        <w:t>dahirsheikh51@gmail.com</w:t>
+        </w:rPr>
+        <w:t>access.control@presidency.gov.so</w:t>
       </w:r>
     </w:hyperlink>
   </w:p>
@@ -2033,7 +2033,7 @@
       <w:ind w:right="1891"/>
       <w:jc w:val="center"/>
       <w:rPr>
-        <w:rFonts w:asciiTheme="majorBidi" w:hAnsiTheme="majorBidi" w:cstheme="majorBidi"/>
+        <w:rFonts w:ascii="Book Antiqua" w:hAnsi="Book Antiqua" w:cstheme="majorBidi"/>
         <w:b/>
         <w:color w:val="0461C1"/>
         <w:sz w:val="24"/>
@@ -2043,7 +2043,7 @@
     </w:pPr>
     <w:r>
       <w:rPr>
-        <w:rFonts w:asciiTheme="majorBidi" w:hAnsiTheme="majorBidi" w:cstheme="majorBidi"/>
+        <w:rFonts w:ascii="Book Antiqua" w:hAnsi="Book Antiqua" w:cstheme="majorBidi"/>
         <w:b/>
         <w:sz w:val="24"/>
         <w:szCs w:val="24"/>
@@ -2052,7 +2052,7 @@
     </w:r>
     <w:r>
       <w:rPr>
-        <w:rFonts w:asciiTheme="majorBidi" w:hAnsiTheme="majorBidi" w:cstheme="majorBidi"/>
+        <w:rFonts w:ascii="Book Antiqua" w:hAnsi="Book Antiqua" w:cstheme="majorBidi"/>
         <w:b/>
         <w:spacing w:val="58"/>
         <w:sz w:val="24"/>
@@ -2063,7 +2063,7 @@
     <w:hyperlink r:id="rId2">
       <w:r>
         <w:rPr>
-          <w:rFonts w:asciiTheme="majorBidi" w:hAnsiTheme="majorBidi" w:cstheme="majorBidi"/>
+          <w:rFonts w:ascii="Book Antiqua" w:hAnsi="Book Antiqua" w:cstheme="majorBidi"/>
           <w:b/>
           <w:color w:val="0461C1"/>
           <w:sz w:val="24"/>
@@ -2074,7 +2074,7 @@
       </w:r>
       <w:r>
         <w:rPr>
-          <w:rFonts w:asciiTheme="majorBidi" w:hAnsiTheme="majorBidi" w:cstheme="majorBidi"/>
+          <w:rFonts w:ascii="Book Antiqua" w:hAnsi="Book Antiqua" w:cstheme="majorBidi"/>
           <w:b/>
           <w:sz w:val="24"/>
           <w:szCs w:val="24"/>
@@ -2084,7 +2084,7 @@
     </w:hyperlink>
     <w:r>
       <w:rPr>
-        <w:rFonts w:asciiTheme="majorBidi" w:hAnsiTheme="majorBidi" w:cstheme="majorBidi"/>
+        <w:rFonts w:ascii="Book Antiqua" w:hAnsi="Book Antiqua" w:cstheme="majorBidi"/>
         <w:b/>
         <w:spacing w:val="-1"/>
         <w:sz w:val="24"/>
@@ -2095,7 +2095,7 @@
     <w:hyperlink r:id="rId3">
       <w:r>
         <w:rPr>
-          <w:rFonts w:asciiTheme="majorBidi" w:hAnsiTheme="majorBidi" w:cstheme="majorBidi"/>
+          <w:rFonts w:ascii="Book Antiqua" w:hAnsi="Book Antiqua" w:cstheme="majorBidi"/>
           <w:b/>
           <w:color w:val="0461C1"/>
           <w:sz w:val="24"/>
@@ -2177,15 +2177,15 @@
         <w:noProof/>
       </w:rPr>
       <w:drawing>
-        <wp:anchor distT="0" distB="0" distL="0" distR="0" simplePos="0" relativeHeight="251764224" behindDoc="1" locked="0" layoutInCell="1" allowOverlap="1" wp14:anchorId="4A6AAE63" wp14:editId="512E7C4B">
+        <wp:anchor distT="0" distB="0" distL="0" distR="0" simplePos="0" relativeHeight="251764224" behindDoc="1" locked="0" layoutInCell="1" allowOverlap="1" wp14:anchorId="4A6AAE63" wp14:editId="6E43716C">
           <wp:simplePos x="0" y="0"/>
           <wp:positionH relativeFrom="page">
-            <wp:posOffset>200025</wp:posOffset>
+            <wp:posOffset>338267</wp:posOffset>
           </wp:positionH>
           <wp:positionV relativeFrom="page">
-            <wp:posOffset>295276</wp:posOffset>
+            <wp:posOffset>247650</wp:posOffset>
           </wp:positionV>
-          <wp:extent cx="7305675" cy="1428750"/>
+          <wp:extent cx="7079580" cy="1603031"/>
           <wp:effectExtent l="0" t="0" r="0" b="0"/>
           <wp:wrapNone/>
           <wp:docPr id="331918909" name="image1.png"/>
@@ -2196,11 +2196,11 @@
             <a:graphicData uri="http://schemas.openxmlformats.org/drawingml/2006/picture">
               <pic:pic xmlns:pic="http://schemas.openxmlformats.org/drawingml/2006/picture">
                 <pic:nvPicPr>
-                  <pic:cNvPr id="1" name="image1.png"/>
+                  <pic:cNvPr id="331918909" name="image1.png"/>
                   <pic:cNvPicPr/>
                 </pic:nvPicPr>
                 <pic:blipFill>
-                  <a:blip r:embed="rId1" cstate="print">
+                  <a:blip r:embed="rId1">
                     <a:extLst>
                       <a:ext uri="{28A0092B-C50C-407E-A947-70E740481C1C}">
                         <a14:useLocalDpi xmlns:a14="http://schemas.microsoft.com/office/drawing/2010/main" val="0"/>
@@ -2214,7 +2214,7 @@
                 <pic:spPr>
                   <a:xfrm>
                     <a:off x="0" y="0"/>
-                    <a:ext cx="7305675" cy="1428750"/>
+                    <a:ext cx="7079580" cy="1603031"/>
                   </a:xfrm>
                   <a:prstGeom prst="rect">
                     <a:avLst/>
@@ -3256,6 +3256,83 @@
       </w:tcPr>
     </w:tblStylePr>
   </w:style>
+  <w:style w:type="table" w:styleId="GridTable1Light">
+    <w:name w:val="Grid Table 1 Light"/>
+    <w:basedOn w:val="TableNormal"/>
+    <w:uiPriority w:val="46"/>
+    <w:rsid w:val="00A00FC3"/>
+    <w:tblPr>
+      <w:tblStyleRowBandSize w:val="1"/>
+      <w:tblStyleColBandSize w:val="1"/>
+      <w:tblBorders>
+        <w:top w:val="single" w:sz="4" w:space="0" w:color="999999" w:themeColor="text1" w:themeTint="66"/>
+        <w:left w:val="single" w:sz="4" w:space="0" w:color="999999" w:themeColor="text1" w:themeTint="66"/>
+        <w:bottom w:val="single" w:sz="4" w:space="0" w:color="999999" w:themeColor="text1" w:themeTint="66"/>
+        <w:right w:val="single" w:sz="4" w:space="0" w:color="999999" w:themeColor="text1" w:themeTint="66"/>
+        <w:insideH w:val="single" w:sz="4" w:space="0" w:color="999999" w:themeColor="text1" w:themeTint="66"/>
+        <w:insideV w:val="single" w:sz="4" w:space="0" w:color="999999" w:themeColor="text1" w:themeTint="66"/>
+      </w:tblBorders>
+    </w:tblPr>
+    <w:tblStylePr w:type="firstRow">
+      <w:rPr>
+        <w:b/>
+        <w:bCs/>
+      </w:rPr>
+      <w:tblPr/>
+      <w:tcPr>
+        <w:tcBorders>
+          <w:bottom w:val="single" w:sz="12" w:space="0" w:color="666666" w:themeColor="text1" w:themeTint="99"/>
+        </w:tcBorders>
+      </w:tcPr>
+    </w:tblStylePr>
+    <w:tblStylePr w:type="lastRow">
+      <w:rPr>
+        <w:b/>
+        <w:bCs/>
+      </w:rPr>
+      <w:tblPr/>
+      <w:tcPr>
+        <w:tcBorders>
+          <w:top w:val="double" w:sz="2" w:space="0" w:color="666666" w:themeColor="text1" w:themeTint="99"/>
+        </w:tcBorders>
+      </w:tcPr>
+    </w:tblStylePr>
+    <w:tblStylePr w:type="firstCol">
+      <w:rPr>
+        <w:b/>
+        <w:bCs/>
+      </w:rPr>
+    </w:tblStylePr>
+    <w:tblStylePr w:type="lastCol">
+      <w:rPr>
+        <w:b/>
+        <w:bCs/>
+      </w:rPr>
+    </w:tblStylePr>
+  </w:style>
+  <w:style w:type="character" w:styleId="Hyperlink">
+    <w:name w:val="Hyperlink"/>
+    <w:basedOn w:val="DefaultParagraphFont"/>
+    <w:uiPriority w:val="99"/>
+    <w:unhideWhenUsed/>
+    <w:rsid w:val="009D7524"/>
+    <w:rPr>
+      <w:color w:val="0000FF" w:themeColor="hyperlink"/>
+      <w:u w:val="single"/>
+    </w:rPr>
+  </w:style>
+  <w:style w:type="character" w:styleId="UnresolvedMention">
+    <w:name w:val="Unresolved Mention"/>
+    <w:basedOn w:val="DefaultParagraphFont"/>
+    <w:uiPriority w:val="99"/>
+    <w:semiHidden/>
+    <w:unhideWhenUsed/>
+    <w:rsid w:val="009D7524"/>
+    <w:rPr>
+      <w:color w:val="605E5C"/>
+      <w:shd w:val="clear" w:color="auto" w:fill="E1DFDD"/>
+    </w:rPr>
+  </w:style>
 </w:styles>
 </file>
 

</xml_diff>

<commit_message>
edit button for access
</commit_message>
<xml_diff>
--- a/app/Views/documents/visitor_template.docx
+++ b/app/Views/documents/visitor_template.docx
@@ -78,17 +78,6 @@
           <w:rFonts w:asciiTheme="majorBidi" w:hAnsiTheme="majorBidi" w:cstheme="majorBidi"/>
         </w:rPr>
         <w:tab/>
-      </w:r>
-      <w:r>
-        <w:rPr>
-          <w:rFonts w:asciiTheme="majorBidi" w:hAnsiTheme="majorBidi" w:cstheme="majorBidi"/>
-        </w:rPr>
-        <w:tab/>
-      </w:r>
-      <w:r>
-        <w:rPr>
-          <w:rFonts w:asciiTheme="majorBidi" w:hAnsiTheme="majorBidi" w:cstheme="majorBidi"/>
-        </w:rPr>
         <w:t>Taariikh</w:t>
       </w:r>
       <w:r>
@@ -1355,10 +1344,13 @@
           <w:sz w:val="24"/>
           <w:szCs w:val="24"/>
         </w:rPr>
-        <w:t xml:space="preserve">Madaxa </w:t>
-      </w:r>
-      <w:proofErr w:type="spellStart"/>
-      <w:r>
+        <w:t xml:space="preserve">Madaxa Maamulka Soo Gelidda &amp; Iskaanada </w:t>
+      </w:r>
+    </w:p>
+    <w:p>
+      <w:pPr>
+        <w:pStyle w:val="NoSpacing"/>
+        <w:ind w:left="720"/>
         <w:rPr>
           <w:rFonts w:ascii="Palatino Linotype" w:hAnsi="Palatino Linotype" w:cs="Times New Roman"/>
           <w:b/>
@@ -1367,9 +1359,7 @@
           <w:sz w:val="24"/>
           <w:szCs w:val="24"/>
         </w:rPr>
-        <w:t>Maamulka</w:t>
-      </w:r>
-      <w:proofErr w:type="spellEnd"/>
+      </w:pPr>
       <w:r>
         <w:rPr>
           <w:rFonts w:ascii="Palatino Linotype" w:hAnsi="Palatino Linotype" w:cs="Times New Roman"/>
@@ -1379,117 +1369,7 @@
           <w:sz w:val="24"/>
           <w:szCs w:val="24"/>
         </w:rPr>
-        <w:t xml:space="preserve"> Soo </w:t>
-      </w:r>
-      <w:proofErr w:type="spellStart"/>
-      <w:r>
-        <w:rPr>
-          <w:rFonts w:ascii="Palatino Linotype" w:hAnsi="Palatino Linotype" w:cs="Times New Roman"/>
-          <w:b/>
-          <w:bCs/>
-          <w:color w:val="000000" w:themeColor="text1"/>
-          <w:sz w:val="24"/>
-          <w:szCs w:val="24"/>
-        </w:rPr>
-        <w:t>Gelidda</w:t>
-      </w:r>
-      <w:proofErr w:type="spellEnd"/>
-      <w:r>
-        <w:rPr>
-          <w:rFonts w:ascii="Palatino Linotype" w:hAnsi="Palatino Linotype" w:cs="Times New Roman"/>
-          <w:b/>
-          <w:bCs/>
-          <w:color w:val="000000" w:themeColor="text1"/>
-          <w:sz w:val="24"/>
-          <w:szCs w:val="24"/>
-        </w:rPr>
-        <w:t xml:space="preserve"> &amp; </w:t>
-      </w:r>
-      <w:proofErr w:type="spellStart"/>
-      <w:r>
-        <w:rPr>
-          <w:rFonts w:ascii="Palatino Linotype" w:hAnsi="Palatino Linotype" w:cs="Times New Roman"/>
-          <w:b/>
-          <w:bCs/>
-          <w:color w:val="000000" w:themeColor="text1"/>
-          <w:sz w:val="24"/>
-          <w:szCs w:val="24"/>
-        </w:rPr>
-        <w:t>Iskaanada</w:t>
-      </w:r>
-      <w:proofErr w:type="spellEnd"/>
-      <w:r>
-        <w:rPr>
-          <w:rFonts w:ascii="Palatino Linotype" w:hAnsi="Palatino Linotype" w:cs="Times New Roman"/>
-          <w:b/>
-          <w:bCs/>
-          <w:color w:val="000000" w:themeColor="text1"/>
-          <w:sz w:val="24"/>
-          <w:szCs w:val="24"/>
-        </w:rPr>
-        <w:t xml:space="preserve"> </w:t>
-      </w:r>
-    </w:p>
-    <w:p>
-      <w:pPr>
-        <w:pStyle w:val="NoSpacing"/>
-        <w:ind w:left="720"/>
-        <w:rPr>
-          <w:rFonts w:ascii="Palatino Linotype" w:hAnsi="Palatino Linotype" w:cs="Times New Roman"/>
-          <w:b/>
-          <w:bCs/>
-          <w:color w:val="000000" w:themeColor="text1"/>
-          <w:sz w:val="24"/>
-          <w:szCs w:val="24"/>
-        </w:rPr>
-      </w:pPr>
-      <w:proofErr w:type="spellStart"/>
-      <w:r>
-        <w:rPr>
-          <w:rFonts w:ascii="Palatino Linotype" w:hAnsi="Palatino Linotype" w:cs="Times New Roman"/>
-          <w:b/>
-          <w:bCs/>
-          <w:color w:val="000000" w:themeColor="text1"/>
-          <w:sz w:val="24"/>
-          <w:szCs w:val="24"/>
-        </w:rPr>
-        <w:t>Xafiiska</w:t>
-      </w:r>
-      <w:proofErr w:type="spellEnd"/>
-      <w:r>
-        <w:rPr>
-          <w:rFonts w:ascii="Palatino Linotype" w:hAnsi="Palatino Linotype" w:cs="Times New Roman"/>
-          <w:b/>
-          <w:bCs/>
-          <w:color w:val="000000" w:themeColor="text1"/>
-          <w:sz w:val="24"/>
-          <w:szCs w:val="24"/>
-        </w:rPr>
-        <w:t xml:space="preserve"> </w:t>
-      </w:r>
-      <w:proofErr w:type="spellStart"/>
-      <w:r>
-        <w:rPr>
-          <w:rFonts w:ascii="Palatino Linotype" w:hAnsi="Palatino Linotype" w:cs="Times New Roman"/>
-          <w:b/>
-          <w:bCs/>
-          <w:color w:val="000000" w:themeColor="text1"/>
-          <w:sz w:val="24"/>
-          <w:szCs w:val="24"/>
-        </w:rPr>
-        <w:t>Madaxweynaha</w:t>
-      </w:r>
-      <w:proofErr w:type="spellEnd"/>
-      <w:r>
-        <w:rPr>
-          <w:rFonts w:ascii="Palatino Linotype" w:hAnsi="Palatino Linotype" w:cs="Times New Roman"/>
-          <w:b/>
-          <w:bCs/>
-          <w:color w:val="000000" w:themeColor="text1"/>
-          <w:sz w:val="24"/>
-          <w:szCs w:val="24"/>
-        </w:rPr>
-        <w:t xml:space="preserve"> JFS</w:t>
+        <w:t>Xafiiska Madaxweynaha JFS</w:t>
       </w:r>
     </w:p>
     <w:p>
@@ -1508,7 +1388,7 @@
           <w:noProof/>
         </w:rPr>
         <w:drawing>
-          <wp:anchor distT="0" distB="0" distL="114300" distR="114300" simplePos="0" relativeHeight="251720704" behindDoc="0" locked="0" layoutInCell="1" allowOverlap="1" wp14:anchorId="07350484" wp14:editId="6DD0C384">
+          <wp:anchor distT="0" distB="0" distL="114300" distR="114300" simplePos="0" relativeHeight="251720704" behindDoc="0" locked="0" layoutInCell="1" allowOverlap="1" wp14:anchorId="07350484" wp14:editId="0DE530AB">
             <wp:simplePos x="0" y="0"/>
             <wp:positionH relativeFrom="column">
               <wp:posOffset>2654300</wp:posOffset>
@@ -1660,12 +1540,8 @@
       </w:r>
     </w:p>
     <w:sectPr>
-      <w:headerReference w:type="even" r:id="rId11"/>
-      <w:headerReference w:type="default" r:id="rId12"/>
-      <w:footerReference w:type="even" r:id="rId13"/>
-      <w:footerReference w:type="default" r:id="rId14"/>
-      <w:headerReference w:type="first" r:id="rId15"/>
-      <w:footerReference w:type="first" r:id="rId16"/>
+      <w:headerReference w:type="default" r:id="rId11"/>
+      <w:footerReference w:type="default" r:id="rId12"/>
       <w:type w:val="continuous"/>
       <w:pgSz w:w="11910" w:h="16840"/>
       <w:pgMar w:top="220" w:right="420" w:bottom="280" w:left="320" w:header="1701" w:footer="454" w:gutter="0"/>
@@ -1699,16 +1575,6 @@
 <w:ftr xmlns:wpc="http://schemas.microsoft.com/office/word/2010/wordprocessingCanvas" xmlns:cx="http://schemas.microsoft.com/office/drawing/2014/chartex" xmlns:cx1="http://schemas.microsoft.com/office/drawing/2015/9/8/chartex" xmlns:cx2="http://schemas.microsoft.com/office/drawing/2015/10/21/chartex" xmlns:cx3="http://schemas.microsoft.com/office/drawing/2016/5/9/chartex" xmlns:cx4="http://schemas.microsoft.com/office/drawing/2016/5/10/chartex" xmlns:cx5="http://schemas.microsoft.com/office/drawing/2016/5/11/chartex" xmlns:cx6="http://schemas.microsoft.com/office/drawing/2016/5/12/chartex" xmlns:cx7="http://schemas.microsoft.com/office/drawing/2016/5/13/chartex" xmlns:cx8="http://schemas.microsoft.com/office/drawing/2016/5/14/chartex" xmlns:mc="http://schemas.openxmlformats.org/markup-compatibility/2006" xmlns:aink="http://schemas.microsoft.com/office/drawing/2016/ink" xmlns:am3d="http://schemas.microsoft.com/office/drawing/2017/model3d" xmlns:o="urn:schemas-microsoft-com:office:office" xmlns:oel="http://schemas.microsoft.com/office/2019/extlst" xmlns:r="http://schemas.openxmlformats.org/officeDocument/2006/relationships" xmlns:m="http://schemas.openxmlformats.org/officeDocument/2006/math" xmlns:v="urn:schemas-microsoft-com:vml" xmlns:wp14="http://schemas.microsoft.com/office/word/2010/wordprocessingDrawing" xmlns:wp="http://schemas.openxmlformats.org/drawingml/2006/wordprocessingDrawing" xmlns:w10="urn:schemas-microsoft-com:office:word" xmlns:w="http://schemas.openxmlformats.org/wordprocessingml/2006/main" xmlns:w14="http://schemas.microsoft.com/office/word/2010/wordml" xmlns:w15="http://schemas.microsoft.com/office/word/2012/wordml" xmlns:w16cex="http://schemas.microsoft.com/office/word/2018/wordml/cex" xmlns:w16cid="http://schemas.microsoft.com/office/word/2016/wordml/cid" xmlns:w16="http://schemas.microsoft.com/office/word/2018/wordml" xmlns:w16sdtdh="http://schemas.microsoft.com/office/word/2020/wordml/sdtdatahash" xmlns:w16se="http://schemas.microsoft.com/office/word/2015/wordml/symex" xmlns:wpg="http://schemas.microsoft.com/office/word/2010/wordprocessingGroup" xmlns:wpi="http://schemas.microsoft.com/office/word/2010/wordprocessingInk" xmlns:wne="http://schemas.microsoft.com/office/word/2006/wordml" xmlns:wps="http://schemas.microsoft.com/office/word/2010/wordprocessingShape" mc:Ignorable="w14 w15 w16se w16cid w16 w16cex w16sdtdh wp14">
   <w:p>
     <w:pPr>
-      <w:pStyle w:val="Footer"/>
-    </w:pPr>
-  </w:p>
-</w:ftr>
-</file>
-
-<file path=word/footer2.xml><?xml version="1.0" encoding="utf-8"?>
-<w:ftr xmlns:wpc="http://schemas.microsoft.com/office/word/2010/wordprocessingCanvas" xmlns:cx="http://schemas.microsoft.com/office/drawing/2014/chartex" xmlns:cx1="http://schemas.microsoft.com/office/drawing/2015/9/8/chartex" xmlns:cx2="http://schemas.microsoft.com/office/drawing/2015/10/21/chartex" xmlns:cx3="http://schemas.microsoft.com/office/drawing/2016/5/9/chartex" xmlns:cx4="http://schemas.microsoft.com/office/drawing/2016/5/10/chartex" xmlns:cx5="http://schemas.microsoft.com/office/drawing/2016/5/11/chartex" xmlns:cx6="http://schemas.microsoft.com/office/drawing/2016/5/12/chartex" xmlns:cx7="http://schemas.microsoft.com/office/drawing/2016/5/13/chartex" xmlns:cx8="http://schemas.microsoft.com/office/drawing/2016/5/14/chartex" xmlns:mc="http://schemas.openxmlformats.org/markup-compatibility/2006" xmlns:aink="http://schemas.microsoft.com/office/drawing/2016/ink" xmlns:am3d="http://schemas.microsoft.com/office/drawing/2017/model3d" xmlns:o="urn:schemas-microsoft-com:office:office" xmlns:oel="http://schemas.microsoft.com/office/2019/extlst" xmlns:r="http://schemas.openxmlformats.org/officeDocument/2006/relationships" xmlns:m="http://schemas.openxmlformats.org/officeDocument/2006/math" xmlns:v="urn:schemas-microsoft-com:vml" xmlns:wp14="http://schemas.microsoft.com/office/word/2010/wordprocessingDrawing" xmlns:wp="http://schemas.openxmlformats.org/drawingml/2006/wordprocessingDrawing" xmlns:w10="urn:schemas-microsoft-com:office:word" xmlns:w="http://schemas.openxmlformats.org/wordprocessingml/2006/main" xmlns:w14="http://schemas.microsoft.com/office/word/2010/wordml" xmlns:w15="http://schemas.microsoft.com/office/word/2012/wordml" xmlns:w16cex="http://schemas.microsoft.com/office/word/2018/wordml/cex" xmlns:w16cid="http://schemas.microsoft.com/office/word/2016/wordml/cid" xmlns:w16="http://schemas.microsoft.com/office/word/2018/wordml" xmlns:w16sdtdh="http://schemas.microsoft.com/office/word/2020/wordml/sdtdatahash" xmlns:w16se="http://schemas.microsoft.com/office/word/2015/wordml/symex" xmlns:wpg="http://schemas.microsoft.com/office/word/2010/wordprocessingGroup" xmlns:wpi="http://schemas.microsoft.com/office/word/2010/wordprocessingInk" xmlns:wne="http://schemas.microsoft.com/office/word/2006/wordml" xmlns:wps="http://schemas.microsoft.com/office/word/2010/wordprocessingShape" mc:Ignorable="w14 w15 w16se w16cid w16 w16cex w16sdtdh wp14">
-  <w:p>
-    <w:pPr>
       <w:spacing w:before="31"/>
       <w:ind w:right="1891"/>
       <w:jc w:val="center"/>
@@ -1727,13 +1593,13 @@
       <mc:AlternateContent>
         <mc:Choice Requires="wps">
           <w:drawing>
-            <wp:anchor distT="0" distB="0" distL="114300" distR="114300" simplePos="0" relativeHeight="251667456" behindDoc="0" locked="0" layoutInCell="1" allowOverlap="1" wp14:anchorId="0DD9ACFC" wp14:editId="344D6F8C">
+            <wp:anchor distT="0" distB="0" distL="114300" distR="114300" simplePos="0" relativeHeight="251667456" behindDoc="0" locked="0" layoutInCell="1" allowOverlap="1" wp14:anchorId="0DD9ACFC" wp14:editId="3FED4E64">
               <wp:simplePos x="0" y="0"/>
               <wp:positionH relativeFrom="page">
                 <wp:posOffset>5920105</wp:posOffset>
               </wp:positionH>
               <wp:positionV relativeFrom="paragraph">
-                <wp:posOffset>66675</wp:posOffset>
+                <wp:posOffset>38100</wp:posOffset>
               </wp:positionV>
               <wp:extent cx="1285875" cy="895350"/>
               <wp:effectExtent l="0" t="0" r="28575" b="19050"/>
@@ -1808,7 +1674,7 @@
               <v:stroke joinstyle="miter"/>
               <v:path gradientshapeok="t" o:connecttype="rect"/>
             </v:shapetype>
-            <v:shape id="Text Box 1" o:spid="_x0000_s1026" type="#_x0000_t202" style="position:absolute;left:0;text-align:left;margin-left:466.15pt;margin-top:5.25pt;width:101.25pt;height:70.5pt;z-index:251667456;visibility:visible;mso-wrap-style:square;mso-width-percent:0;mso-height-percent:0;mso-wrap-distance-left:9pt;mso-wrap-distance-top:0;mso-wrap-distance-right:9pt;mso-wrap-distance-bottom:0;mso-position-horizontal:absolute;mso-position-horizontal-relative:page;mso-position-vertical:absolute;mso-position-vertical-relative:text;mso-width-percent:0;mso-height-percent:0;mso-width-relative:margin;mso-height-relative:margin;v-text-anchor:top" o:gfxdata="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" fillcolor="white [3212]" strokecolor="white [3212]" strokeweight=".5pt">
+            <v:shape id="Text Box 1" o:spid="_x0000_s1026" type="#_x0000_t202" style="position:absolute;left:0;text-align:left;margin-left:466.15pt;margin-top:3pt;width:101.25pt;height:70.5pt;z-index:251667456;visibility:visible;mso-wrap-style:square;mso-width-percent:0;mso-height-percent:0;mso-wrap-distance-left:9pt;mso-wrap-distance-top:0;mso-wrap-distance-right:9pt;mso-wrap-distance-bottom:0;mso-position-horizontal:absolute;mso-position-horizontal-relative:page;mso-position-vertical:absolute;mso-position-vertical-relative:text;mso-width-percent:0;mso-height-percent:0;mso-width-relative:margin;mso-height-relative:margin;v-text-anchor:top" o:gfxdata="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" fillcolor="white [3212]" strokecolor="white [3212]" strokeweight=".5pt">
               <v:textbox>
                 <w:txbxContent>
                   <w:p>
@@ -1940,7 +1806,7 @@
         </mc:Choice>
         <mc:Fallback>
           <w:pict>
-            <v:shape w14:anchorId="046197A5" id="Freeform: Shape 1" o:spid="_x0000_s1026" style="position:absolute;margin-left:24.65pt;margin-top:-3.9pt;width:543.75pt;height:.1pt;z-index:-251664384;visibility:visible;mso-wrap-style:square;mso-width-percent:0;mso-height-percent:0;mso-wrap-distance-left:0;mso-wrap-distance-top:0;mso-wrap-distance-right:0;mso-wrap-distance-bottom:0;mso-position-horizontal:absolute;mso-position-horizontal-relative:page;mso-position-vertical:absolute;mso-position-vertical-relative:text;mso-width-percent:0;mso-height-percent:0;mso-width-relative:page;mso-height-relative:page;v-text-anchor:top" coordsize="10875,1270" o:gfxdata="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" path="m,l10875,e" filled="f" strokecolor="#006ec0" strokeweight="1.5pt">
+            <v:shape w14:anchorId="009649FB" id="Freeform: Shape 1" o:spid="_x0000_s1026" style="position:absolute;margin-left:24.65pt;margin-top:-3.9pt;width:543.75pt;height:.1pt;z-index:-251664384;visibility:visible;mso-wrap-style:square;mso-width-percent:0;mso-height-percent:0;mso-wrap-distance-left:0;mso-wrap-distance-top:0;mso-wrap-distance-right:0;mso-wrap-distance-bottom:0;mso-position-horizontal:absolute;mso-position-horizontal-relative:page;mso-position-vertical:absolute;mso-position-vertical-relative:text;mso-width-percent:0;mso-height-percent:0;mso-width-relative:page;mso-height-relative:page;v-text-anchor:top" coordsize="10875,1270" o:gfxdata="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" path="m,l10875,e" filled="f" strokecolor="#006ec0" strokeweight="1.5pt">
               <v:path arrowok="t" o:connecttype="custom" o:connectlocs="0,0;6905625,0" o:connectangles="0,0"/>
               <w10:wrap type="topAndBottom" anchorx="page"/>
             </v:shape>
@@ -2073,16 +1939,6 @@
 </w:ftr>
 </file>
 
-<file path=word/footer3.xml><?xml version="1.0" encoding="utf-8"?>
-<w:ftr xmlns:wpc="http://schemas.microsoft.com/office/word/2010/wordprocessingCanvas" xmlns:cx="http://schemas.microsoft.com/office/drawing/2014/chartex" xmlns:cx1="http://schemas.microsoft.com/office/drawing/2015/9/8/chartex" xmlns:cx2="http://schemas.microsoft.com/office/drawing/2015/10/21/chartex" xmlns:cx3="http://schemas.microsoft.com/office/drawing/2016/5/9/chartex" xmlns:cx4="http://schemas.microsoft.com/office/drawing/2016/5/10/chartex" xmlns:cx5="http://schemas.microsoft.com/office/drawing/2016/5/11/chartex" xmlns:cx6="http://schemas.microsoft.com/office/drawing/2016/5/12/chartex" xmlns:cx7="http://schemas.microsoft.com/office/drawing/2016/5/13/chartex" xmlns:cx8="http://schemas.microsoft.com/office/drawing/2016/5/14/chartex" xmlns:mc="http://schemas.openxmlformats.org/markup-compatibility/2006" xmlns:aink="http://schemas.microsoft.com/office/drawing/2016/ink" xmlns:am3d="http://schemas.microsoft.com/office/drawing/2017/model3d" xmlns:o="urn:schemas-microsoft-com:office:office" xmlns:oel="http://schemas.microsoft.com/office/2019/extlst" xmlns:r="http://schemas.openxmlformats.org/officeDocument/2006/relationships" xmlns:m="http://schemas.openxmlformats.org/officeDocument/2006/math" xmlns:v="urn:schemas-microsoft-com:vml" xmlns:wp14="http://schemas.microsoft.com/office/word/2010/wordprocessingDrawing" xmlns:wp="http://schemas.openxmlformats.org/drawingml/2006/wordprocessingDrawing" xmlns:w10="urn:schemas-microsoft-com:office:word" xmlns:w="http://schemas.openxmlformats.org/wordprocessingml/2006/main" xmlns:w14="http://schemas.microsoft.com/office/word/2010/wordml" xmlns:w15="http://schemas.microsoft.com/office/word/2012/wordml" xmlns:w16cex="http://schemas.microsoft.com/office/word/2018/wordml/cex" xmlns:w16cid="http://schemas.microsoft.com/office/word/2016/wordml/cid" xmlns:w16="http://schemas.microsoft.com/office/word/2018/wordml" xmlns:w16sdtdh="http://schemas.microsoft.com/office/word/2020/wordml/sdtdatahash" xmlns:w16se="http://schemas.microsoft.com/office/word/2015/wordml/symex" xmlns:wpg="http://schemas.microsoft.com/office/word/2010/wordprocessingGroup" xmlns:wpi="http://schemas.microsoft.com/office/word/2010/wordprocessingInk" xmlns:wne="http://schemas.microsoft.com/office/word/2006/wordml" xmlns:wps="http://schemas.microsoft.com/office/word/2010/wordprocessingShape" mc:Ignorable="w14 w15 w16se w16cid w16 w16cex w16sdtdh wp14">
-  <w:p>
-    <w:pPr>
-      <w:pStyle w:val="Footer"/>
-    </w:pPr>
-  </w:p>
-</w:ftr>
-</file>
-
 <file path=word/footnotes.xml><?xml version="1.0" encoding="utf-8"?>
 <w:footnotes xmlns:wpc="http://schemas.microsoft.com/office/word/2010/wordprocessingCanvas" xmlns:cx="http://schemas.microsoft.com/office/drawing/2014/chartex" xmlns:cx1="http://schemas.microsoft.com/office/drawing/2015/9/8/chartex" xmlns:cx2="http://schemas.microsoft.com/office/drawing/2015/10/21/chartex" xmlns:cx3="http://schemas.microsoft.com/office/drawing/2016/5/9/chartex" xmlns:cx4="http://schemas.microsoft.com/office/drawing/2016/5/10/chartex" xmlns:cx5="http://schemas.microsoft.com/office/drawing/2016/5/11/chartex" xmlns:cx6="http://schemas.microsoft.com/office/drawing/2016/5/12/chartex" xmlns:cx7="http://schemas.microsoft.com/office/drawing/2016/5/13/chartex" xmlns:cx8="http://schemas.microsoft.com/office/drawing/2016/5/14/chartex" xmlns:mc="http://schemas.openxmlformats.org/markup-compatibility/2006" xmlns:aink="http://schemas.microsoft.com/office/drawing/2016/ink" xmlns:am3d="http://schemas.microsoft.com/office/drawing/2017/model3d" xmlns:o="urn:schemas-microsoft-com:office:office" xmlns:oel="http://schemas.microsoft.com/office/2019/extlst" xmlns:r="http://schemas.openxmlformats.org/officeDocument/2006/relationships" xmlns:m="http://schemas.openxmlformats.org/officeDocument/2006/math" xmlns:v="urn:schemas-microsoft-com:vml" xmlns:wp14="http://schemas.microsoft.com/office/word/2010/wordprocessingDrawing" xmlns:wp="http://schemas.openxmlformats.org/drawingml/2006/wordprocessingDrawing" xmlns:w10="urn:schemas-microsoft-com:office:word" xmlns:w="http://schemas.openxmlformats.org/wordprocessingml/2006/main" xmlns:w14="http://schemas.microsoft.com/office/word/2010/wordml" xmlns:w15="http://schemas.microsoft.com/office/word/2012/wordml" xmlns:w16cex="http://schemas.microsoft.com/office/word/2018/wordml/cex" xmlns:w16cid="http://schemas.microsoft.com/office/word/2016/wordml/cid" xmlns:w16="http://schemas.microsoft.com/office/word/2018/wordml" xmlns:w16sdtdh="http://schemas.microsoft.com/office/word/2020/wordml/sdtdatahash" xmlns:w16se="http://schemas.microsoft.com/office/word/2015/wordml/symex" xmlns:wpg="http://schemas.microsoft.com/office/word/2010/wordprocessingGroup" xmlns:wpi="http://schemas.microsoft.com/office/word/2010/wordprocessingInk" xmlns:wne="http://schemas.microsoft.com/office/word/2006/wordml" xmlns:wps="http://schemas.microsoft.com/office/word/2010/wordprocessingShape" mc:Ignorable="w14 w15 w16se w16cid w16 w16cex w16sdtdh wp14">
   <w:footnote w:type="separator" w:id="-1">
@@ -2103,16 +1959,6 @@
 </file>
 
 <file path=word/header1.xml><?xml version="1.0" encoding="utf-8"?>
-<w:hdr xmlns:wpc="http://schemas.microsoft.com/office/word/2010/wordprocessingCanvas" xmlns:cx="http://schemas.microsoft.com/office/drawing/2014/chartex" xmlns:cx1="http://schemas.microsoft.com/office/drawing/2015/9/8/chartex" xmlns:cx2="http://schemas.microsoft.com/office/drawing/2015/10/21/chartex" xmlns:cx3="http://schemas.microsoft.com/office/drawing/2016/5/9/chartex" xmlns:cx4="http://schemas.microsoft.com/office/drawing/2016/5/10/chartex" xmlns:cx5="http://schemas.microsoft.com/office/drawing/2016/5/11/chartex" xmlns:cx6="http://schemas.microsoft.com/office/drawing/2016/5/12/chartex" xmlns:cx7="http://schemas.microsoft.com/office/drawing/2016/5/13/chartex" xmlns:cx8="http://schemas.microsoft.com/office/drawing/2016/5/14/chartex" xmlns:mc="http://schemas.openxmlformats.org/markup-compatibility/2006" xmlns:aink="http://schemas.microsoft.com/office/drawing/2016/ink" xmlns:am3d="http://schemas.microsoft.com/office/drawing/2017/model3d" xmlns:o="urn:schemas-microsoft-com:office:office" xmlns:oel="http://schemas.microsoft.com/office/2019/extlst" xmlns:r="http://schemas.openxmlformats.org/officeDocument/2006/relationships" xmlns:m="http://schemas.openxmlformats.org/officeDocument/2006/math" xmlns:v="urn:schemas-microsoft-com:vml" xmlns:wp14="http://schemas.microsoft.com/office/word/2010/wordprocessingDrawing" xmlns:wp="http://schemas.openxmlformats.org/drawingml/2006/wordprocessingDrawing" xmlns:w10="urn:schemas-microsoft-com:office:word" xmlns:w="http://schemas.openxmlformats.org/wordprocessingml/2006/main" xmlns:w14="http://schemas.microsoft.com/office/word/2010/wordml" xmlns:w15="http://schemas.microsoft.com/office/word/2012/wordml" xmlns:w16cex="http://schemas.microsoft.com/office/word/2018/wordml/cex" xmlns:w16cid="http://schemas.microsoft.com/office/word/2016/wordml/cid" xmlns:w16="http://schemas.microsoft.com/office/word/2018/wordml" xmlns:w16sdtdh="http://schemas.microsoft.com/office/word/2020/wordml/sdtdatahash" xmlns:w16se="http://schemas.microsoft.com/office/word/2015/wordml/symex" xmlns:wpg="http://schemas.microsoft.com/office/word/2010/wordprocessingGroup" xmlns:wpi="http://schemas.microsoft.com/office/word/2010/wordprocessingInk" xmlns:wne="http://schemas.microsoft.com/office/word/2006/wordml" xmlns:wps="http://schemas.microsoft.com/office/word/2010/wordprocessingShape" mc:Ignorable="w14 w15 w16se w16cid w16 w16cex w16sdtdh wp14">
-  <w:p>
-    <w:pPr>
-      <w:pStyle w:val="Header"/>
-    </w:pPr>
-  </w:p>
-</w:hdr>
-</file>
-
-<file path=word/header2.xml><?xml version="1.0" encoding="utf-8"?>
 <w:hdr xmlns:wpc="http://schemas.microsoft.com/office/word/2010/wordprocessingCanvas" xmlns:cx="http://schemas.microsoft.com/office/drawing/2014/chartex" xmlns:cx1="http://schemas.microsoft.com/office/drawing/2015/9/8/chartex" xmlns:cx2="http://schemas.microsoft.com/office/drawing/2015/10/21/chartex" xmlns:cx3="http://schemas.microsoft.com/office/drawing/2016/5/9/chartex" xmlns:cx4="http://schemas.microsoft.com/office/drawing/2016/5/10/chartex" xmlns:cx5="http://schemas.microsoft.com/office/drawing/2016/5/11/chartex" xmlns:cx6="http://schemas.microsoft.com/office/drawing/2016/5/12/chartex" xmlns:cx7="http://schemas.microsoft.com/office/drawing/2016/5/13/chartex" xmlns:cx8="http://schemas.microsoft.com/office/drawing/2016/5/14/chartex" xmlns:mc="http://schemas.openxmlformats.org/markup-compatibility/2006" xmlns:aink="http://schemas.microsoft.com/office/drawing/2016/ink" xmlns:am3d="http://schemas.microsoft.com/office/drawing/2017/model3d" xmlns:o="urn:schemas-microsoft-com:office:office" xmlns:oel="http://schemas.microsoft.com/office/2019/extlst" xmlns:r="http://schemas.openxmlformats.org/officeDocument/2006/relationships" xmlns:m="http://schemas.openxmlformats.org/officeDocument/2006/math" xmlns:v="urn:schemas-microsoft-com:vml" xmlns:wp14="http://schemas.microsoft.com/office/word/2010/wordprocessingDrawing" xmlns:wp="http://schemas.openxmlformats.org/drawingml/2006/wordprocessingDrawing" xmlns:w10="urn:schemas-microsoft-com:office:word" xmlns:w="http://schemas.openxmlformats.org/wordprocessingml/2006/main" xmlns:w14="http://schemas.microsoft.com/office/word/2010/wordml" xmlns:w15="http://schemas.microsoft.com/office/word/2012/wordml" xmlns:w16cex="http://schemas.microsoft.com/office/word/2018/wordml/cex" xmlns:w16cid="http://schemas.microsoft.com/office/word/2016/wordml/cid" xmlns:w16="http://schemas.microsoft.com/office/word/2018/wordml" xmlns:w16sdtdh="http://schemas.microsoft.com/office/word/2020/wordml/sdtdatahash" xmlns:w16se="http://schemas.microsoft.com/office/word/2015/wordml/symex" xmlns:wpg="http://schemas.microsoft.com/office/word/2010/wordprocessingGroup" xmlns:wpi="http://schemas.microsoft.com/office/word/2010/wordprocessingInk" xmlns:wne="http://schemas.microsoft.com/office/word/2006/wordml" xmlns:wps="http://schemas.microsoft.com/office/word/2010/wordprocessingShape" mc:Ignorable="w14 w15 w16se w16cid w16 w16cex w16sdtdh wp14">
   <w:p>
     <w:pPr>
@@ -2227,7 +2073,7 @@
         </mc:Choice>
         <mc:Fallback>
           <w:pict>
-            <v:polyline w14:anchorId="70B5FE56" id="Freeform: Shape 1" o:spid="_x0000_s1026" style="position:absolute;z-index:-251652096;visibility:visible;mso-wrap-style:square;mso-width-percent:0;mso-height-percent:0;mso-wrap-distance-left:0;mso-wrap-distance-top:0;mso-wrap-distance-right:0;mso-wrap-distance-bottom:0;mso-position-horizontal:absolute;mso-position-horizontal-relative:page;mso-position-vertical:absolute;mso-position-vertical-relative:text;mso-width-percent:0;mso-height-percent:0;mso-width-relative:page;mso-height-relative:page;v-text-anchor:top" points="30pt,62.7pt,573.75pt,62.7pt" coordsize="10875,0" o:gfxdata="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" filled="f" strokecolor="#006ec0" strokeweight="1.5pt">
+            <v:polyline w14:anchorId="5A280D93" id="Freeform: Shape 1" o:spid="_x0000_s1026" style="position:absolute;z-index:-251652096;visibility:visible;mso-wrap-style:square;mso-width-percent:0;mso-height-percent:0;mso-wrap-distance-left:0;mso-wrap-distance-top:0;mso-wrap-distance-right:0;mso-wrap-distance-bottom:0;mso-position-horizontal:absolute;mso-position-horizontal-relative:page;mso-position-vertical:absolute;mso-position-vertical-relative:text;mso-width-percent:0;mso-height-percent:0;mso-width-relative:page;mso-height-relative:page;v-text-anchor:top" points="30pt,62.7pt,573.75pt,62.7pt" coordsize="10875,0" o:gfxdata="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" filled="f" strokecolor="#006ec0" strokeweight="1.5pt">
               <v:path arrowok="t" o:connecttype="custom" o:connectlocs="0,0;6905625,0" o:connectangles="0,0"/>
               <w10:wrap type="tight" anchorx="page"/>
             </v:polyline>
@@ -2295,16 +2141,6 @@
         </wp:anchor>
       </w:drawing>
     </w:r>
-  </w:p>
-</w:hdr>
-</file>
-
-<file path=word/header3.xml><?xml version="1.0" encoding="utf-8"?>
-<w:hdr xmlns:wpc="http://schemas.microsoft.com/office/word/2010/wordprocessingCanvas" xmlns:cx="http://schemas.microsoft.com/office/drawing/2014/chartex" xmlns:cx1="http://schemas.microsoft.com/office/drawing/2015/9/8/chartex" xmlns:cx2="http://schemas.microsoft.com/office/drawing/2015/10/21/chartex" xmlns:cx3="http://schemas.microsoft.com/office/drawing/2016/5/9/chartex" xmlns:cx4="http://schemas.microsoft.com/office/drawing/2016/5/10/chartex" xmlns:cx5="http://schemas.microsoft.com/office/drawing/2016/5/11/chartex" xmlns:cx6="http://schemas.microsoft.com/office/drawing/2016/5/12/chartex" xmlns:cx7="http://schemas.microsoft.com/office/drawing/2016/5/13/chartex" xmlns:cx8="http://schemas.microsoft.com/office/drawing/2016/5/14/chartex" xmlns:mc="http://schemas.openxmlformats.org/markup-compatibility/2006" xmlns:aink="http://schemas.microsoft.com/office/drawing/2016/ink" xmlns:am3d="http://schemas.microsoft.com/office/drawing/2017/model3d" xmlns:o="urn:schemas-microsoft-com:office:office" xmlns:oel="http://schemas.microsoft.com/office/2019/extlst" xmlns:r="http://schemas.openxmlformats.org/officeDocument/2006/relationships" xmlns:m="http://schemas.openxmlformats.org/officeDocument/2006/math" xmlns:v="urn:schemas-microsoft-com:vml" xmlns:wp14="http://schemas.microsoft.com/office/word/2010/wordprocessingDrawing" xmlns:wp="http://schemas.openxmlformats.org/drawingml/2006/wordprocessingDrawing" xmlns:w10="urn:schemas-microsoft-com:office:word" xmlns:w="http://schemas.openxmlformats.org/wordprocessingml/2006/main" xmlns:w14="http://schemas.microsoft.com/office/word/2010/wordml" xmlns:w15="http://schemas.microsoft.com/office/word/2012/wordml" xmlns:w16cex="http://schemas.microsoft.com/office/word/2018/wordml/cex" xmlns:w16cid="http://schemas.microsoft.com/office/word/2016/wordml/cid" xmlns:w16="http://schemas.microsoft.com/office/word/2018/wordml" xmlns:w16sdtdh="http://schemas.microsoft.com/office/word/2020/wordml/sdtdatahash" xmlns:w16se="http://schemas.microsoft.com/office/word/2015/wordml/symex" xmlns:wpg="http://schemas.microsoft.com/office/word/2010/wordprocessingGroup" xmlns:wpi="http://schemas.microsoft.com/office/word/2010/wordprocessingInk" xmlns:wne="http://schemas.microsoft.com/office/word/2006/wordml" xmlns:wps="http://schemas.microsoft.com/office/word/2010/wordprocessingShape" mc:Ignorable="w14 w15 w16se w16cid w16 w16cex w16sdtdh wp14">
-  <w:p>
-    <w:pPr>
-      <w:pStyle w:val="Header"/>
-    </w:pPr>
   </w:p>
 </w:hdr>
 </file>

</xml_diff>

<commit_message>
acccess header first page
</commit_message>
<xml_diff>
--- a/app/Views/documents/visitor_template.docx
+++ b/app/Views/documents/visitor_template.docx
@@ -14,6 +14,66 @@
           <w:rFonts w:asciiTheme="majorBidi" w:hAnsiTheme="majorBidi" w:cstheme="majorBidi"/>
         </w:rPr>
       </w:pPr>
+      <w:r>
+        <w:rPr>
+          <w:noProof/>
+        </w:rPr>
+        <w:drawing>
+          <wp:anchor distT="0" distB="0" distL="0" distR="0" simplePos="0" relativeHeight="251722752" behindDoc="0" locked="0" layoutInCell="1" allowOverlap="1" wp14:anchorId="58CD3B61" wp14:editId="5E7D8858">
+            <wp:simplePos x="0" y="0"/>
+            <wp:positionH relativeFrom="page">
+              <wp:posOffset>200025</wp:posOffset>
+            </wp:positionH>
+            <wp:positionV relativeFrom="page">
+              <wp:posOffset>190500</wp:posOffset>
+            </wp:positionV>
+            <wp:extent cx="7078980" cy="1602740"/>
+            <wp:effectExtent l="0" t="0" r="0" b="0"/>
+            <wp:wrapNone/>
+            <wp:docPr id="331918909" name="image1.png"/>
+            <wp:cNvGraphicFramePr>
+              <a:graphicFrameLocks xmlns:a="http://schemas.openxmlformats.org/drawingml/2006/main" noChangeAspect="1"/>
+            </wp:cNvGraphicFramePr>
+            <a:graphic xmlns:a="http://schemas.openxmlformats.org/drawingml/2006/main">
+              <a:graphicData uri="http://schemas.openxmlformats.org/drawingml/2006/picture">
+                <pic:pic xmlns:pic="http://schemas.openxmlformats.org/drawingml/2006/picture">
+                  <pic:nvPicPr>
+                    <pic:cNvPr id="331918909" name="image1.png"/>
+                    <pic:cNvPicPr/>
+                  </pic:nvPicPr>
+                  <pic:blipFill>
+                    <a:blip r:embed="rId7">
+                      <a:extLst>
+                        <a:ext uri="{28A0092B-C50C-407E-A947-70E740481C1C}">
+                          <a14:useLocalDpi xmlns:a14="http://schemas.microsoft.com/office/drawing/2010/main" val="0"/>
+                        </a:ext>
+                      </a:extLst>
+                    </a:blip>
+                    <a:stretch>
+                      <a:fillRect/>
+                    </a:stretch>
+                  </pic:blipFill>
+                  <pic:spPr>
+                    <a:xfrm>
+                      <a:off x="0" y="0"/>
+                      <a:ext cx="7078980" cy="1602740"/>
+                    </a:xfrm>
+                    <a:prstGeom prst="rect">
+                      <a:avLst/>
+                    </a:prstGeom>
+                  </pic:spPr>
+                </pic:pic>
+              </a:graphicData>
+            </a:graphic>
+            <wp14:sizeRelH relativeFrom="margin">
+              <wp14:pctWidth>0</wp14:pctWidth>
+            </wp14:sizeRelH>
+            <wp14:sizeRelV relativeFrom="margin">
+              <wp14:pctHeight>0</wp14:pctHeight>
+            </wp14:sizeRelV>
+          </wp:anchor>
+        </w:drawing>
+      </w:r>
     </w:p>
     <w:p>
       <w:pPr>
@@ -1338,7 +1398,7 @@
           <w:noProof/>
         </w:rPr>
         <w:drawing>
-          <wp:anchor distT="0" distB="0" distL="114300" distR="114300" simplePos="0" relativeHeight="251720704" behindDoc="0" locked="0" layoutInCell="1" allowOverlap="1" wp14:anchorId="07350484" wp14:editId="512A7A8E">
+          <wp:anchor distT="0" distB="0" distL="114300" distR="114300" simplePos="0" relativeHeight="251720704" behindDoc="0" locked="0" layoutInCell="1" allowOverlap="1" wp14:anchorId="07350484" wp14:editId="7F9A93FF">
             <wp:simplePos x="0" y="0"/>
             <wp:positionH relativeFrom="column">
               <wp:posOffset>2654300</wp:posOffset>
@@ -1371,7 +1431,7 @@
                     </pic:cNvPicPr>
                   </pic:nvPicPr>
                   <pic:blipFill>
-                    <a:blip r:embed="rId7" cstate="print">
+                    <a:blip r:embed="rId8" cstate="print">
                       <a:lum bright="-40000" contrast="80000"/>
                       <a:extLst>
                         <a:ext uri="{28A0092B-C50C-407E-A947-70E740481C1C}">
@@ -1451,7 +1511,7 @@
                     <pic:cNvPicPr/>
                   </pic:nvPicPr>
                   <pic:blipFill>
-                    <a:blip r:embed="rId8">
+                    <a:blip r:embed="rId9">
                       <a:extLst>
                         <a:ext uri="{28A0092B-C50C-407E-A947-70E740481C1C}">
                           <a14:useLocalDpi xmlns:a14="http://schemas.microsoft.com/office/drawing/2010/main" val="0"/>
@@ -1490,8 +1550,8 @@
       </w:r>
     </w:p>
     <w:sectPr>
-      <w:headerReference w:type="default" r:id="rId9"/>
-      <w:footerReference w:type="default" r:id="rId10"/>
+      <w:headerReference w:type="default" r:id="rId10"/>
+      <w:footerReference w:type="default" r:id="rId11"/>
       <w:type w:val="continuous"/>
       <w:pgSz w:w="11910" w:h="16840"/>
       <w:pgMar w:top="220" w:right="420" w:bottom="280" w:left="320" w:header="1701" w:footer="454" w:gutter="0"/>
@@ -1756,7 +1816,7 @@
         </mc:Choice>
         <mc:Fallback>
           <w:pict>
-            <v:shape w14:anchorId="068E41C5" id="Freeform: Shape 1" o:spid="_x0000_s1026" style="position:absolute;margin-left:24.65pt;margin-top:-3.9pt;width:543.75pt;height:.1pt;z-index:-251664384;visibility:visible;mso-wrap-style:square;mso-width-percent:0;mso-height-percent:0;mso-wrap-distance-left:0;mso-wrap-distance-top:0;mso-wrap-distance-right:0;mso-wrap-distance-bottom:0;mso-position-horizontal:absolute;mso-position-horizontal-relative:page;mso-position-vertical:absolute;mso-position-vertical-relative:text;mso-width-percent:0;mso-height-percent:0;mso-width-relative:page;mso-height-relative:page;v-text-anchor:top" coordsize="10875,1270" o:gfxdata="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" path="m,l10875,e" filled="f" strokecolor="#006ec0" strokeweight="1.5pt">
+            <v:shape w14:anchorId="33B11BBE" id="Freeform: Shape 1" o:spid="_x0000_s1026" style="position:absolute;margin-left:24.65pt;margin-top:-3.9pt;width:543.75pt;height:.1pt;z-index:-251664384;visibility:visible;mso-wrap-style:square;mso-width-percent:0;mso-height-percent:0;mso-wrap-distance-left:0;mso-wrap-distance-top:0;mso-wrap-distance-right:0;mso-wrap-distance-bottom:0;mso-position-horizontal:absolute;mso-position-horizontal-relative:page;mso-position-vertical:absolute;mso-position-vertical-relative:text;mso-width-percent:0;mso-height-percent:0;mso-width-relative:page;mso-height-relative:page;v-text-anchor:top" coordsize="10875,1270" o:gfxdata="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" path="m,l10875,e" filled="f" strokecolor="#006ec0" strokeweight="1.5pt">
               <v:path arrowok="t" o:connecttype="custom" o:connectlocs="0,0;6905625,0" o:connectangles="0,0"/>
               <w10:wrap type="topAndBottom" anchorx="page"/>
             </v:shape>
@@ -2031,73 +2091,13 @@
         </mc:Choice>
         <mc:Fallback>
           <w:pict>
-            <v:polyline w14:anchorId="45B352CB" id="Freeform: Shape 1" o:spid="_x0000_s1026" style="position:absolute;z-index:-251652096;visibility:visible;mso-wrap-style:square;mso-width-percent:0;mso-height-percent:0;mso-wrap-distance-left:0;mso-wrap-distance-top:0;mso-wrap-distance-right:0;mso-wrap-distance-bottom:0;mso-position-horizontal:absolute;mso-position-horizontal-relative:page;mso-position-vertical:absolute;mso-position-vertical-relative:text;mso-width-percent:0;mso-height-percent:0;mso-width-relative:page;mso-height-relative:page;v-text-anchor:top" points="30pt,60.45pt,573.75pt,60.45pt" coordsize="10875,0" o:gfxdata="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" filled="f" strokecolor="#006ec0" strokeweight="1.5pt">
+            <v:polyline w14:anchorId="294B45A3" id="Freeform: Shape 1" o:spid="_x0000_s1026" style="position:absolute;z-index:-251652096;visibility:visible;mso-wrap-style:square;mso-width-percent:0;mso-height-percent:0;mso-wrap-distance-left:0;mso-wrap-distance-top:0;mso-wrap-distance-right:0;mso-wrap-distance-bottom:0;mso-position-horizontal:absolute;mso-position-horizontal-relative:page;mso-position-vertical:absolute;mso-position-vertical-relative:text;mso-width-percent:0;mso-height-percent:0;mso-width-relative:page;mso-height-relative:page;v-text-anchor:top" points="30pt,60.45pt,573.75pt,60.45pt" coordsize="10875,0" o:gfxdata="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" filled="f" strokecolor="#006ec0" strokeweight="1.5pt">
               <v:path arrowok="t" o:connecttype="custom" o:connectlocs="0,0;6905625,0" o:connectangles="0,0"/>
               <w10:wrap type="tight" anchorx="page"/>
             </v:polyline>
           </w:pict>
         </mc:Fallback>
       </mc:AlternateContent>
-    </w:r>
-    <w:r>
-      <w:rPr>
-        <w:noProof/>
-      </w:rPr>
-      <w:drawing>
-        <wp:anchor distT="0" distB="0" distL="0" distR="0" simplePos="0" relativeHeight="251658240" behindDoc="1" locked="0" layoutInCell="1" allowOverlap="1" wp14:anchorId="4A6AAE63" wp14:editId="0BAED2BF">
-          <wp:simplePos x="0" y="0"/>
-          <wp:positionH relativeFrom="page">
-            <wp:posOffset>337820</wp:posOffset>
-          </wp:positionH>
-          <wp:positionV relativeFrom="page">
-            <wp:posOffset>238125</wp:posOffset>
-          </wp:positionV>
-          <wp:extent cx="7078980" cy="1602740"/>
-          <wp:effectExtent l="0" t="0" r="0" b="0"/>
-          <wp:wrapNone/>
-          <wp:docPr id="331918909" name="image1.png"/>
-          <wp:cNvGraphicFramePr>
-            <a:graphicFrameLocks xmlns:a="http://schemas.openxmlformats.org/drawingml/2006/main" noChangeAspect="1"/>
-          </wp:cNvGraphicFramePr>
-          <a:graphic xmlns:a="http://schemas.openxmlformats.org/drawingml/2006/main">
-            <a:graphicData uri="http://schemas.openxmlformats.org/drawingml/2006/picture">
-              <pic:pic xmlns:pic="http://schemas.openxmlformats.org/drawingml/2006/picture">
-                <pic:nvPicPr>
-                  <pic:cNvPr id="331918909" name="image1.png"/>
-                  <pic:cNvPicPr/>
-                </pic:nvPicPr>
-                <pic:blipFill>
-                  <a:blip r:embed="rId1">
-                    <a:extLst>
-                      <a:ext uri="{28A0092B-C50C-407E-A947-70E740481C1C}">
-                        <a14:useLocalDpi xmlns:a14="http://schemas.microsoft.com/office/drawing/2010/main" val="0"/>
-                      </a:ext>
-                    </a:extLst>
-                  </a:blip>
-                  <a:stretch>
-                    <a:fillRect/>
-                  </a:stretch>
-                </pic:blipFill>
-                <pic:spPr>
-                  <a:xfrm>
-                    <a:off x="0" y="0"/>
-                    <a:ext cx="7078980" cy="1602740"/>
-                  </a:xfrm>
-                  <a:prstGeom prst="rect">
-                    <a:avLst/>
-                  </a:prstGeom>
-                </pic:spPr>
-              </pic:pic>
-            </a:graphicData>
-          </a:graphic>
-          <wp14:sizeRelH relativeFrom="margin">
-            <wp14:pctWidth>0</wp14:pctWidth>
-          </wp14:sizeRelH>
-          <wp14:sizeRelV relativeFrom="margin">
-            <wp14:pctHeight>0</wp14:pctHeight>
-          </wp14:sizeRelV>
-        </wp:anchor>
-      </w:drawing>
     </w:r>
   </w:p>
 </w:hdr>

</xml_diff>

<commit_message>
leave email ref added
</commit_message>
<xml_diff>
--- a/app/Views/documents/visitor_template.docx
+++ b/app/Views/documents/visitor_template.docx
@@ -205,7 +205,7 @@
           </mc:Choice>
           <mc:Fallback>
             <w:pict>
-              <v:polyline w14:anchorId="0F942C94" id="Freeform: Shape 1" o:spid="_x0000_s1026" style="position:absolute;z-index:251661312;visibility:visible;mso-wrap-style:square;mso-width-percent:0;mso-height-percent:0;mso-wrap-distance-left:0;mso-wrap-distance-top:0;mso-wrap-distance-right:0;mso-wrap-distance-bottom:0;mso-position-horizontal:absolute;mso-position-horizontal-relative:page;mso-position-vertical:absolute;mso-position-vertical-relative:page;mso-width-percent:0;mso-height-percent:0;mso-width-relative:page;mso-height-relative:page;v-text-anchor:top" points="21pt,146.25pt,564.75pt,146.25pt" coordsize="10875,0" o:gfxdata="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" filled="f" strokecolor="#006ec0" strokeweight="1.5pt">
+              <v:polyline w14:anchorId="6A2D321D" id="Freeform: Shape 1" o:spid="_x0000_s1026" style="position:absolute;z-index:251661312;visibility:visible;mso-wrap-style:square;mso-width-percent:0;mso-height-percent:0;mso-wrap-distance-left:0;mso-wrap-distance-top:0;mso-wrap-distance-right:0;mso-wrap-distance-bottom:0;mso-position-horizontal:absolute;mso-position-horizontal-relative:page;mso-position-vertical:absolute;mso-position-vertical-relative:page;mso-width-percent:0;mso-height-percent:0;mso-width-relative:page;mso-height-relative:page;v-text-anchor:top" points="21pt,146.25pt,564.75pt,146.25pt" coordsize="10875,0" o:gfxdata="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" filled="f" strokecolor="#006ec0" strokeweight="1.5pt">
                 <v:path arrowok="t" o:connecttype="custom" o:connectlocs="0,0;6905625,0" o:connectangles="0,0"/>
                 <w10:wrap anchorx="page" anchory="page"/>
               </v:polyline>
@@ -1502,7 +1502,7 @@
           <w:noProof/>
         </w:rPr>
         <w:drawing>
-          <wp:anchor distT="0" distB="0" distL="114300" distR="114300" simplePos="0" relativeHeight="251720704" behindDoc="0" locked="0" layoutInCell="1" allowOverlap="1" wp14:anchorId="07350484" wp14:editId="6DA75AB1">
+          <wp:anchor distT="0" distB="0" distL="114300" distR="114300" simplePos="0" relativeHeight="251720704" behindDoc="0" locked="0" layoutInCell="1" allowOverlap="1" wp14:anchorId="07350484" wp14:editId="5A03A920">
             <wp:simplePos x="0" y="0"/>
             <wp:positionH relativeFrom="column">
               <wp:posOffset>2654300</wp:posOffset>
@@ -1654,10 +1654,15 @@
       </w:r>
     </w:p>
     <w:sectPr>
-      <w:footerReference w:type="default" r:id="rId10"/>
+      <w:headerReference w:type="even" r:id="rId10"/>
+      <w:headerReference w:type="default" r:id="rId11"/>
+      <w:footerReference w:type="even" r:id="rId12"/>
+      <w:footerReference w:type="default" r:id="rId13"/>
+      <w:headerReference w:type="first" r:id="rId14"/>
+      <w:footerReference w:type="first" r:id="rId15"/>
       <w:type w:val="continuous"/>
       <w:pgSz w:w="11910" w:h="16840"/>
-      <w:pgMar w:top="630" w:right="420" w:bottom="280" w:left="320" w:header="15" w:footer="454" w:gutter="0"/>
+      <w:pgMar w:top="630" w:right="420" w:bottom="280" w:left="320" w:header="15" w:footer="720" w:gutter="0"/>
       <w:cols w:space="720"/>
       <w:docGrid w:linePitch="299"/>
     </w:sectPr>
@@ -1688,6 +1693,16 @@
 <w:ftr xmlns:wpc="http://schemas.microsoft.com/office/word/2010/wordprocessingCanvas" xmlns:cx="http://schemas.microsoft.com/office/drawing/2014/chartex" xmlns:cx1="http://schemas.microsoft.com/office/drawing/2015/9/8/chartex" xmlns:cx2="http://schemas.microsoft.com/office/drawing/2015/10/21/chartex" xmlns:cx3="http://schemas.microsoft.com/office/drawing/2016/5/9/chartex" xmlns:cx4="http://schemas.microsoft.com/office/drawing/2016/5/10/chartex" xmlns:cx5="http://schemas.microsoft.com/office/drawing/2016/5/11/chartex" xmlns:cx6="http://schemas.microsoft.com/office/drawing/2016/5/12/chartex" xmlns:cx7="http://schemas.microsoft.com/office/drawing/2016/5/13/chartex" xmlns:cx8="http://schemas.microsoft.com/office/drawing/2016/5/14/chartex" xmlns:mc="http://schemas.openxmlformats.org/markup-compatibility/2006" xmlns:aink="http://schemas.microsoft.com/office/drawing/2016/ink" xmlns:am3d="http://schemas.microsoft.com/office/drawing/2017/model3d" xmlns:o="urn:schemas-microsoft-com:office:office" xmlns:oel="http://schemas.microsoft.com/office/2019/extlst" xmlns:r="http://schemas.openxmlformats.org/officeDocument/2006/relationships" xmlns:m="http://schemas.openxmlformats.org/officeDocument/2006/math" xmlns:v="urn:schemas-microsoft-com:vml" xmlns:wp14="http://schemas.microsoft.com/office/word/2010/wordprocessingDrawing" xmlns:wp="http://schemas.openxmlformats.org/drawingml/2006/wordprocessingDrawing" xmlns:w10="urn:schemas-microsoft-com:office:word" xmlns:w="http://schemas.openxmlformats.org/wordprocessingml/2006/main" xmlns:w14="http://schemas.microsoft.com/office/word/2010/wordml" xmlns:w15="http://schemas.microsoft.com/office/word/2012/wordml" xmlns:w16cex="http://schemas.microsoft.com/office/word/2018/wordml/cex" xmlns:w16cid="http://schemas.microsoft.com/office/word/2016/wordml/cid" xmlns:w16="http://schemas.microsoft.com/office/word/2018/wordml" xmlns:w16sdtdh="http://schemas.microsoft.com/office/word/2020/wordml/sdtdatahash" xmlns:w16se="http://schemas.microsoft.com/office/word/2015/wordml/symex" xmlns:wpg="http://schemas.microsoft.com/office/word/2010/wordprocessingGroup" xmlns:wpi="http://schemas.microsoft.com/office/word/2010/wordprocessingInk" xmlns:wne="http://schemas.microsoft.com/office/word/2006/wordml" xmlns:wps="http://schemas.microsoft.com/office/word/2010/wordprocessingShape" mc:Ignorable="w14 w15 w16se w16cid w16 w16cex w16sdtdh wp14">
   <w:p>
     <w:pPr>
+      <w:pStyle w:val="Footer"/>
+    </w:pPr>
+  </w:p>
+</w:ftr>
+</file>
+
+<file path=word/footer2.xml><?xml version="1.0" encoding="utf-8"?>
+<w:ftr xmlns:wpc="http://schemas.microsoft.com/office/word/2010/wordprocessingCanvas" xmlns:cx="http://schemas.microsoft.com/office/drawing/2014/chartex" xmlns:cx1="http://schemas.microsoft.com/office/drawing/2015/9/8/chartex" xmlns:cx2="http://schemas.microsoft.com/office/drawing/2015/10/21/chartex" xmlns:cx3="http://schemas.microsoft.com/office/drawing/2016/5/9/chartex" xmlns:cx4="http://schemas.microsoft.com/office/drawing/2016/5/10/chartex" xmlns:cx5="http://schemas.microsoft.com/office/drawing/2016/5/11/chartex" xmlns:cx6="http://schemas.microsoft.com/office/drawing/2016/5/12/chartex" xmlns:cx7="http://schemas.microsoft.com/office/drawing/2016/5/13/chartex" xmlns:cx8="http://schemas.microsoft.com/office/drawing/2016/5/14/chartex" xmlns:mc="http://schemas.openxmlformats.org/markup-compatibility/2006" xmlns:aink="http://schemas.microsoft.com/office/drawing/2016/ink" xmlns:am3d="http://schemas.microsoft.com/office/drawing/2017/model3d" xmlns:o="urn:schemas-microsoft-com:office:office" xmlns:oel="http://schemas.microsoft.com/office/2019/extlst" xmlns:r="http://schemas.openxmlformats.org/officeDocument/2006/relationships" xmlns:m="http://schemas.openxmlformats.org/officeDocument/2006/math" xmlns:v="urn:schemas-microsoft-com:vml" xmlns:wp14="http://schemas.microsoft.com/office/word/2010/wordprocessingDrawing" xmlns:wp="http://schemas.openxmlformats.org/drawingml/2006/wordprocessingDrawing" xmlns:w10="urn:schemas-microsoft-com:office:word" xmlns:w="http://schemas.openxmlformats.org/wordprocessingml/2006/main" xmlns:w14="http://schemas.microsoft.com/office/word/2010/wordml" xmlns:w15="http://schemas.microsoft.com/office/word/2012/wordml" xmlns:w16cex="http://schemas.microsoft.com/office/word/2018/wordml/cex" xmlns:w16cid="http://schemas.microsoft.com/office/word/2016/wordml/cid" xmlns:w16="http://schemas.microsoft.com/office/word/2018/wordml" xmlns:w16sdtdh="http://schemas.microsoft.com/office/word/2020/wordml/sdtdatahash" xmlns:w16se="http://schemas.microsoft.com/office/word/2015/wordml/symex" xmlns:wpg="http://schemas.microsoft.com/office/word/2010/wordprocessingGroup" xmlns:wpi="http://schemas.microsoft.com/office/word/2010/wordprocessingInk" xmlns:wne="http://schemas.microsoft.com/office/word/2006/wordml" xmlns:wps="http://schemas.microsoft.com/office/word/2010/wordprocessingShape" mc:Ignorable="w14 w15 w16se w16cid w16 w16cex w16sdtdh wp14">
+  <w:p>
+    <w:pPr>
       <w:spacing w:before="31"/>
       <w:ind w:right="1891"/>
       <w:jc w:val="center"/>
@@ -1706,7 +1721,7 @@
       <mc:AlternateContent>
         <mc:Choice Requires="wps">
           <w:drawing>
-            <wp:anchor distT="0" distB="0" distL="114300" distR="114300" simplePos="0" relativeHeight="251689984" behindDoc="0" locked="0" layoutInCell="1" allowOverlap="1" wp14:anchorId="0DD9ACFC" wp14:editId="3FED4E64">
+            <wp:anchor distT="0" distB="0" distL="114300" distR="114300" simplePos="0" relativeHeight="251661312" behindDoc="0" locked="0" layoutInCell="1" allowOverlap="1" wp14:anchorId="0DD9ACFC" wp14:editId="3FED4E64">
               <wp:simplePos x="0" y="0"/>
               <wp:positionH relativeFrom="page">
                 <wp:posOffset>5920105</wp:posOffset>
@@ -1787,7 +1802,7 @@
               <v:stroke joinstyle="miter"/>
               <v:path gradientshapeok="t" o:connecttype="rect"/>
             </v:shapetype>
-            <v:shape id="Text Box 1" o:spid="_x0000_s1026" type="#_x0000_t202" style="position:absolute;left:0;text-align:left;margin-left:466.15pt;margin-top:3pt;width:101.25pt;height:70.5pt;z-index:251689984;visibility:visible;mso-wrap-style:square;mso-width-percent:0;mso-height-percent:0;mso-wrap-distance-left:9pt;mso-wrap-distance-top:0;mso-wrap-distance-right:9pt;mso-wrap-distance-bottom:0;mso-position-horizontal:absolute;mso-position-horizontal-relative:page;mso-position-vertical:absolute;mso-position-vertical-relative:text;mso-width-percent:0;mso-height-percent:0;mso-width-relative:margin;mso-height-relative:margin;v-text-anchor:top" o:gfxdata="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" fillcolor="white [3212]" strokecolor="white [3212]" strokeweight=".5pt">
+            <v:shape id="Text Box 1" o:spid="_x0000_s1026" type="#_x0000_t202" style="position:absolute;left:0;text-align:left;margin-left:466.15pt;margin-top:3pt;width:101.25pt;height:70.5pt;z-index:251661312;visibility:visible;mso-wrap-style:square;mso-width-percent:0;mso-height-percent:0;mso-wrap-distance-left:9pt;mso-wrap-distance-top:0;mso-wrap-distance-right:9pt;mso-wrap-distance-bottom:0;mso-position-horizontal:absolute;mso-position-horizontal-relative:page;mso-position-vertical:absolute;mso-position-vertical-relative:text;mso-width-percent:0;mso-height-percent:0;mso-width-relative:margin;mso-height-relative:margin;v-text-anchor:top" o:gfxdata="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" fillcolor="white [3212]" strokecolor="white [3212]" strokeweight=".5pt">
               <v:textbox>
                 <w:txbxContent>
                   <w:p>
@@ -1828,7 +1843,7 @@
       <mc:AlternateContent>
         <mc:Choice Requires="wps">
           <w:drawing>
-            <wp:anchor distT="0" distB="0" distL="0" distR="0" simplePos="0" relativeHeight="251656192" behindDoc="1" locked="0" layoutInCell="1" allowOverlap="1" wp14:anchorId="4B349962" wp14:editId="1A327F7B">
+            <wp:anchor distT="0" distB="0" distL="0" distR="0" simplePos="0" relativeHeight="251657216" behindDoc="1" locked="0" layoutInCell="1" allowOverlap="1" wp14:anchorId="4B349962" wp14:editId="1A327F7B">
               <wp:simplePos x="0" y="0"/>
               <wp:positionH relativeFrom="page">
                 <wp:posOffset>313055</wp:posOffset>
@@ -1919,7 +1934,7 @@
         </mc:Choice>
         <mc:Fallback>
           <w:pict>
-            <v:shape w14:anchorId="2CF1BA25" id="Freeform: Shape 1" o:spid="_x0000_s1026" style="position:absolute;margin-left:24.65pt;margin-top:-3.9pt;width:543.75pt;height:.1pt;z-index:-251660288;visibility:visible;mso-wrap-style:square;mso-width-percent:0;mso-height-percent:0;mso-wrap-distance-left:0;mso-wrap-distance-top:0;mso-wrap-distance-right:0;mso-wrap-distance-bottom:0;mso-position-horizontal:absolute;mso-position-horizontal-relative:page;mso-position-vertical:absolute;mso-position-vertical-relative:text;mso-width-percent:0;mso-height-percent:0;mso-width-relative:page;mso-height-relative:page;v-text-anchor:top" coordsize="10875,1270" o:gfxdata="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" path="m,l10875,e" filled="f" strokecolor="#006ec0" strokeweight="1.5pt">
+            <v:shape w14:anchorId="76443A0F" id="Freeform: Shape 1" o:spid="_x0000_s1026" style="position:absolute;margin-left:24.65pt;margin-top:-3.9pt;width:543.75pt;height:.1pt;z-index:-251659264;visibility:visible;mso-wrap-style:square;mso-width-percent:0;mso-height-percent:0;mso-wrap-distance-left:0;mso-wrap-distance-top:0;mso-wrap-distance-right:0;mso-wrap-distance-bottom:0;mso-position-horizontal:absolute;mso-position-horizontal-relative:page;mso-position-vertical:absolute;mso-position-vertical-relative:text;mso-width-percent:0;mso-height-percent:0;mso-width-relative:page;mso-height-relative:page;v-text-anchor:top" coordsize="10875,1270" o:gfxdata="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" path="m,l10875,e" filled="f" strokecolor="#006ec0" strokeweight="1.5pt">
               <v:path arrowok="t" o:connecttype="custom" o:connectlocs="0,0;6905625,0" o:connectangles="0,0"/>
               <w10:wrap type="topAndBottom" anchorx="page"/>
             </v:shape>
@@ -2060,6 +2075,16 @@
 </w:ftr>
 </file>
 
+<file path=word/footer3.xml><?xml version="1.0" encoding="utf-8"?>
+<w:ftr xmlns:wpc="http://schemas.microsoft.com/office/word/2010/wordprocessingCanvas" xmlns:cx="http://schemas.microsoft.com/office/drawing/2014/chartex" xmlns:cx1="http://schemas.microsoft.com/office/drawing/2015/9/8/chartex" xmlns:cx2="http://schemas.microsoft.com/office/drawing/2015/10/21/chartex" xmlns:cx3="http://schemas.microsoft.com/office/drawing/2016/5/9/chartex" xmlns:cx4="http://schemas.microsoft.com/office/drawing/2016/5/10/chartex" xmlns:cx5="http://schemas.microsoft.com/office/drawing/2016/5/11/chartex" xmlns:cx6="http://schemas.microsoft.com/office/drawing/2016/5/12/chartex" xmlns:cx7="http://schemas.microsoft.com/office/drawing/2016/5/13/chartex" xmlns:cx8="http://schemas.microsoft.com/office/drawing/2016/5/14/chartex" xmlns:mc="http://schemas.openxmlformats.org/markup-compatibility/2006" xmlns:aink="http://schemas.microsoft.com/office/drawing/2016/ink" xmlns:am3d="http://schemas.microsoft.com/office/drawing/2017/model3d" xmlns:o="urn:schemas-microsoft-com:office:office" xmlns:oel="http://schemas.microsoft.com/office/2019/extlst" xmlns:r="http://schemas.openxmlformats.org/officeDocument/2006/relationships" xmlns:m="http://schemas.openxmlformats.org/officeDocument/2006/math" xmlns:v="urn:schemas-microsoft-com:vml" xmlns:wp14="http://schemas.microsoft.com/office/word/2010/wordprocessingDrawing" xmlns:wp="http://schemas.openxmlformats.org/drawingml/2006/wordprocessingDrawing" xmlns:w10="urn:schemas-microsoft-com:office:word" xmlns:w="http://schemas.openxmlformats.org/wordprocessingml/2006/main" xmlns:w14="http://schemas.microsoft.com/office/word/2010/wordml" xmlns:w15="http://schemas.microsoft.com/office/word/2012/wordml" xmlns:w16cex="http://schemas.microsoft.com/office/word/2018/wordml/cex" xmlns:w16cid="http://schemas.microsoft.com/office/word/2016/wordml/cid" xmlns:w16="http://schemas.microsoft.com/office/word/2018/wordml" xmlns:w16sdtdh="http://schemas.microsoft.com/office/word/2020/wordml/sdtdatahash" xmlns:w16se="http://schemas.microsoft.com/office/word/2015/wordml/symex" xmlns:wpg="http://schemas.microsoft.com/office/word/2010/wordprocessingGroup" xmlns:wpi="http://schemas.microsoft.com/office/word/2010/wordprocessingInk" xmlns:wne="http://schemas.microsoft.com/office/word/2006/wordml" xmlns:wps="http://schemas.microsoft.com/office/word/2010/wordprocessingShape" mc:Ignorable="w14 w15 w16se w16cid w16 w16cex w16sdtdh wp14">
+  <w:p>
+    <w:pPr>
+      <w:pStyle w:val="Footer"/>
+    </w:pPr>
+  </w:p>
+</w:ftr>
+</file>
+
 <file path=word/footnotes.xml><?xml version="1.0" encoding="utf-8"?>
 <w:footnotes xmlns:wpc="http://schemas.microsoft.com/office/word/2010/wordprocessingCanvas" xmlns:cx="http://schemas.microsoft.com/office/drawing/2014/chartex" xmlns:cx1="http://schemas.microsoft.com/office/drawing/2015/9/8/chartex" xmlns:cx2="http://schemas.microsoft.com/office/drawing/2015/10/21/chartex" xmlns:cx3="http://schemas.microsoft.com/office/drawing/2016/5/9/chartex" xmlns:cx4="http://schemas.microsoft.com/office/drawing/2016/5/10/chartex" xmlns:cx5="http://schemas.microsoft.com/office/drawing/2016/5/11/chartex" xmlns:cx6="http://schemas.microsoft.com/office/drawing/2016/5/12/chartex" xmlns:cx7="http://schemas.microsoft.com/office/drawing/2016/5/13/chartex" xmlns:cx8="http://schemas.microsoft.com/office/drawing/2016/5/14/chartex" xmlns:mc="http://schemas.openxmlformats.org/markup-compatibility/2006" xmlns:aink="http://schemas.microsoft.com/office/drawing/2016/ink" xmlns:am3d="http://schemas.microsoft.com/office/drawing/2017/model3d" xmlns:o="urn:schemas-microsoft-com:office:office" xmlns:oel="http://schemas.microsoft.com/office/2019/extlst" xmlns:r="http://schemas.openxmlformats.org/officeDocument/2006/relationships" xmlns:m="http://schemas.openxmlformats.org/officeDocument/2006/math" xmlns:v="urn:schemas-microsoft-com:vml" xmlns:wp14="http://schemas.microsoft.com/office/word/2010/wordprocessingDrawing" xmlns:wp="http://schemas.openxmlformats.org/drawingml/2006/wordprocessingDrawing" xmlns:w10="urn:schemas-microsoft-com:office:word" xmlns:w="http://schemas.openxmlformats.org/wordprocessingml/2006/main" xmlns:w14="http://schemas.microsoft.com/office/word/2010/wordml" xmlns:w15="http://schemas.microsoft.com/office/word/2012/wordml" xmlns:w16cex="http://schemas.microsoft.com/office/word/2018/wordml/cex" xmlns:w16cid="http://schemas.microsoft.com/office/word/2016/wordml/cid" xmlns:w16="http://schemas.microsoft.com/office/word/2018/wordml" xmlns:w16sdtdh="http://schemas.microsoft.com/office/word/2020/wordml/sdtdatahash" xmlns:w16se="http://schemas.microsoft.com/office/word/2015/wordml/symex" xmlns:wpg="http://schemas.microsoft.com/office/word/2010/wordprocessingGroup" xmlns:wpi="http://schemas.microsoft.com/office/word/2010/wordprocessingInk" xmlns:wne="http://schemas.microsoft.com/office/word/2006/wordml" xmlns:wps="http://schemas.microsoft.com/office/word/2010/wordprocessingShape" mc:Ignorable="w14 w15 w16se w16cid w16 w16cex w16sdtdh wp14">
   <w:footnote w:type="separator" w:id="-1">
@@ -2077,6 +2102,36 @@
     </w:p>
   </w:footnote>
 </w:footnotes>
+</file>
+
+<file path=word/header1.xml><?xml version="1.0" encoding="utf-8"?>
+<w:hdr xmlns:wpc="http://schemas.microsoft.com/office/word/2010/wordprocessingCanvas" xmlns:cx="http://schemas.microsoft.com/office/drawing/2014/chartex" xmlns:cx1="http://schemas.microsoft.com/office/drawing/2015/9/8/chartex" xmlns:cx2="http://schemas.microsoft.com/office/drawing/2015/10/21/chartex" xmlns:cx3="http://schemas.microsoft.com/office/drawing/2016/5/9/chartex" xmlns:cx4="http://schemas.microsoft.com/office/drawing/2016/5/10/chartex" xmlns:cx5="http://schemas.microsoft.com/office/drawing/2016/5/11/chartex" xmlns:cx6="http://schemas.microsoft.com/office/drawing/2016/5/12/chartex" xmlns:cx7="http://schemas.microsoft.com/office/drawing/2016/5/13/chartex" xmlns:cx8="http://schemas.microsoft.com/office/drawing/2016/5/14/chartex" xmlns:mc="http://schemas.openxmlformats.org/markup-compatibility/2006" xmlns:aink="http://schemas.microsoft.com/office/drawing/2016/ink" xmlns:am3d="http://schemas.microsoft.com/office/drawing/2017/model3d" xmlns:o="urn:schemas-microsoft-com:office:office" xmlns:oel="http://schemas.microsoft.com/office/2019/extlst" xmlns:r="http://schemas.openxmlformats.org/officeDocument/2006/relationships" xmlns:m="http://schemas.openxmlformats.org/officeDocument/2006/math" xmlns:v="urn:schemas-microsoft-com:vml" xmlns:wp14="http://schemas.microsoft.com/office/word/2010/wordprocessingDrawing" xmlns:wp="http://schemas.openxmlformats.org/drawingml/2006/wordprocessingDrawing" xmlns:w10="urn:schemas-microsoft-com:office:word" xmlns:w="http://schemas.openxmlformats.org/wordprocessingml/2006/main" xmlns:w14="http://schemas.microsoft.com/office/word/2010/wordml" xmlns:w15="http://schemas.microsoft.com/office/word/2012/wordml" xmlns:w16cex="http://schemas.microsoft.com/office/word/2018/wordml/cex" xmlns:w16cid="http://schemas.microsoft.com/office/word/2016/wordml/cid" xmlns:w16="http://schemas.microsoft.com/office/word/2018/wordml" xmlns:w16sdtdh="http://schemas.microsoft.com/office/word/2020/wordml/sdtdatahash" xmlns:w16se="http://schemas.microsoft.com/office/word/2015/wordml/symex" xmlns:wpg="http://schemas.microsoft.com/office/word/2010/wordprocessingGroup" xmlns:wpi="http://schemas.microsoft.com/office/word/2010/wordprocessingInk" xmlns:wne="http://schemas.microsoft.com/office/word/2006/wordml" xmlns:wps="http://schemas.microsoft.com/office/word/2010/wordprocessingShape" mc:Ignorable="w14 w15 w16se w16cid w16 w16cex w16sdtdh wp14">
+  <w:p>
+    <w:pPr>
+      <w:pStyle w:val="Header"/>
+    </w:pPr>
+  </w:p>
+</w:hdr>
+</file>
+
+<file path=word/header2.xml><?xml version="1.0" encoding="utf-8"?>
+<w:hdr xmlns:wpc="http://schemas.microsoft.com/office/word/2010/wordprocessingCanvas" xmlns:cx="http://schemas.microsoft.com/office/drawing/2014/chartex" xmlns:cx1="http://schemas.microsoft.com/office/drawing/2015/9/8/chartex" xmlns:cx2="http://schemas.microsoft.com/office/drawing/2015/10/21/chartex" xmlns:cx3="http://schemas.microsoft.com/office/drawing/2016/5/9/chartex" xmlns:cx4="http://schemas.microsoft.com/office/drawing/2016/5/10/chartex" xmlns:cx5="http://schemas.microsoft.com/office/drawing/2016/5/11/chartex" xmlns:cx6="http://schemas.microsoft.com/office/drawing/2016/5/12/chartex" xmlns:cx7="http://schemas.microsoft.com/office/drawing/2016/5/13/chartex" xmlns:cx8="http://schemas.microsoft.com/office/drawing/2016/5/14/chartex" xmlns:mc="http://schemas.openxmlformats.org/markup-compatibility/2006" xmlns:aink="http://schemas.microsoft.com/office/drawing/2016/ink" xmlns:am3d="http://schemas.microsoft.com/office/drawing/2017/model3d" xmlns:o="urn:schemas-microsoft-com:office:office" xmlns:oel="http://schemas.microsoft.com/office/2019/extlst" xmlns:r="http://schemas.openxmlformats.org/officeDocument/2006/relationships" xmlns:m="http://schemas.openxmlformats.org/officeDocument/2006/math" xmlns:v="urn:schemas-microsoft-com:vml" xmlns:wp14="http://schemas.microsoft.com/office/word/2010/wordprocessingDrawing" xmlns:wp="http://schemas.openxmlformats.org/drawingml/2006/wordprocessingDrawing" xmlns:w10="urn:schemas-microsoft-com:office:word" xmlns:w="http://schemas.openxmlformats.org/wordprocessingml/2006/main" xmlns:w14="http://schemas.microsoft.com/office/word/2010/wordml" xmlns:w15="http://schemas.microsoft.com/office/word/2012/wordml" xmlns:w16cex="http://schemas.microsoft.com/office/word/2018/wordml/cex" xmlns:w16cid="http://schemas.microsoft.com/office/word/2016/wordml/cid" xmlns:w16="http://schemas.microsoft.com/office/word/2018/wordml" xmlns:w16sdtdh="http://schemas.microsoft.com/office/word/2020/wordml/sdtdatahash" xmlns:w16se="http://schemas.microsoft.com/office/word/2015/wordml/symex" xmlns:wpg="http://schemas.microsoft.com/office/word/2010/wordprocessingGroup" xmlns:wpi="http://schemas.microsoft.com/office/word/2010/wordprocessingInk" xmlns:wne="http://schemas.microsoft.com/office/word/2006/wordml" xmlns:wps="http://schemas.microsoft.com/office/word/2010/wordprocessingShape" mc:Ignorable="w14 w15 w16se w16cid w16 w16cex w16sdtdh wp14">
+  <w:p>
+    <w:pPr>
+      <w:pStyle w:val="Header"/>
+    </w:pPr>
+  </w:p>
+</w:hdr>
+</file>
+
+<file path=word/header3.xml><?xml version="1.0" encoding="utf-8"?>
+<w:hdr xmlns:wpc="http://schemas.microsoft.com/office/word/2010/wordprocessingCanvas" xmlns:cx="http://schemas.microsoft.com/office/drawing/2014/chartex" xmlns:cx1="http://schemas.microsoft.com/office/drawing/2015/9/8/chartex" xmlns:cx2="http://schemas.microsoft.com/office/drawing/2015/10/21/chartex" xmlns:cx3="http://schemas.microsoft.com/office/drawing/2016/5/9/chartex" xmlns:cx4="http://schemas.microsoft.com/office/drawing/2016/5/10/chartex" xmlns:cx5="http://schemas.microsoft.com/office/drawing/2016/5/11/chartex" xmlns:cx6="http://schemas.microsoft.com/office/drawing/2016/5/12/chartex" xmlns:cx7="http://schemas.microsoft.com/office/drawing/2016/5/13/chartex" xmlns:cx8="http://schemas.microsoft.com/office/drawing/2016/5/14/chartex" xmlns:mc="http://schemas.openxmlformats.org/markup-compatibility/2006" xmlns:aink="http://schemas.microsoft.com/office/drawing/2016/ink" xmlns:am3d="http://schemas.microsoft.com/office/drawing/2017/model3d" xmlns:o="urn:schemas-microsoft-com:office:office" xmlns:oel="http://schemas.microsoft.com/office/2019/extlst" xmlns:r="http://schemas.openxmlformats.org/officeDocument/2006/relationships" xmlns:m="http://schemas.openxmlformats.org/officeDocument/2006/math" xmlns:v="urn:schemas-microsoft-com:vml" xmlns:wp14="http://schemas.microsoft.com/office/word/2010/wordprocessingDrawing" xmlns:wp="http://schemas.openxmlformats.org/drawingml/2006/wordprocessingDrawing" xmlns:w10="urn:schemas-microsoft-com:office:word" xmlns:w="http://schemas.openxmlformats.org/wordprocessingml/2006/main" xmlns:w14="http://schemas.microsoft.com/office/word/2010/wordml" xmlns:w15="http://schemas.microsoft.com/office/word/2012/wordml" xmlns:w16cex="http://schemas.microsoft.com/office/word/2018/wordml/cex" xmlns:w16cid="http://schemas.microsoft.com/office/word/2016/wordml/cid" xmlns:w16="http://schemas.microsoft.com/office/word/2018/wordml" xmlns:w16sdtdh="http://schemas.microsoft.com/office/word/2020/wordml/sdtdatahash" xmlns:w16se="http://schemas.microsoft.com/office/word/2015/wordml/symex" xmlns:wpg="http://schemas.microsoft.com/office/word/2010/wordprocessingGroup" xmlns:wpi="http://schemas.microsoft.com/office/word/2010/wordprocessingInk" xmlns:wne="http://schemas.microsoft.com/office/word/2006/wordml" xmlns:wps="http://schemas.microsoft.com/office/word/2010/wordprocessingShape" mc:Ignorable="w14 w15 w16se w16cid w16 w16cex w16sdtdh wp14">
+  <w:p>
+    <w:pPr>
+      <w:pStyle w:val="Header"/>
+    </w:pPr>
+  </w:p>
+</w:hdr>
 </file>
 
 <file path=word/numbering.xml><?xml version="1.0" encoding="utf-8"?>

</xml_diff>